<commit_message>
get FX rates and safe to DB
</commit_message>
<xml_diff>
--- a/Notes/Notes.docx
+++ b/Notes/Notes.docx
@@ -59,6 +59,7 @@
           <w:rFonts w:ascii="Verdana" w:hAnsi="Verdana" w:cs="Calibri"/>
           <w:b/>
           <w:bCs/>
+          <w:strike/>
           <w:sz w:val="20"/>
           <w:szCs w:val="20"/>
           <w:lang w:eastAsia="en-US"/>
@@ -69,6 +70,7 @@
       <w:r>
         <w:rPr>
           <w:rFonts w:ascii="Verdana" w:hAnsi="Verdana" w:cs="Calibri"/>
+          <w:strike/>
           <w:sz w:val="20"/>
           <w:szCs w:val="20"/>
           <w:lang w:eastAsia="en-US"/>
@@ -76,6 +78,185 @@
         <w:t xml:space="preserve"> (Link zu API: </w:t>
       </w:r>
       <w:hyperlink r:id="rId5" w:anchor="market-ticker" w:history="1">
+        <w:r>
+          <w:rPr>
+            <w:rStyle w:val="Hyperlink"/>
+            <w:rFonts w:ascii="Verdana" w:hAnsi="Verdana" w:cs="Calibri"/>
+            <w:strike/>
+            <w:sz w:val="20"/>
+            <w:szCs w:val="20"/>
+            <w:lang w:eastAsia="en-US"/>
+          </w:rPr>
+          <w:t>https://developers.bitpanda.com/exchange/#market-ticker</w:t>
+        </w:r>
+      </w:hyperlink>
+      <w:r>
+        <w:rPr>
+          <w:rFonts w:ascii="Verdana" w:hAnsi="Verdana" w:cs="Calibri"/>
+          <w:strike/>
+          <w:sz w:val="20"/>
+          <w:szCs w:val="20"/>
+          <w:lang w:eastAsia="en-US"/>
+        </w:rPr>
+        <w:t xml:space="preserve"> )</w:t>
+      </w:r>
+      <w:r>
+        <w:rPr>
+          <w:rFonts w:ascii="Verdana" w:hAnsi="Verdana" w:cs="Calibri"/>
+          <w:strike/>
+          <w:sz w:val="20"/>
+          <w:szCs w:val="20"/>
+          <w:lang w:eastAsia="en-US"/>
+        </w:rPr>
+        <w:t xml:space="preserve"> </w:t>
+      </w:r>
+      <w:r>
+        <w:rPr>
+          <w:rFonts w:ascii="Verdana" w:hAnsi="Verdana" w:cs="Calibri"/>
+          <w:sz w:val="20"/>
+          <w:szCs w:val="20"/>
+          <w:lang w:eastAsia="en-US"/>
+        </w:rPr>
+        <w:sym w:font="Wingdings" w:char="F0E0"/>
+      </w:r>
+      <w:r>
+        <w:rPr>
+          <w:rFonts w:ascii="Verdana" w:hAnsi="Verdana" w:cs="Calibri"/>
+          <w:sz w:val="20"/>
+          <w:szCs w:val="20"/>
+          <w:lang w:eastAsia="en-US"/>
+        </w:rPr>
+        <w:t xml:space="preserve"> </w:t>
+      </w:r>
+      <w:r>
+        <w:rPr>
+          <w:rFonts w:ascii="Verdana" w:hAnsi="Verdana" w:cs="Calibri"/>
+          <w:color w:val="FF0000"/>
+          <w:sz w:val="20"/>
+          <w:szCs w:val="20"/>
+          <w:highlight w:val="yellow"/>
+          <w:u w:val="single"/>
+          <w:lang w:eastAsia="en-US"/>
+        </w:rPr>
+        <w:t xml:space="preserve">Volume </w:t>
+      </w:r>
+      <w:proofErr w:type="spellStart"/>
+      <w:r>
+        <w:rPr>
+          <w:rFonts w:ascii="Verdana" w:hAnsi="Verdana" w:cs="Calibri"/>
+          <w:color w:val="FF0000"/>
+          <w:sz w:val="20"/>
+          <w:szCs w:val="20"/>
+          <w:highlight w:val="yellow"/>
+          <w:u w:val="single"/>
+          <w:lang w:eastAsia="en-US"/>
+        </w:rPr>
+        <w:t>too</w:t>
+      </w:r>
+      <w:proofErr w:type="spellEnd"/>
+      <w:r>
+        <w:rPr>
+          <w:rFonts w:ascii="Verdana" w:hAnsi="Verdana" w:cs="Calibri"/>
+          <w:color w:val="FF0000"/>
+          <w:sz w:val="20"/>
+          <w:szCs w:val="20"/>
+          <w:highlight w:val="yellow"/>
+          <w:u w:val="single"/>
+          <w:lang w:eastAsia="en-US"/>
+        </w:rPr>
+        <w:t xml:space="preserve"> </w:t>
+      </w:r>
+      <w:proofErr w:type="spellStart"/>
+      <w:r>
+        <w:rPr>
+          <w:rFonts w:ascii="Verdana" w:hAnsi="Verdana" w:cs="Calibri"/>
+          <w:color w:val="FF0000"/>
+          <w:sz w:val="20"/>
+          <w:szCs w:val="20"/>
+          <w:highlight w:val="yellow"/>
+          <w:u w:val="single"/>
+          <w:lang w:eastAsia="en-US"/>
+        </w:rPr>
+        <w:t>low</w:t>
+      </w:r>
+      <w:proofErr w:type="spellEnd"/>
+      <w:r>
+        <w:rPr>
+          <w:rFonts w:ascii="Verdana" w:hAnsi="Verdana" w:cs="Calibri"/>
+          <w:color w:val="FF0000"/>
+          <w:sz w:val="20"/>
+          <w:szCs w:val="20"/>
+          <w:highlight w:val="yellow"/>
+          <w:u w:val="single"/>
+          <w:lang w:eastAsia="en-US"/>
+        </w:rPr>
+        <w:t>!!!</w:t>
+      </w:r>
+    </w:p>
+    <w:p>
+      <w:pPr>
+        <w:rPr>
+          <w:rFonts w:ascii="Verdana" w:hAnsi="Verdana" w:cs="Calibri"/>
+          <w:sz w:val="20"/>
+          <w:szCs w:val="20"/>
+          <w:lang w:eastAsia="en-US"/>
+        </w:rPr>
+      </w:pPr>
+    </w:p>
+    <w:p>
+      <w:pPr>
+        <w:rPr>
+          <w:rFonts w:ascii="Verdana" w:hAnsi="Verdana" w:cs="Calibri"/>
+          <w:sz w:val="20"/>
+          <w:szCs w:val="20"/>
+          <w:lang w:eastAsia="en-US"/>
+        </w:rPr>
+      </w:pPr>
+      <w:r>
+        <w:rPr>
+          <w:rFonts w:ascii="Verdana" w:hAnsi="Verdana" w:cs="Calibri"/>
+          <w:b/>
+          <w:bCs/>
+          <w:sz w:val="20"/>
+          <w:szCs w:val="20"/>
+          <w:lang w:eastAsia="en-US"/>
+        </w:rPr>
+        <w:t xml:space="preserve">EU: </w:t>
+      </w:r>
+      <w:proofErr w:type="spellStart"/>
+      <w:r>
+        <w:rPr>
+          <w:rFonts w:ascii="Verdana" w:hAnsi="Verdana" w:cs="Calibri"/>
+          <w:b/>
+          <w:bCs/>
+          <w:sz w:val="20"/>
+          <w:szCs w:val="20"/>
+          <w:lang w:eastAsia="en-US"/>
+        </w:rPr>
+        <w:t>Bitstamp</w:t>
+      </w:r>
+      <w:proofErr w:type="spellEnd"/>
+      <w:r>
+        <w:rPr>
+          <w:rFonts w:ascii="Verdana" w:hAnsi="Verdana" w:cs="Calibri"/>
+          <w:b/>
+          <w:bCs/>
+          <w:sz w:val="20"/>
+          <w:szCs w:val="20"/>
+          <w:lang w:eastAsia="en-US"/>
+        </w:rPr>
+        <w:t xml:space="preserve"> </w:t>
+      </w:r>
+      <w:r>
+        <w:rPr>
+          <w:rFonts w:ascii="Verdana" w:hAnsi="Verdana" w:cs="Calibri"/>
+          <w:sz w:val="20"/>
+          <w:szCs w:val="20"/>
+          <w:lang w:eastAsia="en-US"/>
+        </w:rPr>
+        <w:t xml:space="preserve">(Link zu API: </w:t>
+      </w:r>
+      <w:hyperlink r:id="rId6" w:history="1">
         <w:r>
           <w:rPr>
             <w:rStyle w:val="Hyperlink"/>
@@ -84,7 +265,211 @@
             <w:szCs w:val="20"/>
             <w:lang w:eastAsia="en-US"/>
           </w:rPr>
-          <w:t>http</w:t>
+          <w:t>https://www.bitstamp.net/api/#ticker</w:t>
+        </w:r>
+      </w:hyperlink>
+      <w:r>
+        <w:rPr>
+          <w:rFonts w:ascii="Verdana" w:hAnsi="Verdana" w:cs="Calibri"/>
+          <w:sz w:val="20"/>
+          <w:szCs w:val="20"/>
+          <w:lang w:eastAsia="en-US"/>
+        </w:rPr>
+        <w:t xml:space="preserve"> )</w:t>
+      </w:r>
+    </w:p>
+    <w:p>
+      <w:pPr>
+        <w:rPr>
+          <w:rFonts w:ascii="Verdana" w:hAnsi="Verdana" w:cs="Calibri"/>
+          <w:sz w:val="20"/>
+          <w:szCs w:val="20"/>
+          <w:lang w:eastAsia="en-US"/>
+        </w:rPr>
+      </w:pPr>
+    </w:p>
+    <w:p>
+      <w:pPr>
+        <w:rPr>
+          <w:rFonts w:ascii="Verdana" w:hAnsi="Verdana" w:cs="Calibri"/>
+          <w:sz w:val="20"/>
+          <w:szCs w:val="20"/>
+          <w:lang w:val="en-US" w:eastAsia="en-US"/>
+        </w:rPr>
+      </w:pPr>
+      <w:r>
+        <w:rPr>
+          <w:rFonts w:ascii="Verdana" w:hAnsi="Verdana" w:cs="Calibri"/>
+          <w:b/>
+          <w:bCs/>
+          <w:sz w:val="20"/>
+          <w:szCs w:val="20"/>
+          <w:lang w:val="en-US" w:eastAsia="en-US"/>
+        </w:rPr>
+        <w:t>US</w:t>
+      </w:r>
+      <w:r>
+        <w:rPr>
+          <w:rFonts w:ascii="Verdana" w:hAnsi="Verdana" w:cs="Calibri"/>
+          <w:sz w:val="20"/>
+          <w:szCs w:val="20"/>
+          <w:lang w:val="en-US" w:eastAsia="en-US"/>
+        </w:rPr>
+        <w:t xml:space="preserve">: </w:t>
+      </w:r>
+      <w:r>
+        <w:rPr>
+          <w:rFonts w:ascii="Verdana" w:hAnsi="Verdana" w:cs="Calibri"/>
+          <w:b/>
+          <w:bCs/>
+          <w:sz w:val="20"/>
+          <w:szCs w:val="20"/>
+          <w:lang w:val="en-US" w:eastAsia="en-US"/>
+        </w:rPr>
+        <w:t>Coinbase</w:t>
+      </w:r>
+      <w:r>
+        <w:rPr>
+          <w:rFonts w:ascii="Verdana" w:hAnsi="Verdana" w:cs="Calibri"/>
+          <w:sz w:val="20"/>
+          <w:szCs w:val="20"/>
+          <w:lang w:val="en-US" w:eastAsia="en-US"/>
+        </w:rPr>
+        <w:t xml:space="preserve"> (Link </w:t>
+      </w:r>
+      <w:proofErr w:type="spellStart"/>
+      <w:r>
+        <w:rPr>
+          <w:rFonts w:ascii="Verdana" w:hAnsi="Verdana" w:cs="Calibri"/>
+          <w:sz w:val="20"/>
+          <w:szCs w:val="20"/>
+          <w:lang w:val="en-US" w:eastAsia="en-US"/>
+        </w:rPr>
+        <w:t>zu</w:t>
+      </w:r>
+      <w:proofErr w:type="spellEnd"/>
+      <w:r>
+        <w:rPr>
+          <w:rFonts w:ascii="Verdana" w:hAnsi="Verdana" w:cs="Calibri"/>
+          <w:sz w:val="20"/>
+          <w:szCs w:val="20"/>
+          <w:lang w:val="en-US" w:eastAsia="en-US"/>
+        </w:rPr>
+        <w:t xml:space="preserve"> API: </w:t>
+      </w:r>
+      <w:hyperlink r:id="rId7" w:history="1">
+        <w:r>
+          <w:rPr>
+            <w:rStyle w:val="Hyperlink"/>
+            <w:rFonts w:ascii="Verdana" w:hAnsi="Verdana" w:cs="Calibri"/>
+            <w:sz w:val="20"/>
+            <w:szCs w:val="20"/>
+            <w:lang w:val="en-US" w:eastAsia="en-US"/>
+          </w:rPr>
+          <w:t>https://docs.cloud.coinbase.com/exch</w:t>
+        </w:r>
+        <w:r>
+          <w:rPr>
+            <w:rStyle w:val="Hyperlink"/>
+            <w:rFonts w:ascii="Verdana" w:hAnsi="Verdana" w:cs="Calibri"/>
+            <w:sz w:val="20"/>
+            <w:szCs w:val="20"/>
+            <w:lang w:val="en-US" w:eastAsia="en-US"/>
+          </w:rPr>
+          <w:t>a</w:t>
+        </w:r>
+        <w:r>
+          <w:rPr>
+            <w:rStyle w:val="Hyperlink"/>
+            <w:rFonts w:ascii="Verdana" w:hAnsi="Verdana" w:cs="Calibri"/>
+            <w:sz w:val="20"/>
+            <w:szCs w:val="20"/>
+            <w:lang w:val="en-US" w:eastAsia="en-US"/>
+          </w:rPr>
+          <w:t>nge/reference/exchangerestapi_getproducts</w:t>
+        </w:r>
+      </w:hyperlink>
+      <w:r>
+        <w:rPr>
+          <w:rFonts w:ascii="Verdana" w:hAnsi="Verdana" w:cs="Calibri"/>
+          <w:sz w:val="20"/>
+          <w:szCs w:val="20"/>
+          <w:lang w:val="en-US" w:eastAsia="en-US"/>
+        </w:rPr>
+        <w:t xml:space="preserve"> )</w:t>
+      </w:r>
+    </w:p>
+    <w:p>
+      <w:pPr>
+        <w:rPr>
+          <w:rFonts w:ascii="Verdana" w:hAnsi="Verdana" w:cs="Calibri"/>
+          <w:sz w:val="20"/>
+          <w:szCs w:val="20"/>
+          <w:lang w:val="en-US" w:eastAsia="en-US"/>
+        </w:rPr>
+      </w:pPr>
+    </w:p>
+    <w:p>
+      <w:pPr>
+        <w:rPr>
+          <w:rFonts w:ascii="Verdana" w:hAnsi="Verdana" w:cs="Calibri"/>
+          <w:sz w:val="20"/>
+          <w:szCs w:val="20"/>
+          <w:lang w:eastAsia="en-US"/>
+        </w:rPr>
+      </w:pPr>
+      <w:r>
+        <w:rPr>
+          <w:rFonts w:ascii="Verdana" w:hAnsi="Verdana" w:cs="Calibri"/>
+          <w:b/>
+          <w:bCs/>
+          <w:sz w:val="20"/>
+          <w:szCs w:val="20"/>
+          <w:lang w:eastAsia="en-US"/>
+        </w:rPr>
+        <w:t>Korea</w:t>
+      </w:r>
+      <w:r>
+        <w:rPr>
+          <w:rFonts w:ascii="Verdana" w:hAnsi="Verdana" w:cs="Calibri"/>
+          <w:sz w:val="20"/>
+          <w:szCs w:val="20"/>
+          <w:lang w:eastAsia="en-US"/>
+        </w:rPr>
+        <w:t xml:space="preserve">: </w:t>
+      </w:r>
+      <w:proofErr w:type="spellStart"/>
+      <w:r>
+        <w:rPr>
+          <w:rFonts w:ascii="Verdana" w:hAnsi="Verdana" w:cs="Calibri"/>
+          <w:b/>
+          <w:bCs/>
+          <w:sz w:val="20"/>
+          <w:szCs w:val="20"/>
+          <w:lang w:eastAsia="en-US"/>
+        </w:rPr>
+        <w:t>Upbit</w:t>
+      </w:r>
+      <w:proofErr w:type="spellEnd"/>
+      <w:r>
+        <w:rPr>
+          <w:rFonts w:ascii="Verdana" w:hAnsi="Verdana" w:cs="Calibri"/>
+          <w:sz w:val="20"/>
+          <w:szCs w:val="20"/>
+          <w:lang w:eastAsia="en-US"/>
+        </w:rPr>
+        <w:t xml:space="preserve"> (Link zu API: </w:t>
+      </w:r>
+      <w:hyperlink r:id="rId8" w:anchor="4d259256d6" w:history="1">
+        <w:r>
+          <w:rPr>
+            <w:rStyle w:val="Hyperlink"/>
+            <w:rFonts w:ascii="Verdana" w:hAnsi="Verdana" w:cs="Calibri"/>
+            <w:sz w:val="20"/>
+            <w:szCs w:val="20"/>
+            <w:lang w:eastAsia="en-US"/>
+          </w:rPr>
+          <w:t>https://u</w:t>
         </w:r>
         <w:r>
           <w:rPr>
@@ -94,7 +479,7 @@
             <w:szCs w:val="20"/>
             <w:lang w:eastAsia="en-US"/>
           </w:rPr>
-          <w:t>s</w:t>
+          <w:t>j</w:t>
         </w:r>
         <w:r>
           <w:rPr>
@@ -104,7 +489,7 @@
             <w:szCs w:val="20"/>
             <w:lang w:eastAsia="en-US"/>
           </w:rPr>
-          <w:t>://developers.bitpanda.com/exchange/#market-ticker</w:t>
+          <w:t>hin.github.io/upbit-client-docs/#4d259256d6</w:t>
         </w:r>
       </w:hyperlink>
       <w:r>
@@ -114,192 +499,9 @@
           <w:szCs w:val="20"/>
           <w:lang w:eastAsia="en-US"/>
         </w:rPr>
-        <w:t xml:space="preserve"> )</w:t>
-      </w:r>
-    </w:p>
-    <w:p>
-      <w:pPr>
-        <w:rPr>
-          <w:rFonts w:ascii="Verdana" w:hAnsi="Verdana" w:cs="Calibri"/>
-          <w:sz w:val="20"/>
-          <w:szCs w:val="20"/>
-          <w:lang w:eastAsia="en-US"/>
-        </w:rPr>
-      </w:pPr>
-    </w:p>
-    <w:p>
-      <w:pPr>
-        <w:rPr>
-          <w:rFonts w:ascii="Verdana" w:hAnsi="Verdana" w:cs="Calibri"/>
-          <w:sz w:val="20"/>
-          <w:szCs w:val="20"/>
-          <w:lang w:val="en-US" w:eastAsia="en-US"/>
-        </w:rPr>
-      </w:pPr>
-      <w:r>
-        <w:rPr>
-          <w:rFonts w:ascii="Verdana" w:hAnsi="Verdana" w:cs="Calibri"/>
-          <w:b/>
-          <w:bCs/>
-          <w:sz w:val="20"/>
-          <w:szCs w:val="20"/>
-          <w:lang w:val="en-US" w:eastAsia="en-US"/>
-        </w:rPr>
-        <w:t>US</w:t>
-      </w:r>
-      <w:r>
-        <w:rPr>
-          <w:rFonts w:ascii="Verdana" w:hAnsi="Verdana" w:cs="Calibri"/>
-          <w:sz w:val="20"/>
-          <w:szCs w:val="20"/>
-          <w:lang w:val="en-US" w:eastAsia="en-US"/>
-        </w:rPr>
-        <w:t xml:space="preserve">: </w:t>
-      </w:r>
-      <w:r>
-        <w:rPr>
-          <w:rFonts w:ascii="Verdana" w:hAnsi="Verdana" w:cs="Calibri"/>
-          <w:b/>
-          <w:bCs/>
-          <w:sz w:val="20"/>
-          <w:szCs w:val="20"/>
-          <w:lang w:val="en-US" w:eastAsia="en-US"/>
-        </w:rPr>
-        <w:t>Coinbase</w:t>
-      </w:r>
-      <w:r>
-        <w:rPr>
-          <w:rFonts w:ascii="Verdana" w:hAnsi="Verdana" w:cs="Calibri"/>
-          <w:sz w:val="20"/>
-          <w:szCs w:val="20"/>
-          <w:lang w:val="en-US" w:eastAsia="en-US"/>
-        </w:rPr>
-        <w:t xml:space="preserve"> (Link </w:t>
-      </w:r>
-      <w:proofErr w:type="spellStart"/>
-      <w:r>
-        <w:rPr>
-          <w:rFonts w:ascii="Verdana" w:hAnsi="Verdana" w:cs="Calibri"/>
-          <w:sz w:val="20"/>
-          <w:szCs w:val="20"/>
-          <w:lang w:val="en-US" w:eastAsia="en-US"/>
-        </w:rPr>
-        <w:t>zu</w:t>
-      </w:r>
-      <w:proofErr w:type="spellEnd"/>
-      <w:r>
-        <w:rPr>
-          <w:rFonts w:ascii="Verdana" w:hAnsi="Verdana" w:cs="Calibri"/>
-          <w:sz w:val="20"/>
-          <w:szCs w:val="20"/>
-          <w:lang w:val="en-US" w:eastAsia="en-US"/>
-        </w:rPr>
-        <w:t xml:space="preserve"> API: </w:t>
-      </w:r>
-      <w:hyperlink r:id="rId6" w:history="1">
-        <w:r>
-          <w:rPr>
-            <w:rStyle w:val="Hyperlink"/>
-            <w:rFonts w:ascii="Verdana" w:hAnsi="Verdana" w:cs="Calibri"/>
-            <w:sz w:val="20"/>
-            <w:szCs w:val="20"/>
-            <w:lang w:val="en-US" w:eastAsia="en-US"/>
-          </w:rPr>
-          <w:t>https://docs.cloud.coinbase.c</w:t>
-        </w:r>
-        <w:r>
-          <w:rPr>
-            <w:rStyle w:val="Hyperlink"/>
-            <w:rFonts w:ascii="Verdana" w:hAnsi="Verdana" w:cs="Calibri"/>
-            <w:sz w:val="20"/>
-            <w:szCs w:val="20"/>
-            <w:lang w:val="en-US" w:eastAsia="en-US"/>
-          </w:rPr>
-          <w:t>o</w:t>
-        </w:r>
-        <w:r>
-          <w:rPr>
-            <w:rStyle w:val="Hyperlink"/>
-            <w:rFonts w:ascii="Verdana" w:hAnsi="Verdana" w:cs="Calibri"/>
-            <w:sz w:val="20"/>
-            <w:szCs w:val="20"/>
-            <w:lang w:val="en-US" w:eastAsia="en-US"/>
-          </w:rPr>
-          <w:t>m/exchange/reference/exchangerestapi_getproducts</w:t>
-        </w:r>
-      </w:hyperlink>
-      <w:r>
-        <w:rPr>
-          <w:rFonts w:ascii="Verdana" w:hAnsi="Verdana" w:cs="Calibri"/>
-          <w:sz w:val="20"/>
-          <w:szCs w:val="20"/>
-          <w:lang w:val="en-US" w:eastAsia="en-US"/>
-        </w:rPr>
-        <w:t xml:space="preserve"> )</w:t>
-      </w:r>
-    </w:p>
-    <w:p>
-      <w:pPr>
-        <w:rPr>
-          <w:rFonts w:ascii="Verdana" w:hAnsi="Verdana" w:cs="Calibri"/>
-          <w:sz w:val="20"/>
-          <w:szCs w:val="20"/>
-          <w:lang w:val="en-US" w:eastAsia="en-US"/>
-        </w:rPr>
-      </w:pPr>
-    </w:p>
-    <w:p>
-      <w:pPr>
-        <w:rPr>
-          <w:rFonts w:ascii="Verdana" w:hAnsi="Verdana" w:cs="Calibri"/>
-          <w:sz w:val="20"/>
-          <w:szCs w:val="20"/>
-          <w:lang w:eastAsia="en-US"/>
-        </w:rPr>
-      </w:pPr>
-      <w:r>
-        <w:rPr>
-          <w:rFonts w:ascii="Verdana" w:hAnsi="Verdana" w:cs="Calibri"/>
-          <w:b/>
-          <w:bCs/>
-          <w:sz w:val="20"/>
-          <w:szCs w:val="20"/>
-          <w:lang w:eastAsia="en-US"/>
-        </w:rPr>
-        <w:t>Korea</w:t>
-      </w:r>
-      <w:r>
-        <w:rPr>
-          <w:rFonts w:ascii="Verdana" w:hAnsi="Verdana" w:cs="Calibri"/>
-          <w:sz w:val="20"/>
-          <w:szCs w:val="20"/>
-          <w:lang w:eastAsia="en-US"/>
-        </w:rPr>
-        <w:t xml:space="preserve">: </w:t>
-      </w:r>
-      <w:proofErr w:type="spellStart"/>
-      <w:r>
-        <w:rPr>
-          <w:rFonts w:ascii="Verdana" w:hAnsi="Verdana" w:cs="Calibri"/>
-          <w:b/>
-          <w:bCs/>
-          <w:sz w:val="20"/>
-          <w:szCs w:val="20"/>
-          <w:lang w:eastAsia="en-US"/>
-        </w:rPr>
-        <w:t>Upbit</w:t>
-      </w:r>
-      <w:proofErr w:type="spellEnd"/>
-      <w:r>
-        <w:rPr>
-          <w:rFonts w:ascii="Verdana" w:hAnsi="Verdana" w:cs="Calibri"/>
-          <w:sz w:val="20"/>
-          <w:szCs w:val="20"/>
-          <w:lang w:eastAsia="en-US"/>
-        </w:rPr>
-        <w:t xml:space="preserve"> (Link zu API: </w:t>
-      </w:r>
-      <w:hyperlink r:id="rId7" w:anchor="4d259256d6" w:history="1">
+        <w:t xml:space="preserve"> ) e.g. </w:t>
+      </w:r>
+      <w:hyperlink r:id="rId9" w:history="1">
         <w:r>
           <w:rPr>
             <w:rStyle w:val="Hyperlink"/>
@@ -308,48 +510,7 @@
             <w:szCs w:val="20"/>
             <w:lang w:eastAsia="en-US"/>
           </w:rPr>
-          <w:t>https://ujhin.github.io/upbit-client-docs/#4d259256d6</w:t>
-        </w:r>
-      </w:hyperlink>
-      <w:r>
-        <w:rPr>
-          <w:rFonts w:ascii="Verdana" w:hAnsi="Verdana" w:cs="Calibri"/>
-          <w:sz w:val="20"/>
-          <w:szCs w:val="20"/>
-          <w:lang w:eastAsia="en-US"/>
-        </w:rPr>
-        <w:t xml:space="preserve"> ) e.g. </w:t>
-      </w:r>
-      <w:hyperlink r:id="rId8" w:history="1">
-        <w:r>
-          <w:rPr>
-            <w:rStyle w:val="Hyperlink"/>
-            <w:rFonts w:ascii="Verdana" w:hAnsi="Verdana" w:cs="Calibri"/>
-            <w:sz w:val="20"/>
-            <w:szCs w:val="20"/>
-            <w:lang w:eastAsia="en-US"/>
-          </w:rPr>
-          <w:t>https:/</w:t>
-        </w:r>
-        <w:r>
-          <w:rPr>
-            <w:rStyle w:val="Hyperlink"/>
-            <w:rFonts w:ascii="Verdana" w:hAnsi="Verdana" w:cs="Calibri"/>
-            <w:sz w:val="20"/>
-            <w:szCs w:val="20"/>
-            <w:lang w:eastAsia="en-US"/>
-          </w:rPr>
-          <w:t>/</w:t>
-        </w:r>
-        <w:r>
-          <w:rPr>
-            <w:rStyle w:val="Hyperlink"/>
-            <w:rFonts w:ascii="Verdana" w:hAnsi="Verdana" w:cs="Calibri"/>
-            <w:sz w:val="20"/>
-            <w:szCs w:val="20"/>
-            <w:lang w:eastAsia="en-US"/>
-          </w:rPr>
-          <w:t>api.upbit.com/v1/market/all</w:t>
+          <w:t>https://api.upbit.com/v1/market/all</w:t>
         </w:r>
       </w:hyperlink>
       <w:r>
@@ -400,7 +561,7 @@
       <w:r>
         <w:t xml:space="preserve">: </w:t>
       </w:r>
-      <w:hyperlink r:id="rId9" w:history="1">
+      <w:hyperlink r:id="rId10" w:history="1">
         <w:r>
           <w:rPr>
             <w:rStyle w:val="Hyperlink"/>
@@ -592,7 +753,7 @@
         </w:rPr>
         <w:t xml:space="preserve">Beschreibung: </w:t>
       </w:r>
-      <w:hyperlink r:id="rId10" w:history="1">
+      <w:hyperlink r:id="rId11" w:history="1">
         <w:r>
           <w:rPr>
             <w:rStyle w:val="Hyperlink"/>
@@ -751,7 +912,7 @@
           <w:lang w:eastAsia="en-US"/>
         </w:rPr>
       </w:pPr>
-      <w:hyperlink r:id="rId11" w:history="1">
+      <w:hyperlink r:id="rId12" w:history="1">
         <w:r>
           <w:rPr>
             <w:rStyle w:val="Hyperlink"/>
@@ -819,7 +980,7 @@
         </w:rPr>
         <w:br/>
       </w:r>
-      <w:hyperlink r:id="rId12" w:history="1">
+      <w:hyperlink r:id="rId13" w:history="1">
         <w:r>
           <w:rPr>
             <w:rStyle w:val="Hyperlink"/>
@@ -1003,7 +1164,7 @@
           <w:lang w:eastAsia="en-US"/>
         </w:rPr>
       </w:pPr>
-      <w:hyperlink r:id="rId13" w:anchor="market-ticker-for-instrument-responses" w:history="1">
+      <w:hyperlink r:id="rId14" w:anchor="market-ticker-for-instrument-responses" w:history="1">
         <w:r>
           <w:rPr>
             <w:rStyle w:val="Hyperlink"/>
@@ -1077,7 +1238,7 @@
         </w:rPr>
         <w:br/>
       </w:r>
-      <w:hyperlink r:id="rId14" w:history="1">
+      <w:hyperlink r:id="rId15" w:history="1">
         <w:r>
           <w:rPr>
             <w:rStyle w:val="Hyperlink"/>
@@ -1383,16 +1544,7 @@
                   <w:szCs w:val="30"/>
                   <w:lang w:val="en-US" w:eastAsia="en-US"/>
                 </w:rPr>
-                <m:t>hour</m:t>
-              </m:r>
-              <m:r>
-                <w:rPr>
-                  <w:rFonts w:ascii="Cambria Math" w:hAnsi="Cambria Math" w:cs="Calibri"/>
-                  <w:sz w:val="30"/>
-                  <w:szCs w:val="30"/>
-                  <w:lang w:val="en-US" w:eastAsia="en-US"/>
-                </w:rPr>
-                <m:t>_ExchangeXY</m:t>
+                <m:t>hour_ExchangeXY</m:t>
               </m:r>
             </m:sub>
           </m:sSub>
@@ -1499,16 +1651,7 @@
                               <w:szCs w:val="30"/>
                               <w:lang w:val="en-US" w:eastAsia="en-US"/>
                             </w:rPr>
-                            <m:t>low</m:t>
-                          </m:r>
-                          <m:r>
-                            <w:rPr>
-                              <w:rFonts w:ascii="Cambria Math" w:hAnsi="Cambria Math" w:cs="Calibri"/>
-                              <w:sz w:val="30"/>
-                              <w:szCs w:val="30"/>
-                              <w:lang w:val="en-US" w:eastAsia="en-US"/>
-                            </w:rPr>
-                            <m:t>_1min</m:t>
+                            <m:t>low_1min</m:t>
                           </m:r>
                         </m:sub>
                       </m:sSub>
@@ -1552,16 +1695,7 @@
                               <w:szCs w:val="30"/>
                               <w:lang w:val="en-US" w:eastAsia="en-US"/>
                             </w:rPr>
-                            <m:t>high</m:t>
-                          </m:r>
-                          <m:r>
-                            <w:rPr>
-                              <w:rFonts w:ascii="Cambria Math" w:hAnsi="Cambria Math" w:cs="Calibri"/>
-                              <w:sz w:val="30"/>
-                              <w:szCs w:val="30"/>
-                              <w:lang w:val="en-US" w:eastAsia="en-US"/>
-                            </w:rPr>
-                            <m:t>_1min</m:t>
+                            <m:t>high_1min</m:t>
                           </m:r>
                         </m:sub>
                       </m:sSub>
@@ -1605,16 +1739,7 @@
                               <w:szCs w:val="30"/>
                               <w:lang w:val="en-US" w:eastAsia="en-US"/>
                             </w:rPr>
-                            <m:t>close</m:t>
-                          </m:r>
-                          <m:r>
-                            <w:rPr>
-                              <w:rFonts w:ascii="Cambria Math" w:hAnsi="Cambria Math" w:cs="Calibri"/>
-                              <w:sz w:val="30"/>
-                              <w:szCs w:val="30"/>
-                              <w:lang w:val="en-US" w:eastAsia="en-US"/>
-                            </w:rPr>
-                            <m:t>_1min</m:t>
+                            <m:t>close_1min</m:t>
                           </m:r>
                         </m:sub>
                       </m:sSub>
@@ -1805,16 +1930,7 @@
                       <w:szCs w:val="30"/>
                       <w:lang w:val="en-US" w:eastAsia="en-US"/>
                     </w:rPr>
-                    <m:t xml:space="preserve">MAX( </m:t>
-                  </m:r>
-                  <m:r>
-                    <w:rPr>
-                      <w:rFonts w:ascii="Cambria Math" w:hAnsi="Cambria Math" w:cs="Calibri"/>
-                      <w:sz w:val="30"/>
-                      <w:szCs w:val="30"/>
-                      <w:lang w:val="en-US" w:eastAsia="en-US"/>
-                    </w:rPr>
-                    <m:t>VWAP</m:t>
+                    <m:t>MAX( VWAP</m:t>
                   </m:r>
                 </m:e>
                 <m:sub>
@@ -1834,16 +1950,7 @@
                       <w:szCs w:val="30"/>
                       <w:lang w:val="en-US" w:eastAsia="en-US"/>
                     </w:rPr>
-                    <m:t>hour_Exchange</m:t>
-                  </m:r>
-                  <m:r>
-                    <w:rPr>
-                      <w:rFonts w:ascii="Cambria Math" w:hAnsi="Cambria Math" w:cs="Calibri"/>
-                      <w:sz w:val="30"/>
-                      <w:szCs w:val="30"/>
-                      <w:lang w:val="en-US" w:eastAsia="en-US"/>
-                    </w:rPr>
-                    <m:t>_i</m:t>
+                    <m:t>hour_Exchange_i</m:t>
                   </m:r>
                 </m:sub>
               </m:sSub>
@@ -1878,25 +1985,7 @@
                       <w:szCs w:val="30"/>
                       <w:lang w:val="en-US" w:eastAsia="en-US"/>
                     </w:rPr>
-                    <m:t>M</m:t>
-                  </m:r>
-                  <m:r>
-                    <w:rPr>
-                      <w:rFonts w:ascii="Cambria Math" w:hAnsi="Cambria Math" w:cs="Calibri"/>
-                      <w:sz w:val="30"/>
-                      <w:szCs w:val="30"/>
-                      <w:lang w:val="en-US" w:eastAsia="en-US"/>
-                    </w:rPr>
-                    <m:t>IN</m:t>
-                  </m:r>
-                  <m:r>
-                    <w:rPr>
-                      <w:rFonts w:ascii="Cambria Math" w:hAnsi="Cambria Math" w:cs="Calibri"/>
-                      <w:sz w:val="30"/>
-                      <w:szCs w:val="30"/>
-                      <w:lang w:val="en-US" w:eastAsia="en-US"/>
-                    </w:rPr>
-                    <m:t>( VWAP</m:t>
+                    <m:t>MIN( VWAP</m:t>
                   </m:r>
                 </m:e>
                 <m:sub>

</xml_diff>

<commit_message>
add: record ETH and ADA too
</commit_message>
<xml_diff>
--- a/Notes/Notes.docx
+++ b/Notes/Notes.docx
@@ -1,6 +1,6 @@
 
 <file path=word/document.xml><?xml version="1.0" encoding="utf-8"?>
-<w:document xmlns:wpc="http://schemas.microsoft.com/office/word/2010/wordprocessingCanvas" xmlns:cx="http://schemas.microsoft.com/office/drawing/2014/chartex" xmlns:cx1="http://schemas.microsoft.com/office/drawing/2015/9/8/chartex" xmlns:cx2="http://schemas.microsoft.com/office/drawing/2015/10/21/chartex" xmlns:cx3="http://schemas.microsoft.com/office/drawing/2016/5/9/chartex" xmlns:cx4="http://schemas.microsoft.com/office/drawing/2016/5/10/chartex" xmlns:cx5="http://schemas.microsoft.com/office/drawing/2016/5/11/chartex" xmlns:cx6="http://schemas.microsoft.com/office/drawing/2016/5/12/chartex" xmlns:cx7="http://schemas.microsoft.com/office/drawing/2016/5/13/chartex" xmlns:cx8="http://schemas.microsoft.com/office/drawing/2016/5/14/chartex" xmlns:mc="http://schemas.openxmlformats.org/markup-compatibility/2006" xmlns:aink="http://schemas.microsoft.com/office/drawing/2016/ink" xmlns:am3d="http://schemas.microsoft.com/office/drawing/2017/model3d" xmlns:o="urn:schemas-microsoft-com:office:office" xmlns:r="http://schemas.openxmlformats.org/officeDocument/2006/relationships" xmlns:m="http://schemas.openxmlformats.org/officeDocument/2006/math" xmlns:v="urn:schemas-microsoft-com:vml" xmlns:wp14="http://schemas.microsoft.com/office/word/2010/wordprocessingDrawing" xmlns:wp="http://schemas.openxmlformats.org/drawingml/2006/wordprocessingDrawing" xmlns:w10="urn:schemas-microsoft-com:office:word" xmlns:w="http://schemas.openxmlformats.org/wordprocessingml/2006/main" xmlns:w14="http://schemas.microsoft.com/office/word/2010/wordml" xmlns:w15="http://schemas.microsoft.com/office/word/2012/wordml" xmlns:w16cex="http://schemas.microsoft.com/office/word/2018/wordml/cex" xmlns:w16cid="http://schemas.microsoft.com/office/word/2016/wordml/cid" xmlns:w16="http://schemas.microsoft.com/office/word/2018/wordml" xmlns:w16sdtdh="http://schemas.microsoft.com/office/word/2020/wordml/sdtdatahash" xmlns:w16se="http://schemas.microsoft.com/office/word/2015/wordml/symex" xmlns:wpg="http://schemas.microsoft.com/office/word/2010/wordprocessingGroup" xmlns:wpi="http://schemas.microsoft.com/office/word/2010/wordprocessingInk" xmlns:wne="http://schemas.microsoft.com/office/word/2006/wordml" xmlns:wps="http://schemas.microsoft.com/office/word/2010/wordprocessingShape" mc:Ignorable="w14 w15 w16se w16cid w16 w16cex w16sdtdh wp14">
+<w:document xmlns:wpc="http://schemas.microsoft.com/office/word/2010/wordprocessingCanvas" xmlns:cx="http://schemas.microsoft.com/office/drawing/2014/chartex" xmlns:cx1="http://schemas.microsoft.com/office/drawing/2015/9/8/chartex" xmlns:cx2="http://schemas.microsoft.com/office/drawing/2015/10/21/chartex" xmlns:cx3="http://schemas.microsoft.com/office/drawing/2016/5/9/chartex" xmlns:cx4="http://schemas.microsoft.com/office/drawing/2016/5/10/chartex" xmlns:cx5="http://schemas.microsoft.com/office/drawing/2016/5/11/chartex" xmlns:cx6="http://schemas.microsoft.com/office/drawing/2016/5/12/chartex" xmlns:cx7="http://schemas.microsoft.com/office/drawing/2016/5/13/chartex" xmlns:cx8="http://schemas.microsoft.com/office/drawing/2016/5/14/chartex" xmlns:mc="http://schemas.openxmlformats.org/markup-compatibility/2006" xmlns:aink="http://schemas.microsoft.com/office/drawing/2016/ink" xmlns:am3d="http://schemas.microsoft.com/office/drawing/2017/model3d" xmlns:o="urn:schemas-microsoft-com:office:office" xmlns:oel="http://schemas.microsoft.com/office/2019/extlst" xmlns:r="http://schemas.openxmlformats.org/officeDocument/2006/relationships" xmlns:m="http://schemas.openxmlformats.org/officeDocument/2006/math" xmlns:v="urn:schemas-microsoft-com:vml" xmlns:wp14="http://schemas.microsoft.com/office/word/2010/wordprocessingDrawing" xmlns:wp="http://schemas.openxmlformats.org/drawingml/2006/wordprocessingDrawing" xmlns:w10="urn:schemas-microsoft-com:office:word" xmlns:w="http://schemas.openxmlformats.org/wordprocessingml/2006/main" xmlns:w14="http://schemas.microsoft.com/office/word/2010/wordml" xmlns:w15="http://schemas.microsoft.com/office/word/2012/wordml" xmlns:w16cex="http://schemas.microsoft.com/office/word/2018/wordml/cex" xmlns:w16cid="http://schemas.microsoft.com/office/word/2016/wordml/cid" xmlns:w16="http://schemas.microsoft.com/office/word/2018/wordml" xmlns:w16sdtdh="http://schemas.microsoft.com/office/word/2020/wordml/sdtdatahash" xmlns:w16se="http://schemas.microsoft.com/office/word/2015/wordml/symex" xmlns:wpg="http://schemas.microsoft.com/office/word/2010/wordprocessingGroup" xmlns:wpi="http://schemas.microsoft.com/office/word/2010/wordprocessingInk" xmlns:wne="http://schemas.microsoft.com/office/word/2006/wordml" xmlns:wps="http://schemas.microsoft.com/office/word/2010/wordprocessingShape" mc:Ignorable="w14 w15 w16se w16cid w16 w16cex w16sdtdh wp14">
   <w:body>
     <w:p>
       <w:pPr>
@@ -256,7 +256,7 @@
         </w:rPr>
         <w:t xml:space="preserve">(Link zu API: </w:t>
       </w:r>
-      <w:hyperlink r:id="rId6" w:history="1">
+      <w:hyperlink r:id="rId6" w:anchor="ticker" w:history="1">
         <w:r>
           <w:rPr>
             <w:rStyle w:val="Hyperlink"/>
@@ -265,7 +265,27 @@
             <w:szCs w:val="20"/>
             <w:lang w:eastAsia="en-US"/>
           </w:rPr>
-          <w:t>https://www.bitstamp.net/api/#ticker</w:t>
+          <w:t>https://www</w:t>
+        </w:r>
+        <w:r>
+          <w:rPr>
+            <w:rStyle w:val="Hyperlink"/>
+            <w:rFonts w:ascii="Verdana" w:hAnsi="Verdana" w:cs="Calibri"/>
+            <w:sz w:val="20"/>
+            <w:szCs w:val="20"/>
+            <w:lang w:eastAsia="en-US"/>
+          </w:rPr>
+          <w:t>.</w:t>
+        </w:r>
+        <w:r>
+          <w:rPr>
+            <w:rStyle w:val="Hyperlink"/>
+            <w:rFonts w:ascii="Verdana" w:hAnsi="Verdana" w:cs="Calibri"/>
+            <w:sz w:val="20"/>
+            <w:szCs w:val="20"/>
+            <w:lang w:eastAsia="en-US"/>
+          </w:rPr>
+          <w:t>bitstamp.net/api/#ticker</w:t>
         </w:r>
       </w:hyperlink>
       <w:r>
@@ -366,27 +386,7 @@
             <w:szCs w:val="20"/>
             <w:lang w:val="en-US" w:eastAsia="en-US"/>
           </w:rPr>
-          <w:t>https://docs.cloud.coinbase.com/exch</w:t>
-        </w:r>
-        <w:r>
-          <w:rPr>
-            <w:rStyle w:val="Hyperlink"/>
-            <w:rFonts w:ascii="Verdana" w:hAnsi="Verdana" w:cs="Calibri"/>
-            <w:sz w:val="20"/>
-            <w:szCs w:val="20"/>
-            <w:lang w:val="en-US" w:eastAsia="en-US"/>
-          </w:rPr>
-          <w:t>a</w:t>
-        </w:r>
-        <w:r>
-          <w:rPr>
-            <w:rStyle w:val="Hyperlink"/>
-            <w:rFonts w:ascii="Verdana" w:hAnsi="Verdana" w:cs="Calibri"/>
-            <w:sz w:val="20"/>
-            <w:szCs w:val="20"/>
-            <w:lang w:val="en-US" w:eastAsia="en-US"/>
-          </w:rPr>
-          <w:t>nge/reference/exchangerestapi_getproducts</w:t>
+          <w:t>https://docs.cloud.coinbase.com/exchange/reference/exchangerestapi_getproducts</w:t>
         </w:r>
       </w:hyperlink>
       <w:r>
@@ -469,27 +469,7 @@
             <w:szCs w:val="20"/>
             <w:lang w:eastAsia="en-US"/>
           </w:rPr>
-          <w:t>https://u</w:t>
-        </w:r>
-        <w:r>
-          <w:rPr>
-            <w:rStyle w:val="Hyperlink"/>
-            <w:rFonts w:ascii="Verdana" w:hAnsi="Verdana" w:cs="Calibri"/>
-            <w:sz w:val="20"/>
-            <w:szCs w:val="20"/>
-            <w:lang w:eastAsia="en-US"/>
-          </w:rPr>
-          <w:t>j</w:t>
-        </w:r>
-        <w:r>
-          <w:rPr>
-            <w:rStyle w:val="Hyperlink"/>
-            <w:rFonts w:ascii="Verdana" w:hAnsi="Verdana" w:cs="Calibri"/>
-            <w:sz w:val="20"/>
-            <w:szCs w:val="20"/>
-            <w:lang w:eastAsia="en-US"/>
-          </w:rPr>
-          <w:t>hin.github.io/upbit-client-docs/#4d259256d6</w:t>
+          <w:t>https://ujhin.github.io/upbit-client-docs/#4d259256d6</w:t>
         </w:r>
       </w:hyperlink>
       <w:r>
@@ -2051,12 +2031,1473 @@
       </w:pPr>
     </w:p>
     <w:p>
-      <w:proofErr w:type="spellStart"/>
-      <w:r>
+      <w:pPr>
+        <w:rPr>
+          <w:sz w:val="44"/>
+          <w:szCs w:val="44"/>
+        </w:rPr>
+      </w:pPr>
+      <w:r>
+        <w:rPr>
+          <w:sz w:val="44"/>
+          <w:szCs w:val="44"/>
+        </w:rPr>
         <w:lastRenderedPageBreak/>
-        <w:t>blabla</w:t>
-      </w:r>
-      <w:proofErr w:type="spellEnd"/>
+        <w:t>Wieso</w:t>
+      </w:r>
+      <w:r>
+        <w:rPr>
+          <w:sz w:val="44"/>
+          <w:szCs w:val="44"/>
+        </w:rPr>
+        <w:t xml:space="preserve"> wurde XRP nicht angeschaut:</w:t>
+      </w:r>
+    </w:p>
+    <w:p>
+      <w:pPr>
+        <w:rPr>
+          <w:sz w:val="44"/>
+          <w:szCs w:val="44"/>
+        </w:rPr>
+      </w:pPr>
+    </w:p>
+    <w:p>
+      <w:r>
+        <w:t xml:space="preserve">XRP oder auch </w:t>
+      </w:r>
+      <w:proofErr w:type="gramStart"/>
+      <w:r>
+        <w:t>Ripple</w:t>
+      </w:r>
+      <w:proofErr w:type="gramEnd"/>
+      <w:r>
+        <w:t xml:space="preserve"> wurde für unsere Analyse nicht berücksichtigt weil das </w:t>
+      </w:r>
+      <w:proofErr w:type="spellStart"/>
+      <w:r>
+        <w:t>Tradingpair</w:t>
+      </w:r>
+      <w:proofErr w:type="spellEnd"/>
+      <w:r>
+        <w:t xml:space="preserve"> XRP-USD auf </w:t>
+      </w:r>
+      <w:proofErr w:type="spellStart"/>
+      <w:r>
+        <w:t>Coinbase</w:t>
+      </w:r>
+      <w:proofErr w:type="spellEnd"/>
+      <w:r>
+        <w:t xml:space="preserve"> zum Zeitpunkt der Betrachtung (31.05.2022) nicht </w:t>
+      </w:r>
+      <w:proofErr w:type="spellStart"/>
+      <w:r>
+        <w:t>tradebar</w:t>
+      </w:r>
+      <w:proofErr w:type="spellEnd"/>
+      <w:r>
+        <w:t xml:space="preserve"> ist und dementsprechend auch veraltete Marktdaten geliefert werden:</w:t>
+      </w:r>
+    </w:p>
+    <w:p/>
+    <w:p/>
+    <w:p>
+      <w:pPr>
+        <w:rPr>
+          <w:lang w:val="en-US"/>
+        </w:rPr>
+      </w:pPr>
+      <w:proofErr w:type="spellStart"/>
+      <w:r>
+        <w:rPr>
+          <w:lang w:val="en-US"/>
+        </w:rPr>
+        <w:t>Abfrage</w:t>
+      </w:r>
+      <w:proofErr w:type="spellEnd"/>
+      <w:r>
+        <w:rPr>
+          <w:lang w:val="en-US"/>
+        </w:rPr>
+        <w:t xml:space="preserve"> </w:t>
+      </w:r>
+      <w:proofErr w:type="spellStart"/>
+      <w:r>
+        <w:rPr>
+          <w:lang w:val="en-US"/>
+        </w:rPr>
+        <w:t>S</w:t>
+      </w:r>
+      <w:r>
+        <w:rPr>
+          <w:lang w:val="en-US"/>
+        </w:rPr>
+        <w:t>tati</w:t>
+      </w:r>
+      <w:proofErr w:type="spellEnd"/>
+      <w:r>
+        <w:rPr>
+          <w:lang w:val="en-US"/>
+        </w:rPr>
+        <w:t xml:space="preserve"> </w:t>
+      </w:r>
+      <w:proofErr w:type="spellStart"/>
+      <w:r>
+        <w:rPr>
+          <w:lang w:val="en-US"/>
+        </w:rPr>
+        <w:t>aller</w:t>
+      </w:r>
+      <w:proofErr w:type="spellEnd"/>
+      <w:r>
+        <w:rPr>
+          <w:lang w:val="en-US"/>
+        </w:rPr>
+        <w:t xml:space="preserve"> </w:t>
+      </w:r>
+      <w:proofErr w:type="spellStart"/>
+      <w:r>
+        <w:rPr>
+          <w:lang w:val="en-US"/>
+        </w:rPr>
+        <w:t>Tradingpairs</w:t>
+      </w:r>
+      <w:proofErr w:type="spellEnd"/>
+      <w:r>
+        <w:rPr>
+          <w:lang w:val="en-US"/>
+        </w:rPr>
+        <w:t xml:space="preserve">: </w:t>
+      </w:r>
+      <w:hyperlink r:id="rId16" w:history="1">
+        <w:r>
+          <w:rPr>
+            <w:rStyle w:val="Hyperlink"/>
+            <w:lang w:val="en-US"/>
+          </w:rPr>
+          <w:t>https://api.exchange.coinbase.com/products</w:t>
+        </w:r>
+      </w:hyperlink>
+      <w:r>
+        <w:rPr>
+          <w:lang w:val="en-US"/>
+        </w:rPr>
+        <w:t xml:space="preserve"> </w:t>
+      </w:r>
+    </w:p>
+    <w:p>
+      <w:pPr>
+        <w:rPr>
+          <w:lang w:val="en-US"/>
+        </w:rPr>
+      </w:pPr>
+    </w:p>
+    <w:p>
+      <w:pPr>
+        <w:tabs>
+          <w:tab w:val="left" w:pos="916"/>
+          <w:tab w:val="left" w:pos="1832"/>
+          <w:tab w:val="left" w:pos="2748"/>
+          <w:tab w:val="left" w:pos="3664"/>
+          <w:tab w:val="left" w:pos="4580"/>
+          <w:tab w:val="left" w:pos="5496"/>
+          <w:tab w:val="left" w:pos="6412"/>
+          <w:tab w:val="left" w:pos="7328"/>
+          <w:tab w:val="left" w:pos="8244"/>
+          <w:tab w:val="left" w:pos="9160"/>
+          <w:tab w:val="left" w:pos="10076"/>
+          <w:tab w:val="left" w:pos="10992"/>
+          <w:tab w:val="left" w:pos="11908"/>
+          <w:tab w:val="left" w:pos="12824"/>
+          <w:tab w:val="left" w:pos="13740"/>
+          <w:tab w:val="left" w:pos="14656"/>
+        </w:tabs>
+        <w:rPr>
+          <w:rFonts w:ascii="Courier New" w:eastAsia="Times New Roman" w:hAnsi="Courier New" w:cs="Courier New"/>
+          <w:color w:val="000000"/>
+          <w:sz w:val="20"/>
+          <w:szCs w:val="20"/>
+          <w:lang w:val="en-US"/>
+        </w:rPr>
+      </w:pPr>
+      <w:r>
+        <w:rPr>
+          <w:rFonts w:ascii="Courier New" w:eastAsia="Times New Roman" w:hAnsi="Courier New" w:cs="Courier New"/>
+          <w:color w:val="000000"/>
+          <w:sz w:val="20"/>
+          <w:szCs w:val="20"/>
+          <w:lang w:val="en-US"/>
+        </w:rPr>
+        <w:t>{"id":"XRP-USD","base_currency":"XRP","quote_currency":"USD","base_min_size":"1","base_max_size":"500000","quote_increment":"0.0001","base_increment":"0.000001","display_name":"XRP/USD","min_market_funds":"10","max_market_funds":"100000","margin_enabled":false,"fx_stablecoin":false,"max_slippage_percentage":"0.10000000","post_only":false,"limit_only":false,"cancel_only":false,</w:t>
+      </w:r>
+      <w:r>
+        <w:rPr>
+          <w:rFonts w:ascii="Courier New" w:eastAsia="Times New Roman" w:hAnsi="Courier New" w:cs="Courier New"/>
+          <w:b/>
+          <w:bCs/>
+          <w:color w:val="000000"/>
+          <w:sz w:val="20"/>
+          <w:szCs w:val="20"/>
+          <w:lang w:val="en-US"/>
+        </w:rPr>
+        <w:t>"trading_disabled":true</w:t>
+      </w:r>
+      <w:r>
+        <w:rPr>
+          <w:rFonts w:ascii="Courier New" w:eastAsia="Times New Roman" w:hAnsi="Courier New" w:cs="Courier New"/>
+          <w:color w:val="000000"/>
+          <w:sz w:val="20"/>
+          <w:szCs w:val="20"/>
+          <w:lang w:val="en-US"/>
+        </w:rPr>
+        <w:t>,"status":"delisted","status_message":"","auction_mode":false}</w:t>
+      </w:r>
+    </w:p>
+    <w:p>
+      <w:pPr>
+        <w:rPr>
+          <w:lang w:val="en-US"/>
+        </w:rPr>
+      </w:pPr>
+    </w:p>
+    <w:p>
+      <w:pPr>
+        <w:rPr>
+          <w:lang w:val="en-US"/>
+        </w:rPr>
+      </w:pPr>
+    </w:p>
+    <w:p>
+      <w:r>
+        <w:t xml:space="preserve">Wenn der Preis abgefragt </w:t>
+      </w:r>
+      <w:r>
+        <w:t>wird,</w:t>
+      </w:r>
+      <w:r>
+        <w:t xml:space="preserve"> k</w:t>
+      </w:r>
+      <w:r>
+        <w:t xml:space="preserve">ommt als </w:t>
+      </w:r>
+      <w:proofErr w:type="spellStart"/>
+      <w:r>
+        <w:t>timestamp</w:t>
+      </w:r>
+      <w:proofErr w:type="spellEnd"/>
+      <w:r>
+        <w:t xml:space="preserve"> der </w:t>
+      </w:r>
+      <w:r>
+        <w:t>2021-01-19 19:03:0</w:t>
+      </w:r>
+      <w:r>
+        <w:t>0 mit.</w:t>
+      </w:r>
+    </w:p>
+    <w:p/>
+    <w:p>
+      <w:r>
+        <w:t xml:space="preserve">Abfrage Preise bei </w:t>
+      </w:r>
+      <w:proofErr w:type="spellStart"/>
+      <w:r>
+        <w:t>Coinbase</w:t>
+      </w:r>
+      <w:proofErr w:type="spellEnd"/>
+      <w:r>
+        <w:t xml:space="preserve">: </w:t>
+      </w:r>
+      <w:hyperlink r:id="rId17" w:history="1">
+        <w:r>
+          <w:rPr>
+            <w:rStyle w:val="Hyperlink"/>
+          </w:rPr>
+          <w:t>https://api.exchange.coinbase.com/products/XRP-USD/candles?granularity=60</w:t>
+        </w:r>
+      </w:hyperlink>
+      <w:r>
+        <w:t xml:space="preserve"> </w:t>
+      </w:r>
+    </w:p>
+    <w:p/>
+    <w:p>
+      <w:pPr>
+        <w:shd w:val="clear" w:color="auto" w:fill="1E1E1E"/>
+        <w:spacing w:line="285" w:lineRule="atLeast"/>
+        <w:rPr>
+          <w:rFonts w:ascii="Consolas" w:eastAsia="Times New Roman" w:hAnsi="Consolas" w:cs="Times New Roman"/>
+          <w:color w:val="D4D4D4"/>
+          <w:sz w:val="21"/>
+          <w:szCs w:val="21"/>
+          <w:lang w:val="en-US"/>
+        </w:rPr>
+      </w:pPr>
+      <w:proofErr w:type="gramStart"/>
+      <w:r>
+        <w:rPr>
+          <w:rFonts w:ascii="Consolas" w:eastAsia="Times New Roman" w:hAnsi="Consolas" w:cs="Times New Roman"/>
+          <w:color w:val="DCDCAA"/>
+          <w:sz w:val="21"/>
+          <w:szCs w:val="21"/>
+          <w:lang w:val="en-US"/>
+        </w:rPr>
+        <w:t>print</w:t>
+      </w:r>
+      <w:r>
+        <w:rPr>
+          <w:rFonts w:ascii="Consolas" w:eastAsia="Times New Roman" w:hAnsi="Consolas" w:cs="Times New Roman"/>
+          <w:color w:val="D4D4D4"/>
+          <w:sz w:val="21"/>
+          <w:szCs w:val="21"/>
+          <w:lang w:val="en-US"/>
+        </w:rPr>
+        <w:t>(</w:t>
+      </w:r>
+      <w:proofErr w:type="spellStart"/>
+      <w:proofErr w:type="gramEnd"/>
+      <w:r>
+        <w:rPr>
+          <w:rFonts w:ascii="Consolas" w:eastAsia="Times New Roman" w:hAnsi="Consolas" w:cs="Times New Roman"/>
+          <w:color w:val="9CDCFE"/>
+          <w:sz w:val="21"/>
+          <w:szCs w:val="21"/>
+          <w:lang w:val="en-US"/>
+        </w:rPr>
+        <w:t>tradingpair</w:t>
+      </w:r>
+      <w:proofErr w:type="spellEnd"/>
+      <w:r>
+        <w:rPr>
+          <w:rFonts w:ascii="Consolas" w:eastAsia="Times New Roman" w:hAnsi="Consolas" w:cs="Times New Roman"/>
+          <w:color w:val="D4D4D4"/>
+          <w:sz w:val="21"/>
+          <w:szCs w:val="21"/>
+          <w:lang w:val="en-US"/>
+        </w:rPr>
+        <w:t xml:space="preserve">, </w:t>
+      </w:r>
+      <w:proofErr w:type="spellStart"/>
+      <w:r>
+        <w:rPr>
+          <w:rFonts w:ascii="Consolas" w:eastAsia="Times New Roman" w:hAnsi="Consolas" w:cs="Times New Roman"/>
+          <w:color w:val="4EC9B0"/>
+          <w:sz w:val="21"/>
+          <w:szCs w:val="21"/>
+          <w:lang w:val="en-US"/>
+        </w:rPr>
+        <w:t>datetime</w:t>
+      </w:r>
+      <w:r>
+        <w:rPr>
+          <w:rFonts w:ascii="Consolas" w:eastAsia="Times New Roman" w:hAnsi="Consolas" w:cs="Times New Roman"/>
+          <w:color w:val="D4D4D4"/>
+          <w:sz w:val="21"/>
+          <w:szCs w:val="21"/>
+          <w:lang w:val="en-US"/>
+        </w:rPr>
+        <w:t>.</w:t>
+      </w:r>
+      <w:r>
+        <w:rPr>
+          <w:rFonts w:ascii="Consolas" w:eastAsia="Times New Roman" w:hAnsi="Consolas" w:cs="Times New Roman"/>
+          <w:color w:val="DCDCAA"/>
+          <w:sz w:val="21"/>
+          <w:szCs w:val="21"/>
+          <w:lang w:val="en-US"/>
+        </w:rPr>
+        <w:t>fromtimestamp</w:t>
+      </w:r>
+      <w:proofErr w:type="spellEnd"/>
+      <w:r>
+        <w:rPr>
+          <w:rFonts w:ascii="Consolas" w:eastAsia="Times New Roman" w:hAnsi="Consolas" w:cs="Times New Roman"/>
+          <w:color w:val="D4D4D4"/>
+          <w:sz w:val="21"/>
+          <w:szCs w:val="21"/>
+          <w:lang w:val="en-US"/>
+        </w:rPr>
+        <w:t>(</w:t>
+      </w:r>
+      <w:proofErr w:type="spellStart"/>
+      <w:r>
+        <w:rPr>
+          <w:rFonts w:ascii="Consolas" w:eastAsia="Times New Roman" w:hAnsi="Consolas" w:cs="Times New Roman"/>
+          <w:color w:val="9CDCFE"/>
+          <w:sz w:val="21"/>
+          <w:szCs w:val="21"/>
+          <w:lang w:val="en-US"/>
+        </w:rPr>
+        <w:t>json_response</w:t>
+      </w:r>
+      <w:proofErr w:type="spellEnd"/>
+      <w:r>
+        <w:rPr>
+          <w:rFonts w:ascii="Consolas" w:eastAsia="Times New Roman" w:hAnsi="Consolas" w:cs="Times New Roman"/>
+          <w:color w:val="D4D4D4"/>
+          <w:sz w:val="21"/>
+          <w:szCs w:val="21"/>
+          <w:lang w:val="en-US"/>
+        </w:rPr>
+        <w:t>[</w:t>
+      </w:r>
+      <w:r>
+        <w:rPr>
+          <w:rFonts w:ascii="Consolas" w:eastAsia="Times New Roman" w:hAnsi="Consolas" w:cs="Times New Roman"/>
+          <w:color w:val="B5CEA8"/>
+          <w:sz w:val="21"/>
+          <w:szCs w:val="21"/>
+          <w:lang w:val="en-US"/>
+        </w:rPr>
+        <w:t>1</w:t>
+      </w:r>
+      <w:r>
+        <w:rPr>
+          <w:rFonts w:ascii="Consolas" w:eastAsia="Times New Roman" w:hAnsi="Consolas" w:cs="Times New Roman"/>
+          <w:color w:val="D4D4D4"/>
+          <w:sz w:val="21"/>
+          <w:szCs w:val="21"/>
+          <w:lang w:val="en-US"/>
+        </w:rPr>
+        <w:t>][</w:t>
+      </w:r>
+      <w:r>
+        <w:rPr>
+          <w:rFonts w:ascii="Consolas" w:eastAsia="Times New Roman" w:hAnsi="Consolas" w:cs="Times New Roman"/>
+          <w:color w:val="B5CEA8"/>
+          <w:sz w:val="21"/>
+          <w:szCs w:val="21"/>
+          <w:lang w:val="en-US"/>
+        </w:rPr>
+        <w:t>0</w:t>
+      </w:r>
+      <w:r>
+        <w:rPr>
+          <w:rFonts w:ascii="Consolas" w:eastAsia="Times New Roman" w:hAnsi="Consolas" w:cs="Times New Roman"/>
+          <w:color w:val="D4D4D4"/>
+          <w:sz w:val="21"/>
+          <w:szCs w:val="21"/>
+          <w:lang w:val="en-US"/>
+        </w:rPr>
+        <w:t>]),  </w:t>
+      </w:r>
+      <w:proofErr w:type="spellStart"/>
+      <w:r>
+        <w:rPr>
+          <w:rFonts w:ascii="Consolas" w:eastAsia="Times New Roman" w:hAnsi="Consolas" w:cs="Times New Roman"/>
+          <w:color w:val="9CDCFE"/>
+          <w:sz w:val="21"/>
+          <w:szCs w:val="21"/>
+          <w:lang w:val="en-US"/>
+        </w:rPr>
+        <w:t>json_response</w:t>
+      </w:r>
+      <w:proofErr w:type="spellEnd"/>
+      <w:r>
+        <w:rPr>
+          <w:rFonts w:ascii="Consolas" w:eastAsia="Times New Roman" w:hAnsi="Consolas" w:cs="Times New Roman"/>
+          <w:color w:val="D4D4D4"/>
+          <w:sz w:val="21"/>
+          <w:szCs w:val="21"/>
+          <w:lang w:val="en-US"/>
+        </w:rPr>
+        <w:t>[</w:t>
+      </w:r>
+      <w:r>
+        <w:rPr>
+          <w:rFonts w:ascii="Consolas" w:eastAsia="Times New Roman" w:hAnsi="Consolas" w:cs="Times New Roman"/>
+          <w:color w:val="B5CEA8"/>
+          <w:sz w:val="21"/>
+          <w:szCs w:val="21"/>
+          <w:lang w:val="en-US"/>
+        </w:rPr>
+        <w:t>1</w:t>
+      </w:r>
+      <w:r>
+        <w:rPr>
+          <w:rFonts w:ascii="Consolas" w:eastAsia="Times New Roman" w:hAnsi="Consolas" w:cs="Times New Roman"/>
+          <w:color w:val="D4D4D4"/>
+          <w:sz w:val="21"/>
+          <w:szCs w:val="21"/>
+          <w:lang w:val="en-US"/>
+        </w:rPr>
+        <w:t>][</w:t>
+      </w:r>
+      <w:r>
+        <w:rPr>
+          <w:rFonts w:ascii="Consolas" w:eastAsia="Times New Roman" w:hAnsi="Consolas" w:cs="Times New Roman"/>
+          <w:color w:val="B5CEA8"/>
+          <w:sz w:val="21"/>
+          <w:szCs w:val="21"/>
+          <w:lang w:val="en-US"/>
+        </w:rPr>
+        <w:t>0</w:t>
+      </w:r>
+      <w:r>
+        <w:rPr>
+          <w:rFonts w:ascii="Consolas" w:eastAsia="Times New Roman" w:hAnsi="Consolas" w:cs="Times New Roman"/>
+          <w:color w:val="D4D4D4"/>
+          <w:sz w:val="21"/>
+          <w:szCs w:val="21"/>
+          <w:lang w:val="en-US"/>
+        </w:rPr>
+        <w:t>] )</w:t>
+      </w:r>
+    </w:p>
+    <w:p>
+      <w:pPr>
+        <w:rPr>
+          <w:lang w:val="en-US"/>
+        </w:rPr>
+      </w:pPr>
+    </w:p>
+    <w:p>
+      <w:r>
+        <w:t>BTC-USD 2022-05-31 10:45:00 1653986700</w:t>
+      </w:r>
+    </w:p>
+    <w:p>
+      <w:r>
+        <w:t>ETH-USD 2022-05-31 10:45:00 1653986700</w:t>
+      </w:r>
+    </w:p>
+    <w:p>
+      <w:r>
+        <w:t>XRP-USD 2021-01-19 19:03:00 1611079380</w:t>
+      </w:r>
+    </w:p>
+    <w:p>
+      <w:r>
+        <w:t>ADA-USD 2022-05-31 10:45:00 1653986700</w:t>
+      </w:r>
+    </w:p>
+    <w:p/>
+    <w:p/>
+    <w:p/>
+    <w:p>
+      <w:pPr>
+        <w:rPr>
+          <w:sz w:val="40"/>
+          <w:szCs w:val="40"/>
+        </w:rPr>
+      </w:pPr>
+      <w:r>
+        <w:rPr>
+          <w:sz w:val="40"/>
+          <w:szCs w:val="40"/>
+        </w:rPr>
+        <w:t xml:space="preserve">Wie behandle ich </w:t>
+      </w:r>
+      <w:proofErr w:type="spellStart"/>
+      <w:r>
+        <w:rPr>
+          <w:sz w:val="40"/>
+          <w:szCs w:val="40"/>
+        </w:rPr>
+        <w:t>api</w:t>
+      </w:r>
+      <w:proofErr w:type="spellEnd"/>
+      <w:r>
+        <w:rPr>
+          <w:sz w:val="40"/>
+          <w:szCs w:val="40"/>
+        </w:rPr>
+        <w:t xml:space="preserve"> </w:t>
+      </w:r>
+      <w:proofErr w:type="spellStart"/>
+      <w:r>
+        <w:rPr>
+          <w:sz w:val="40"/>
+          <w:szCs w:val="40"/>
+        </w:rPr>
+        <w:t>requests</w:t>
+      </w:r>
+      <w:proofErr w:type="spellEnd"/>
+      <w:r>
+        <w:rPr>
+          <w:sz w:val="40"/>
+          <w:szCs w:val="40"/>
+        </w:rPr>
+        <w:t xml:space="preserve"> die nicht die daten liefern, die ich erwarte:</w:t>
+      </w:r>
+    </w:p>
+    <w:p/>
+    <w:p>
+      <w:pPr>
+        <w:rPr>
+          <w:lang w:val="en-US"/>
+        </w:rPr>
+      </w:pPr>
+      <w:r>
+        <w:rPr>
+          <w:lang w:val="en-US"/>
+        </w:rPr>
+        <w:t xml:space="preserve">if the timestamp of the requested data is not equal the prior </w:t>
+      </w:r>
+      <w:proofErr w:type="gramStart"/>
+      <w:r>
+        <w:rPr>
+          <w:lang w:val="en-US"/>
+        </w:rPr>
+        <w:t>minute</w:t>
+      </w:r>
+      <w:proofErr w:type="gramEnd"/>
+      <w:r>
+        <w:rPr>
+          <w:lang w:val="en-US"/>
+        </w:rPr>
+        <w:t xml:space="preserve"> we assume that the</w:t>
+      </w:r>
+      <w:r>
+        <w:rPr>
+          <w:lang w:val="en-US"/>
+        </w:rPr>
+        <w:t xml:space="preserve"> </w:t>
+      </w:r>
+      <w:proofErr w:type="spellStart"/>
+      <w:r>
+        <w:rPr>
+          <w:lang w:val="en-US"/>
+        </w:rPr>
+        <w:t>tradingvolume</w:t>
+      </w:r>
+      <w:proofErr w:type="spellEnd"/>
+      <w:r>
+        <w:rPr>
+          <w:lang w:val="en-US"/>
+        </w:rPr>
+        <w:t xml:space="preserve"> in that minute was 0 and we there for set the timestamp to the current time</w:t>
+      </w:r>
+      <w:r>
+        <w:rPr>
+          <w:lang w:val="en-US"/>
+        </w:rPr>
+        <w:t xml:space="preserve"> </w:t>
+      </w:r>
+      <w:r>
+        <w:rPr>
+          <w:lang w:val="en-US"/>
+        </w:rPr>
+        <w:t>and the volume to 0 so it won't be considered in the calculation of the arbitrage index.</w:t>
+      </w:r>
+    </w:p>
+    <w:p>
+      <w:pPr>
+        <w:rPr>
+          <w:lang w:val="en-US"/>
+        </w:rPr>
+      </w:pPr>
+    </w:p>
+    <w:p>
+      <w:pPr>
+        <w:rPr>
+          <w:lang w:val="en-US"/>
+        </w:rPr>
+      </w:pPr>
+    </w:p>
+    <w:p>
+      <w:pPr>
+        <w:rPr>
+          <w:sz w:val="40"/>
+          <w:szCs w:val="40"/>
+        </w:rPr>
+      </w:pPr>
+      <w:r>
+        <w:rPr>
+          <w:sz w:val="40"/>
+          <w:szCs w:val="40"/>
+        </w:rPr>
+        <w:t xml:space="preserve">Wieso wird der Preis NICHT </w:t>
+      </w:r>
+      <w:proofErr w:type="spellStart"/>
+      <w:r>
+        <w:rPr>
+          <w:sz w:val="40"/>
+          <w:szCs w:val="40"/>
+        </w:rPr>
+        <w:t>volumen</w:t>
+      </w:r>
+      <w:proofErr w:type="spellEnd"/>
+      <w:r>
+        <w:rPr>
+          <w:sz w:val="40"/>
+          <w:szCs w:val="40"/>
+        </w:rPr>
+        <w:t xml:space="preserve"> gewichtet angegeben?</w:t>
+      </w:r>
+    </w:p>
+    <w:p>
+      <w:pPr>
+        <w:rPr>
+          <w:sz w:val="40"/>
+          <w:szCs w:val="40"/>
+        </w:rPr>
+      </w:pPr>
+    </w:p>
+    <w:p>
+      <w:r>
+        <w:lastRenderedPageBreak/>
+        <w:t xml:space="preserve">Wenn in einer Minute kein Volumen </w:t>
+      </w:r>
+      <w:r>
+        <w:t>vorhanden ist,</w:t>
+      </w:r>
+      <w:r>
+        <w:t xml:space="preserve"> würde es extreme </w:t>
+      </w:r>
+      <w:r>
+        <w:t>Ausschläge</w:t>
+      </w:r>
+      <w:r>
+        <w:t xml:space="preserve"> im Chart geben und es wäre nicht mehr </w:t>
+      </w:r>
+      <w:r>
+        <w:t>anschaulich</w:t>
+      </w:r>
+      <w:r>
+        <w:t xml:space="preserve">. </w:t>
+      </w:r>
+      <w:r>
+        <w:t>Insbesondere a</w:t>
+      </w:r>
+      <w:r>
+        <w:t xml:space="preserve">us diesem Grund wird </w:t>
+      </w:r>
+      <w:r>
+        <w:t>der Preischart</w:t>
+      </w:r>
+      <w:r>
+        <w:t xml:space="preserve"> nicht </w:t>
+      </w:r>
+      <w:r>
+        <w:t>Volumen</w:t>
+      </w:r>
+      <w:r>
+        <w:t xml:space="preserve"> gewichtet dargestellt.</w:t>
+      </w:r>
+    </w:p>
+    <w:p/>
+    <w:p/>
+    <w:p>
+      <w:pPr>
+        <w:rPr>
+          <w:sz w:val="40"/>
+          <w:szCs w:val="40"/>
+        </w:rPr>
+      </w:pPr>
+      <w:r>
+        <w:rPr>
+          <w:sz w:val="40"/>
+          <w:szCs w:val="40"/>
+        </w:rPr>
+        <w:t xml:space="preserve">Wieso ist es schwierig die API-Abfragen richtig zu </w:t>
+      </w:r>
+      <w:r>
+        <w:rPr>
+          <w:sz w:val="40"/>
+          <w:szCs w:val="40"/>
+        </w:rPr>
+        <w:t>handhaben</w:t>
+      </w:r>
+      <w:r>
+        <w:rPr>
+          <w:sz w:val="40"/>
+          <w:szCs w:val="40"/>
+        </w:rPr>
+        <w:t>?</w:t>
+      </w:r>
+    </w:p>
+    <w:p>
+      <w:pPr>
+        <w:rPr>
+          <w:sz w:val="40"/>
+          <w:szCs w:val="40"/>
+        </w:rPr>
+      </w:pPr>
+    </w:p>
+    <w:p>
+      <w:r>
+        <w:t>Nehmen wir als Be</w:t>
+      </w:r>
+      <w:r>
+        <w:t>i</w:t>
+      </w:r>
+      <w:r>
+        <w:t xml:space="preserve">spiel die Börse </w:t>
+      </w:r>
+      <w:proofErr w:type="spellStart"/>
+      <w:r>
+        <w:t>Bitstamp</w:t>
+      </w:r>
+      <w:proofErr w:type="spellEnd"/>
+      <w:r>
+        <w:t xml:space="preserve"> (EU). Es wird eine Abfrage für 4 verschiedene </w:t>
+      </w:r>
+      <w:proofErr w:type="spellStart"/>
+      <w:r>
+        <w:t>Tradingpairs</w:t>
+      </w:r>
+      <w:proofErr w:type="spellEnd"/>
+      <w:r>
+        <w:t xml:space="preserve"> gemacht jedoch kommt die Antwort nicht immer im gleichen Format zurück.</w:t>
+      </w:r>
+    </w:p>
+    <w:p/>
+    <w:p>
+      <w:r>
+        <w:t>Wir fragen nach den zwei letzten 1-Minuten-Kerzen. Hier die API-Antworten dazu:</w:t>
+      </w:r>
+    </w:p>
+    <w:p>
+      <w:r>
+        <w:t xml:space="preserve">WICHTIG: die Abfrage ist, abgesehen vom </w:t>
+      </w:r>
+      <w:proofErr w:type="spellStart"/>
+      <w:r>
+        <w:t>Tradingpair</w:t>
+      </w:r>
+      <w:proofErr w:type="spellEnd"/>
+      <w:r>
+        <w:t xml:space="preserve"> immer genau gleich!</w:t>
+      </w:r>
+    </w:p>
+    <w:p/>
+    <w:p>
+      <w:r>
+        <w:t>{'</w:t>
+      </w:r>
+      <w:proofErr w:type="spellStart"/>
+      <w:r>
+        <w:t>data</w:t>
+      </w:r>
+      <w:proofErr w:type="spellEnd"/>
+      <w:r>
+        <w:t xml:space="preserve">': </w:t>
+      </w:r>
+    </w:p>
+    <w:p>
+      <w:r>
+        <w:t xml:space="preserve">{'pair': </w:t>
+      </w:r>
+      <w:r>
+        <w:rPr>
+          <w:b/>
+          <w:bCs/>
+          <w:highlight w:val="yellow"/>
+        </w:rPr>
+        <w:t>'BTC/EUR'</w:t>
+      </w:r>
+      <w:r>
+        <w:t>, '</w:t>
+      </w:r>
+      <w:proofErr w:type="spellStart"/>
+      <w:r>
+        <w:t>ohlc</w:t>
+      </w:r>
+      <w:proofErr w:type="spellEnd"/>
+      <w:r>
+        <w:t xml:space="preserve">': </w:t>
+      </w:r>
+    </w:p>
+    <w:p>
+      <w:r>
+        <w:t>[</w:t>
+      </w:r>
+      <w:r>
+        <w:t xml:space="preserve">{'high': '29990.81', </w:t>
+      </w:r>
+      <w:r>
+        <w:rPr>
+          <w:highlight w:val="yellow"/>
+        </w:rPr>
+        <w:t>'</w:t>
+      </w:r>
+      <w:proofErr w:type="spellStart"/>
+      <w:r>
+        <w:rPr>
+          <w:highlight w:val="yellow"/>
+        </w:rPr>
+        <w:t>timestamp</w:t>
+      </w:r>
+      <w:proofErr w:type="spellEnd"/>
+      <w:r>
+        <w:rPr>
+          <w:highlight w:val="yellow"/>
+        </w:rPr>
+        <w:t>': '1654016340'</w:t>
+      </w:r>
+      <w:r>
+        <w:t xml:space="preserve">, </w:t>
+      </w:r>
+      <w:r>
+        <w:rPr>
+          <w:highlight w:val="cyan"/>
+        </w:rPr>
+        <w:t>'</w:t>
+      </w:r>
+      <w:proofErr w:type="spellStart"/>
+      <w:r>
+        <w:rPr>
+          <w:highlight w:val="cyan"/>
+        </w:rPr>
+        <w:t>volume</w:t>
+      </w:r>
+      <w:proofErr w:type="spellEnd"/>
+      <w:r>
+        <w:rPr>
+          <w:highlight w:val="cyan"/>
+        </w:rPr>
+        <w:t>': '0.25613090',</w:t>
+      </w:r>
+      <w:r>
+        <w:t xml:space="preserve"> '</w:t>
+      </w:r>
+      <w:proofErr w:type="spellStart"/>
+      <w:r>
+        <w:t>low</w:t>
+      </w:r>
+      <w:proofErr w:type="spellEnd"/>
+      <w:r>
+        <w:t>': '29954.15', '</w:t>
+      </w:r>
+      <w:proofErr w:type="spellStart"/>
+      <w:r>
+        <w:t>close</w:t>
+      </w:r>
+      <w:proofErr w:type="spellEnd"/>
+      <w:r>
+        <w:t xml:space="preserve">': '29966.92', 'open': '29990.81'}, </w:t>
+      </w:r>
+    </w:p>
+    <w:p>
+      <w:pPr>
+        <w:rPr>
+          <w:lang w:val="en-US"/>
+        </w:rPr>
+      </w:pPr>
+      <w:r>
+        <w:rPr>
+          <w:lang w:val="en-US"/>
+        </w:rPr>
+        <w:t xml:space="preserve">{'high': '29987.24', </w:t>
+      </w:r>
+      <w:r>
+        <w:rPr>
+          <w:highlight w:val="yellow"/>
+          <w:lang w:val="en-US"/>
+        </w:rPr>
+        <w:t>'timestamp': '1654016400'</w:t>
+      </w:r>
+      <w:r>
+        <w:rPr>
+          <w:lang w:val="en-US"/>
+        </w:rPr>
+        <w:t xml:space="preserve">, </w:t>
+      </w:r>
+      <w:r>
+        <w:rPr>
+          <w:highlight w:val="cyan"/>
+          <w:lang w:val="en-US"/>
+        </w:rPr>
+        <w:t>'volume': '0.21600440'</w:t>
+      </w:r>
+      <w:r>
+        <w:rPr>
+          <w:lang w:val="en-US"/>
+        </w:rPr>
+        <w:t>, 'low': '29939.86', 'close': '29987.24', 'open': '29939.86'}]}}</w:t>
+      </w:r>
+    </w:p>
+    <w:p>
+      <w:pPr>
+        <w:rPr>
+          <w:lang w:val="en-US"/>
+        </w:rPr>
+      </w:pPr>
+    </w:p>
+    <w:p>
+      <w:r>
+        <w:t>{'</w:t>
+      </w:r>
+      <w:proofErr w:type="spellStart"/>
+      <w:r>
+        <w:t>data</w:t>
+      </w:r>
+      <w:proofErr w:type="spellEnd"/>
+      <w:r>
+        <w:t xml:space="preserve">': </w:t>
+      </w:r>
+    </w:p>
+    <w:p>
+      <w:r>
+        <w:t xml:space="preserve">{'pair': </w:t>
+      </w:r>
+      <w:r>
+        <w:rPr>
+          <w:b/>
+          <w:bCs/>
+          <w:highlight w:val="yellow"/>
+        </w:rPr>
+        <w:t>'ETH/EUR'</w:t>
+      </w:r>
+      <w:r>
+        <w:t>, '</w:t>
+      </w:r>
+      <w:proofErr w:type="spellStart"/>
+      <w:r>
+        <w:t>ohlc</w:t>
+      </w:r>
+      <w:proofErr w:type="spellEnd"/>
+      <w:r>
+        <w:t xml:space="preserve">': </w:t>
+      </w:r>
+    </w:p>
+    <w:p>
+      <w:r>
+        <w:t xml:space="preserve">[{'high': '1840.10', </w:t>
+      </w:r>
+      <w:r>
+        <w:rPr>
+          <w:highlight w:val="yellow"/>
+        </w:rPr>
+        <w:t>'</w:t>
+      </w:r>
+      <w:proofErr w:type="spellStart"/>
+      <w:r>
+        <w:rPr>
+          <w:highlight w:val="yellow"/>
+        </w:rPr>
+        <w:t>timestamp</w:t>
+      </w:r>
+      <w:proofErr w:type="spellEnd"/>
+      <w:r>
+        <w:rPr>
+          <w:highlight w:val="yellow"/>
+        </w:rPr>
+        <w:t>': '1654016340'</w:t>
+      </w:r>
+      <w:r>
+        <w:t xml:space="preserve">, </w:t>
+      </w:r>
+      <w:r>
+        <w:rPr>
+          <w:highlight w:val="cyan"/>
+        </w:rPr>
+        <w:t>'</w:t>
+      </w:r>
+      <w:proofErr w:type="spellStart"/>
+      <w:r>
+        <w:rPr>
+          <w:highlight w:val="cyan"/>
+        </w:rPr>
+        <w:t>volume</w:t>
+      </w:r>
+      <w:proofErr w:type="spellEnd"/>
+      <w:r>
+        <w:rPr>
+          <w:highlight w:val="cyan"/>
+        </w:rPr>
+        <w:t>': '3.95873017',</w:t>
+      </w:r>
+      <w:r>
+        <w:t xml:space="preserve"> '</w:t>
+      </w:r>
+      <w:proofErr w:type="spellStart"/>
+      <w:r>
+        <w:t>low</w:t>
+      </w:r>
+      <w:proofErr w:type="spellEnd"/>
+      <w:r>
+        <w:t>': '1837.44', '</w:t>
+      </w:r>
+      <w:proofErr w:type="spellStart"/>
+      <w:r>
+        <w:t>close</w:t>
+      </w:r>
+      <w:proofErr w:type="spellEnd"/>
+      <w:r>
+        <w:t xml:space="preserve">': '1838.40', 'open': '1840.10'}, </w:t>
+      </w:r>
+    </w:p>
+    <w:p>
+      <w:pPr>
+        <w:rPr>
+          <w:lang w:val="en-US"/>
+        </w:rPr>
+      </w:pPr>
+      <w:r>
+        <w:rPr>
+          <w:lang w:val="en-US"/>
+        </w:rPr>
+        <w:t xml:space="preserve">{'high': '1838.40', </w:t>
+      </w:r>
+      <w:r>
+        <w:rPr>
+          <w:highlight w:val="yellow"/>
+          <w:lang w:val="en-US"/>
+        </w:rPr>
+        <w:t>'timestamp': '1654016400'</w:t>
+      </w:r>
+      <w:r>
+        <w:rPr>
+          <w:lang w:val="en-US"/>
+        </w:rPr>
+        <w:t xml:space="preserve">, </w:t>
+      </w:r>
+      <w:r>
+        <w:rPr>
+          <w:highlight w:val="cyan"/>
+          <w:lang w:val="en-US"/>
+        </w:rPr>
+        <w:t>'volume': '0.48238557'</w:t>
+      </w:r>
+      <w:r>
+        <w:rPr>
+          <w:lang w:val="en-US"/>
+        </w:rPr>
+        <w:t>, 'low': '1838.26', 'close': '1838.26', 'open': '1838.40'}]}}</w:t>
+      </w:r>
+    </w:p>
+    <w:p>
+      <w:pPr>
+        <w:rPr>
+          <w:lang w:val="en-US"/>
+        </w:rPr>
+      </w:pPr>
+    </w:p>
+    <w:p>
+      <w:r>
+        <w:t>{'</w:t>
+      </w:r>
+      <w:proofErr w:type="spellStart"/>
+      <w:r>
+        <w:t>data</w:t>
+      </w:r>
+      <w:proofErr w:type="spellEnd"/>
+      <w:r>
+        <w:t xml:space="preserve">': </w:t>
+      </w:r>
+    </w:p>
+    <w:p>
+      <w:r>
+        <w:t xml:space="preserve">{'pair': </w:t>
+      </w:r>
+      <w:r>
+        <w:rPr>
+          <w:b/>
+          <w:bCs/>
+          <w:highlight w:val="yellow"/>
+        </w:rPr>
+        <w:t>'ADA/EUR'</w:t>
+      </w:r>
+      <w:r>
+        <w:t>, '</w:t>
+      </w:r>
+      <w:proofErr w:type="spellStart"/>
+      <w:r>
+        <w:t>ohlc</w:t>
+      </w:r>
+      <w:proofErr w:type="spellEnd"/>
+      <w:r>
+        <w:t xml:space="preserve">': </w:t>
+      </w:r>
+    </w:p>
+    <w:p>
+      <w:r>
+        <w:t xml:space="preserve">[{'high': '0.58539', </w:t>
+      </w:r>
+      <w:r>
+        <w:rPr>
+          <w:highlight w:val="yellow"/>
+        </w:rPr>
+        <w:t>'</w:t>
+      </w:r>
+      <w:proofErr w:type="spellStart"/>
+      <w:r>
+        <w:rPr>
+          <w:highlight w:val="yellow"/>
+        </w:rPr>
+        <w:t>timestamp</w:t>
+      </w:r>
+      <w:proofErr w:type="spellEnd"/>
+      <w:r>
+        <w:rPr>
+          <w:highlight w:val="yellow"/>
+        </w:rPr>
+        <w:t>': '1654016340'</w:t>
+      </w:r>
+      <w:r>
+        <w:t xml:space="preserve">, </w:t>
+      </w:r>
+      <w:r>
+        <w:rPr>
+          <w:highlight w:val="cyan"/>
+        </w:rPr>
+        <w:t>'</w:t>
+      </w:r>
+      <w:proofErr w:type="spellStart"/>
+      <w:r>
+        <w:rPr>
+          <w:highlight w:val="cyan"/>
+        </w:rPr>
+        <w:t>volume</w:t>
+      </w:r>
+      <w:proofErr w:type="spellEnd"/>
+      <w:r>
+        <w:rPr>
+          <w:highlight w:val="cyan"/>
+        </w:rPr>
+        <w:t>': '0.00000000',</w:t>
+      </w:r>
+      <w:r>
+        <w:t xml:space="preserve"> '</w:t>
+      </w:r>
+      <w:proofErr w:type="spellStart"/>
+      <w:r>
+        <w:t>low</w:t>
+      </w:r>
+      <w:proofErr w:type="spellEnd"/>
+      <w:r>
+        <w:t>': '0.58539', '</w:t>
+      </w:r>
+      <w:proofErr w:type="spellStart"/>
+      <w:r>
+        <w:t>close</w:t>
+      </w:r>
+      <w:proofErr w:type="spellEnd"/>
+      <w:r>
+        <w:t xml:space="preserve">': '0.58539', 'open': '0.58539'}, </w:t>
+      </w:r>
+    </w:p>
+    <w:p>
+      <w:pPr>
+        <w:rPr>
+          <w:lang w:val="en-US"/>
+        </w:rPr>
+      </w:pPr>
+      <w:r>
+        <w:rPr>
+          <w:lang w:val="en-US"/>
+        </w:rPr>
+        <w:t xml:space="preserve">{'high': '0.58539', </w:t>
+      </w:r>
+      <w:r>
+        <w:rPr>
+          <w:highlight w:val="yellow"/>
+          <w:lang w:val="en-US"/>
+        </w:rPr>
+        <w:t>'timestamp': '1654016400'</w:t>
+      </w:r>
+      <w:r>
+        <w:rPr>
+          <w:lang w:val="en-US"/>
+        </w:rPr>
+        <w:t xml:space="preserve">, </w:t>
+      </w:r>
+      <w:r>
+        <w:rPr>
+          <w:highlight w:val="cyan"/>
+          <w:lang w:val="en-US"/>
+        </w:rPr>
+        <w:t>'volume': '0.00000000'</w:t>
+      </w:r>
+      <w:r>
+        <w:rPr>
+          <w:lang w:val="en-US"/>
+        </w:rPr>
+        <w:t>, 'low': '0.58539', 'close': '0.58539', 'open': '0.58539'}]}}</w:t>
+      </w:r>
+    </w:p>
+    <w:p>
+      <w:pPr>
+        <w:rPr>
+          <w:lang w:val="en-US"/>
+        </w:rPr>
+      </w:pPr>
+    </w:p>
+    <w:p>
+      <w:r>
+        <w:t>{'</w:t>
+      </w:r>
+      <w:proofErr w:type="spellStart"/>
+      <w:r>
+        <w:t>data</w:t>
+      </w:r>
+      <w:proofErr w:type="spellEnd"/>
+      <w:r>
+        <w:t xml:space="preserve">': </w:t>
+      </w:r>
+    </w:p>
+    <w:p>
+      <w:r>
+        <w:t xml:space="preserve">{'pair': </w:t>
+      </w:r>
+      <w:r>
+        <w:rPr>
+          <w:b/>
+          <w:bCs/>
+          <w:highlight w:val="yellow"/>
+        </w:rPr>
+        <w:t>'LTC/EUR'</w:t>
+      </w:r>
+      <w:r>
+        <w:t>, '</w:t>
+      </w:r>
+      <w:proofErr w:type="spellStart"/>
+      <w:r>
+        <w:t>ohlc</w:t>
+      </w:r>
+      <w:proofErr w:type="spellEnd"/>
+      <w:r>
+        <w:t xml:space="preserve">': </w:t>
+      </w:r>
+    </w:p>
+    <w:p>
+      <w:pPr>
+        <w:rPr>
+          <w:lang w:val="en-US"/>
+        </w:rPr>
+      </w:pPr>
+      <w:r>
+        <w:rPr>
+          <w:lang w:val="en-US"/>
+        </w:rPr>
+        <w:t xml:space="preserve">[{'high': '64.03', </w:t>
+      </w:r>
+      <w:r>
+        <w:rPr>
+          <w:highlight w:val="yellow"/>
+          <w:lang w:val="en-US"/>
+        </w:rPr>
+        <w:t>'timestamp': '1654016400'</w:t>
+      </w:r>
+      <w:r>
+        <w:rPr>
+          <w:lang w:val="en-US"/>
+        </w:rPr>
+        <w:t xml:space="preserve">, </w:t>
+      </w:r>
+      <w:r>
+        <w:rPr>
+          <w:highlight w:val="cyan"/>
+          <w:lang w:val="en-US"/>
+        </w:rPr>
+        <w:t>'volume': '0.39612684'</w:t>
+      </w:r>
+      <w:r>
+        <w:rPr>
+          <w:lang w:val="en-US"/>
+        </w:rPr>
+        <w:t>, 'low': '63.97', 'close': '63.97', 'open': '64.03'}]}}</w:t>
+      </w:r>
+    </w:p>
+    <w:p>
+      <w:pPr>
+        <w:rPr>
+          <w:lang w:val="en-US"/>
+        </w:rPr>
+      </w:pPr>
+    </w:p>
+    <w:p>
+      <w:pPr>
+        <w:rPr>
+          <w:lang w:val="en-US"/>
+        </w:rPr>
+      </w:pPr>
+    </w:p>
+    <w:p>
+      <w:r>
+        <w:t>Es sollten immer zwei Kerzen geliefert werden jedoch erhalten wir bei LTC</w:t>
+      </w:r>
+      <w:r>
+        <w:t>/EUR</w:t>
+      </w:r>
+      <w:r>
+        <w:t xml:space="preserve"> nur eine. </w:t>
+      </w:r>
+      <w:r>
+        <w:t>Es wurde angenommen</w:t>
+      </w:r>
+      <w:r>
+        <w:t>, dass in der vorderen Minute kein Volumen vorhanden war und deswegen die Kerze nicht geliefert wird.</w:t>
+      </w:r>
+    </w:p>
+    <w:p>
+      <w:r>
+        <w:t>Diese Annahme macht jedoch wieder keinen Sinn, wenn wir den Vergleich machen mit ADA</w:t>
+      </w:r>
+      <w:r>
+        <w:t>/EUR</w:t>
+      </w:r>
+      <w:r>
+        <w:t xml:space="preserve">. Hier werden zwei Kerzen </w:t>
+      </w:r>
+      <w:proofErr w:type="gramStart"/>
+      <w:r>
+        <w:t>geliefert</w:t>
+      </w:r>
+      <w:proofErr w:type="gramEnd"/>
+      <w:r>
+        <w:t xml:space="preserve"> obwohl das Volumen bei beiden 0 war/ist.</w:t>
+      </w:r>
+    </w:p>
+    <w:p>
+      <w:r>
+        <w:t xml:space="preserve">Leider konnte das Verhalten nicht erklärt werden und es gibt online ( </w:t>
+      </w:r>
+      <w:hyperlink r:id="rId18" w:anchor="ticker" w:history="1">
+        <w:r>
+          <w:rPr>
+            <w:rStyle w:val="Hyperlink"/>
+            <w:rFonts w:ascii="Verdana" w:hAnsi="Verdana" w:cs="Calibri"/>
+            <w:sz w:val="20"/>
+            <w:szCs w:val="20"/>
+            <w:lang w:eastAsia="en-US"/>
+          </w:rPr>
+          <w:t>https://www.bitstamp.net/api/#ticker</w:t>
+        </w:r>
+      </w:hyperlink>
+      <w:r>
+        <w:t xml:space="preserve"> ) auch keine Erklärung dazu. </w:t>
+      </w:r>
+      <w:r>
+        <w:t>Noch</w:t>
+      </w:r>
+      <w:r>
+        <w:t xml:space="preserve"> grössere Problem </w:t>
+      </w:r>
+      <w:r>
+        <w:lastRenderedPageBreak/>
+        <w:t>bereitete die</w:t>
+      </w:r>
+      <w:r>
+        <w:t xml:space="preserve"> Börse </w:t>
+      </w:r>
+      <w:proofErr w:type="spellStart"/>
+      <w:r>
+        <w:t>Upbit</w:t>
+      </w:r>
+      <w:proofErr w:type="spellEnd"/>
+      <w:r>
+        <w:t>, bei welcher die Sprache</w:t>
+      </w:r>
+      <w:r>
+        <w:t xml:space="preserve"> der API-Dokumentation</w:t>
+      </w:r>
+      <w:r>
+        <w:t xml:space="preserve"> nicht auf Englisch umgestellt werden </w:t>
+      </w:r>
+      <w:r>
+        <w:t>kann</w:t>
+      </w:r>
+      <w:r>
+        <w:t xml:space="preserve">. (Auch Google-Translator konnte uns nicht </w:t>
+      </w:r>
+      <w:r>
+        <w:t>weiterhelfen</w:t>
+      </w:r>
+      <w:r>
+        <w:t>)</w:t>
+      </w:r>
     </w:p>
     <w:sectPr>
       <w:pgSz w:w="11906" w:h="16838"/>
@@ -2069,7 +3510,7 @@
 </file>
 
 <file path=word/numbering.xml><?xml version="1.0" encoding="utf-8"?>
-<w:numbering xmlns:wpc="http://schemas.microsoft.com/office/word/2010/wordprocessingCanvas" xmlns:cx="http://schemas.microsoft.com/office/drawing/2014/chartex" xmlns:cx1="http://schemas.microsoft.com/office/drawing/2015/9/8/chartex" xmlns:cx2="http://schemas.microsoft.com/office/drawing/2015/10/21/chartex" xmlns:cx3="http://schemas.microsoft.com/office/drawing/2016/5/9/chartex" xmlns:cx4="http://schemas.microsoft.com/office/drawing/2016/5/10/chartex" xmlns:cx5="http://schemas.microsoft.com/office/drawing/2016/5/11/chartex" xmlns:cx6="http://schemas.microsoft.com/office/drawing/2016/5/12/chartex" xmlns:cx7="http://schemas.microsoft.com/office/drawing/2016/5/13/chartex" xmlns:cx8="http://schemas.microsoft.com/office/drawing/2016/5/14/chartex" xmlns:mc="http://schemas.openxmlformats.org/markup-compatibility/2006" xmlns:aink="http://schemas.microsoft.com/office/drawing/2016/ink" xmlns:am3d="http://schemas.microsoft.com/office/drawing/2017/model3d" xmlns:o="urn:schemas-microsoft-com:office:office" xmlns:r="http://schemas.openxmlformats.org/officeDocument/2006/relationships" xmlns:m="http://schemas.openxmlformats.org/officeDocument/2006/math" xmlns:v="urn:schemas-microsoft-com:vml" xmlns:wp14="http://schemas.microsoft.com/office/word/2010/wordprocessingDrawing" xmlns:wp="http://schemas.openxmlformats.org/drawingml/2006/wordprocessingDrawing" xmlns:w10="urn:schemas-microsoft-com:office:word" xmlns:w="http://schemas.openxmlformats.org/wordprocessingml/2006/main" xmlns:w14="http://schemas.microsoft.com/office/word/2010/wordml" xmlns:w15="http://schemas.microsoft.com/office/word/2012/wordml" xmlns:w16cex="http://schemas.microsoft.com/office/word/2018/wordml/cex" xmlns:w16cid="http://schemas.microsoft.com/office/word/2016/wordml/cid" xmlns:w16="http://schemas.microsoft.com/office/word/2018/wordml" xmlns:w16sdtdh="http://schemas.microsoft.com/office/word/2020/wordml/sdtdatahash" xmlns:w16se="http://schemas.microsoft.com/office/word/2015/wordml/symex" xmlns:wpg="http://schemas.microsoft.com/office/word/2010/wordprocessingGroup" xmlns:wpi="http://schemas.microsoft.com/office/word/2010/wordprocessingInk" xmlns:wne="http://schemas.microsoft.com/office/word/2006/wordml" xmlns:wps="http://schemas.microsoft.com/office/word/2010/wordprocessingShape" mc:Ignorable="w14 w15 w16se w16cid w16 w16cex w16sdtdh wp14">
+<w:numbering xmlns:wpc="http://schemas.microsoft.com/office/word/2010/wordprocessingCanvas" xmlns:cx="http://schemas.microsoft.com/office/drawing/2014/chartex" xmlns:cx1="http://schemas.microsoft.com/office/drawing/2015/9/8/chartex" xmlns:cx2="http://schemas.microsoft.com/office/drawing/2015/10/21/chartex" xmlns:cx3="http://schemas.microsoft.com/office/drawing/2016/5/9/chartex" xmlns:cx4="http://schemas.microsoft.com/office/drawing/2016/5/10/chartex" xmlns:cx5="http://schemas.microsoft.com/office/drawing/2016/5/11/chartex" xmlns:cx6="http://schemas.microsoft.com/office/drawing/2016/5/12/chartex" xmlns:cx7="http://schemas.microsoft.com/office/drawing/2016/5/13/chartex" xmlns:cx8="http://schemas.microsoft.com/office/drawing/2016/5/14/chartex" xmlns:mc="http://schemas.openxmlformats.org/markup-compatibility/2006" xmlns:aink="http://schemas.microsoft.com/office/drawing/2016/ink" xmlns:am3d="http://schemas.microsoft.com/office/drawing/2017/model3d" xmlns:o="urn:schemas-microsoft-com:office:office" xmlns:oel="http://schemas.microsoft.com/office/2019/extlst" xmlns:r="http://schemas.openxmlformats.org/officeDocument/2006/relationships" xmlns:m="http://schemas.openxmlformats.org/officeDocument/2006/math" xmlns:v="urn:schemas-microsoft-com:vml" xmlns:wp14="http://schemas.microsoft.com/office/word/2010/wordprocessingDrawing" xmlns:wp="http://schemas.openxmlformats.org/drawingml/2006/wordprocessingDrawing" xmlns:w10="urn:schemas-microsoft-com:office:word" xmlns:w="http://schemas.openxmlformats.org/wordprocessingml/2006/main" xmlns:w14="http://schemas.microsoft.com/office/word/2010/wordml" xmlns:w15="http://schemas.microsoft.com/office/word/2012/wordml" xmlns:w16cex="http://schemas.microsoft.com/office/word/2018/wordml/cex" xmlns:w16cid="http://schemas.microsoft.com/office/word/2016/wordml/cid" xmlns:w16="http://schemas.microsoft.com/office/word/2018/wordml" xmlns:w16sdtdh="http://schemas.microsoft.com/office/word/2020/wordml/sdtdatahash" xmlns:w16se="http://schemas.microsoft.com/office/word/2015/wordml/symex" xmlns:wpg="http://schemas.microsoft.com/office/word/2010/wordprocessingGroup" xmlns:wpi="http://schemas.microsoft.com/office/word/2010/wordprocessingInk" xmlns:wne="http://schemas.microsoft.com/office/word/2006/wordml" xmlns:wps="http://schemas.microsoft.com/office/word/2010/wordprocessingShape" mc:Ignorable="w14 w15 w16se w16cid w16 w16cex w16sdtdh wp14">
   <w:abstractNum w:abstractNumId="0" w15:restartNumberingAfterBreak="0">
     <w:nsid w:val="18A80E45"/>
     <w:multiLevelType w:val="hybridMultilevel"/>
@@ -3023,6 +4464,54 @@
       <w:color w:val="808080"/>
     </w:rPr>
   </w:style>
+  <w:style w:type="paragraph" w:styleId="HTMLVorformatiert">
+    <w:name w:val="HTML Preformatted"/>
+    <w:basedOn w:val="Standard"/>
+    <w:link w:val="HTMLVorformatiertZchn"/>
+    <w:uiPriority w:val="99"/>
+    <w:semiHidden/>
+    <w:unhideWhenUsed/>
+    <w:rsid w:val="009C6670"/>
+    <w:pPr>
+      <w:tabs>
+        <w:tab w:val="left" w:pos="916"/>
+        <w:tab w:val="left" w:pos="1832"/>
+        <w:tab w:val="left" w:pos="2748"/>
+        <w:tab w:val="left" w:pos="3664"/>
+        <w:tab w:val="left" w:pos="4580"/>
+        <w:tab w:val="left" w:pos="5496"/>
+        <w:tab w:val="left" w:pos="6412"/>
+        <w:tab w:val="left" w:pos="7328"/>
+        <w:tab w:val="left" w:pos="8244"/>
+        <w:tab w:val="left" w:pos="9160"/>
+        <w:tab w:val="left" w:pos="10076"/>
+        <w:tab w:val="left" w:pos="10992"/>
+        <w:tab w:val="left" w:pos="11908"/>
+        <w:tab w:val="left" w:pos="12824"/>
+        <w:tab w:val="left" w:pos="13740"/>
+        <w:tab w:val="left" w:pos="14656"/>
+      </w:tabs>
+    </w:pPr>
+    <w:rPr>
+      <w:rFonts w:ascii="Courier New" w:eastAsia="Times New Roman" w:hAnsi="Courier New" w:cs="Courier New"/>
+      <w:sz w:val="20"/>
+      <w:szCs w:val="20"/>
+    </w:rPr>
+  </w:style>
+  <w:style w:type="character" w:customStyle="1" w:styleId="HTMLVorformatiertZchn">
+    <w:name w:val="HTML Vorformatiert Zchn"/>
+    <w:basedOn w:val="Absatz-Standardschriftart"/>
+    <w:link w:val="HTMLVorformatiert"/>
+    <w:uiPriority w:val="99"/>
+    <w:semiHidden/>
+    <w:rsid w:val="009C6670"/>
+    <w:rPr>
+      <w:rFonts w:ascii="Courier New" w:eastAsia="Times New Roman" w:hAnsi="Courier New" w:cs="Courier New"/>
+      <w:sz w:val="20"/>
+      <w:szCs w:val="20"/>
+      <w:lang w:eastAsia="de-CH"/>
+    </w:rPr>
+  </w:style>
 </w:styles>
 </file>
 

</xml_diff>

<commit_message>
add: notes for documentation
</commit_message>
<xml_diff>
--- a/Notes/Notes.docx
+++ b/Notes/Notes.docx
@@ -265,27 +265,7 @@
             <w:szCs w:val="20"/>
             <w:lang w:eastAsia="en-US"/>
           </w:rPr>
-          <w:t>https://www</w:t>
-        </w:r>
-        <w:r>
-          <w:rPr>
-            <w:rStyle w:val="Hyperlink"/>
-            <w:rFonts w:ascii="Verdana" w:hAnsi="Verdana" w:cs="Calibri"/>
-            <w:sz w:val="20"/>
-            <w:szCs w:val="20"/>
-            <w:lang w:eastAsia="en-US"/>
-          </w:rPr>
-          <w:t>.</w:t>
-        </w:r>
-        <w:r>
-          <w:rPr>
-            <w:rStyle w:val="Hyperlink"/>
-            <w:rFonts w:ascii="Verdana" w:hAnsi="Verdana" w:cs="Calibri"/>
-            <w:sz w:val="20"/>
-            <w:szCs w:val="20"/>
-            <w:lang w:eastAsia="en-US"/>
-          </w:rPr>
-          <w:t>bitstamp.net/api/#ticker</w:t>
+          <w:t>https://www.bitstamp.net/api/#ticker</w:t>
         </w:r>
       </w:hyperlink>
       <w:r>
@@ -1392,17 +1372,7 @@
           <w:szCs w:val="20"/>
           <w:lang w:eastAsia="en-US"/>
         </w:rPr>
-        <w:t>Price_</w:t>
-      </w:r>
-      <w:proofErr w:type="gramStart"/>
-      <w:r>
-        <w:rPr>
-          <w:rFonts w:ascii="Verdana" w:hAnsi="Verdana" w:cs="Calibri"/>
-          <w:sz w:val="20"/>
-          <w:szCs w:val="20"/>
-          <w:lang w:eastAsia="en-US"/>
-        </w:rPr>
-        <w:t>close</w:t>
+        <w:t>Price_close</w:t>
       </w:r>
       <w:proofErr w:type="spellEnd"/>
       <w:r>
@@ -1412,17 +1382,7 @@
           <w:szCs w:val="20"/>
           <w:lang w:eastAsia="en-US"/>
         </w:rPr>
-        <w:t>)/</w:t>
-      </w:r>
-      <w:proofErr w:type="gramEnd"/>
-      <w:r>
-        <w:rPr>
-          <w:rFonts w:ascii="Verdana" w:hAnsi="Verdana" w:cs="Calibri"/>
-          <w:sz w:val="20"/>
-          <w:szCs w:val="20"/>
-          <w:lang w:eastAsia="en-US"/>
-        </w:rPr>
-        <w:t>3</w:t>
+        <w:t>)/3</w:t>
       </w:r>
       <w:r>
         <w:rPr>
@@ -2063,15 +2023,7 @@
     </w:p>
     <w:p>
       <w:r>
-        <w:t xml:space="preserve">XRP oder auch </w:t>
-      </w:r>
-      <w:proofErr w:type="gramStart"/>
-      <w:r>
-        <w:t>Ripple</w:t>
-      </w:r>
-      <w:proofErr w:type="gramEnd"/>
-      <w:r>
-        <w:t xml:space="preserve"> wurde für unsere Analyse nicht berücksichtigt weil das </w:t>
+        <w:t xml:space="preserve">XRP oder auch Ripple wurde für unsere Analyse nicht berücksichtigt weil das </w:t>
       </w:r>
       <w:proofErr w:type="spellStart"/>
       <w:r>
@@ -2285,13 +2237,7 @@
       </w:r>
       <w:proofErr w:type="spellEnd"/>
       <w:r>
-        <w:t xml:space="preserve"> der </w:t>
-      </w:r>
-      <w:r>
-        <w:t>2021-01-19 19:03:0</w:t>
-      </w:r>
-      <w:r>
-        <w:t>0 mit.</w:t>
+        <w:t xml:space="preserve"> der 2021-01-19 19:03:00 mit.</w:t>
       </w:r>
     </w:p>
     <w:p/>
@@ -2332,7 +2278,6 @@
           <w:lang w:val="en-US"/>
         </w:rPr>
       </w:pPr>
-      <w:proofErr w:type="gramStart"/>
       <w:r>
         <w:rPr>
           <w:rFonts w:ascii="Consolas" w:eastAsia="Times New Roman" w:hAnsi="Consolas" w:cs="Times New Roman"/>
@@ -2354,7 +2299,6 @@
         <w:t>(</w:t>
       </w:r>
       <w:proofErr w:type="spellStart"/>
-      <w:proofErr w:type="gramEnd"/>
       <w:r>
         <w:rPr>
           <w:rFonts w:ascii="Consolas" w:eastAsia="Times New Roman" w:hAnsi="Consolas" w:cs="Times New Roman"/>
@@ -2551,28 +2495,78 @@
       </w:pPr>
     </w:p>
     <w:p>
-      <w:r>
+      <w:pPr>
+        <w:rPr>
+          <w:lang w:val="en-US"/>
+        </w:rPr>
+      </w:pPr>
+      <w:r>
+        <w:rPr>
+          <w:lang w:val="en-US"/>
+        </w:rPr>
         <w:t>BTC-USD 2022-05-31 10:45:00 1653986700</w:t>
       </w:r>
     </w:p>
     <w:p>
-      <w:r>
+      <w:pPr>
+        <w:rPr>
+          <w:lang w:val="en-US"/>
+        </w:rPr>
+      </w:pPr>
+      <w:r>
+        <w:rPr>
+          <w:lang w:val="en-US"/>
+        </w:rPr>
         <w:t>ETH-USD 2022-05-31 10:45:00 1653986700</w:t>
       </w:r>
     </w:p>
     <w:p>
-      <w:r>
+      <w:pPr>
+        <w:rPr>
+          <w:lang w:val="en-US"/>
+        </w:rPr>
+      </w:pPr>
+      <w:r>
+        <w:rPr>
+          <w:lang w:val="en-US"/>
+        </w:rPr>
         <w:t>XRP-USD 2021-01-19 19:03:00 1611079380</w:t>
       </w:r>
     </w:p>
     <w:p>
-      <w:r>
+      <w:pPr>
+        <w:rPr>
+          <w:lang w:val="en-US"/>
+        </w:rPr>
+      </w:pPr>
+      <w:r>
+        <w:rPr>
+          <w:lang w:val="en-US"/>
+        </w:rPr>
         <w:t>ADA-USD 2022-05-31 10:45:00 1653986700</w:t>
       </w:r>
     </w:p>
-    <w:p/>
-    <w:p/>
-    <w:p/>
+    <w:p>
+      <w:pPr>
+        <w:rPr>
+          <w:lang w:val="en-US"/>
+        </w:rPr>
+      </w:pPr>
+    </w:p>
+    <w:p>
+      <w:pPr>
+        <w:rPr>
+          <w:lang w:val="en-US"/>
+        </w:rPr>
+      </w:pPr>
+    </w:p>
+    <w:p>
+      <w:pPr>
+        <w:rPr>
+          <w:lang w:val="en-US"/>
+        </w:rPr>
+      </w:pPr>
+    </w:p>
     <w:p>
       <w:pPr>
         <w:rPr>
@@ -2631,21 +2625,7 @@
         <w:rPr>
           <w:lang w:val="en-US"/>
         </w:rPr>
-        <w:t xml:space="preserve">if the timestamp of the requested data is not equal the prior </w:t>
-      </w:r>
-      <w:proofErr w:type="gramStart"/>
-      <w:r>
-        <w:rPr>
-          <w:lang w:val="en-US"/>
-        </w:rPr>
-        <w:t>minute</w:t>
-      </w:r>
-      <w:proofErr w:type="gramEnd"/>
-      <w:r>
-        <w:rPr>
-          <w:lang w:val="en-US"/>
-        </w:rPr>
-        <w:t xml:space="preserve"> we assume that the</w:t>
+        <w:t>if the timestamp of the requested data is not equal the prior minute we assume that the</w:t>
       </w:r>
       <w:r>
         <w:rPr>
@@ -2899,103 +2879,72 @@
       </w:r>
     </w:p>
     <w:p>
-      <w:r>
-        <w:t>[</w:t>
-      </w:r>
-      <w:r>
-        <w:t xml:space="preserve">{'high': '29990.81', </w:t>
+      <w:pPr>
+        <w:rPr>
+          <w:lang w:val="en-US"/>
+        </w:rPr>
+      </w:pPr>
+      <w:r>
+        <w:rPr>
+          <w:lang w:val="en-US"/>
+        </w:rPr>
+        <w:t xml:space="preserve">[{'high': '29990.81', </w:t>
       </w:r>
       <w:r>
         <w:rPr>
           <w:highlight w:val="yellow"/>
-        </w:rPr>
-        <w:t>'</w:t>
-      </w:r>
-      <w:proofErr w:type="spellStart"/>
+          <w:lang w:val="en-US"/>
+        </w:rPr>
+        <w:t>'timestamp': '1654016340'</w:t>
+      </w:r>
+      <w:r>
+        <w:rPr>
+          <w:lang w:val="en-US"/>
+        </w:rPr>
+        <w:t xml:space="preserve">, </w:t>
+      </w:r>
+      <w:r>
+        <w:rPr>
+          <w:highlight w:val="cyan"/>
+          <w:lang w:val="en-US"/>
+        </w:rPr>
+        <w:t>'volume': '0.25613090',</w:t>
+      </w:r>
+      <w:r>
+        <w:rPr>
+          <w:lang w:val="en-US"/>
+        </w:rPr>
+        <w:t xml:space="preserve"> 'low': '29954.15', 'close': '29966.92', 'open': '29990.81'}, </w:t>
+      </w:r>
+    </w:p>
+    <w:p>
+      <w:pPr>
+        <w:rPr>
+          <w:lang w:val="en-US"/>
+        </w:rPr>
+      </w:pPr>
+      <w:r>
+        <w:rPr>
+          <w:lang w:val="en-US"/>
+        </w:rPr>
+        <w:t xml:space="preserve">{'high': '29987.24', </w:t>
+      </w:r>
       <w:r>
         <w:rPr>
           <w:highlight w:val="yellow"/>
-        </w:rPr>
-        <w:t>timestamp</w:t>
-      </w:r>
-      <w:proofErr w:type="spellEnd"/>
-      <w:r>
-        <w:rPr>
-          <w:highlight w:val="yellow"/>
-        </w:rPr>
-        <w:t>': '1654016340'</w:t>
-      </w:r>
-      <w:r>
+          <w:lang w:val="en-US"/>
+        </w:rPr>
+        <w:t>'timestamp': '1654016400'</w:t>
+      </w:r>
+      <w:r>
+        <w:rPr>
+          <w:lang w:val="en-US"/>
+        </w:rPr>
         <w:t xml:space="preserve">, </w:t>
       </w:r>
       <w:r>
         <w:rPr>
           <w:highlight w:val="cyan"/>
-        </w:rPr>
-        <w:t>'</w:t>
-      </w:r>
-      <w:proofErr w:type="spellStart"/>
-      <w:r>
-        <w:rPr>
-          <w:highlight w:val="cyan"/>
-        </w:rPr>
-        <w:t>volume</w:t>
-      </w:r>
-      <w:proofErr w:type="spellEnd"/>
-      <w:r>
-        <w:rPr>
-          <w:highlight w:val="cyan"/>
-        </w:rPr>
-        <w:t>': '0.25613090',</w:t>
-      </w:r>
-      <w:r>
-        <w:t xml:space="preserve"> '</w:t>
-      </w:r>
-      <w:proofErr w:type="spellStart"/>
-      <w:r>
-        <w:t>low</w:t>
-      </w:r>
-      <w:proofErr w:type="spellEnd"/>
-      <w:r>
-        <w:t>': '29954.15', '</w:t>
-      </w:r>
-      <w:proofErr w:type="spellStart"/>
-      <w:r>
-        <w:t>close</w:t>
-      </w:r>
-      <w:proofErr w:type="spellEnd"/>
-      <w:r>
-        <w:t xml:space="preserve">': '29966.92', 'open': '29990.81'}, </w:t>
-      </w:r>
-    </w:p>
-    <w:p>
-      <w:pPr>
-        <w:rPr>
-          <w:lang w:val="en-US"/>
-        </w:rPr>
-      </w:pPr>
-      <w:r>
-        <w:rPr>
-          <w:lang w:val="en-US"/>
-        </w:rPr>
-        <w:t xml:space="preserve">{'high': '29987.24', </w:t>
-      </w:r>
-      <w:r>
-        <w:rPr>
-          <w:highlight w:val="yellow"/>
-          <w:lang w:val="en-US"/>
-        </w:rPr>
-        <w:t>'timestamp': '1654016400'</w:t>
-      </w:r>
-      <w:r>
-        <w:rPr>
-          <w:lang w:val="en-US"/>
-        </w:rPr>
-        <w:t xml:space="preserve">, </w:t>
-      </w:r>
-      <w:r>
-        <w:rPr>
-          <w:highlight w:val="cyan"/>
           <w:lang w:val="en-US"/>
         </w:rPr>
         <w:t>'volume': '0.21600440'</w:t>
@@ -3015,20 +2964,28 @@
       </w:pPr>
     </w:p>
     <w:p>
-      <w:r>
-        <w:t>{'</w:t>
-      </w:r>
-      <w:proofErr w:type="spellStart"/>
-      <w:r>
-        <w:t>data</w:t>
-      </w:r>
-      <w:proofErr w:type="spellEnd"/>
-      <w:r>
-        <w:t xml:space="preserve">': </w:t>
-      </w:r>
-    </w:p>
-    <w:p>
-      <w:r>
+      <w:pPr>
+        <w:rPr>
+          <w:lang w:val="en-US"/>
+        </w:rPr>
+      </w:pPr>
+      <w:r>
+        <w:rPr>
+          <w:lang w:val="en-US"/>
+        </w:rPr>
+        <w:t xml:space="preserve">{'data': </w:t>
+      </w:r>
+    </w:p>
+    <w:p>
+      <w:pPr>
+        <w:rPr>
+          <w:lang w:val="en-US"/>
+        </w:rPr>
+      </w:pPr>
+      <w:r>
+        <w:rPr>
+          <w:lang w:val="en-US"/>
+        </w:rPr>
         <w:t xml:space="preserve">{'pair': </w:t>
       </w:r>
       <w:r>
@@ -3036,116 +2993,98 @@
           <w:b/>
           <w:bCs/>
           <w:highlight w:val="yellow"/>
+          <w:lang w:val="en-US"/>
         </w:rPr>
         <w:t>'ETH/EUR'</w:t>
       </w:r>
       <w:r>
+        <w:rPr>
+          <w:lang w:val="en-US"/>
+        </w:rPr>
         <w:t>, '</w:t>
       </w:r>
       <w:proofErr w:type="spellStart"/>
       <w:r>
+        <w:rPr>
+          <w:lang w:val="en-US"/>
+        </w:rPr>
         <w:t>ohlc</w:t>
       </w:r>
       <w:proofErr w:type="spellEnd"/>
       <w:r>
+        <w:rPr>
+          <w:lang w:val="en-US"/>
+        </w:rPr>
         <w:t xml:space="preserve">': </w:t>
       </w:r>
     </w:p>
     <w:p>
-      <w:r>
+      <w:pPr>
+        <w:rPr>
+          <w:lang w:val="en-US"/>
+        </w:rPr>
+      </w:pPr>
+      <w:r>
+        <w:rPr>
+          <w:lang w:val="en-US"/>
+        </w:rPr>
         <w:t xml:space="preserve">[{'high': '1840.10', </w:t>
       </w:r>
       <w:r>
         <w:rPr>
           <w:highlight w:val="yellow"/>
-        </w:rPr>
-        <w:t>'</w:t>
-      </w:r>
-      <w:proofErr w:type="spellStart"/>
+          <w:lang w:val="en-US"/>
+        </w:rPr>
+        <w:t>'timestamp': '1654016340'</w:t>
+      </w:r>
+      <w:r>
+        <w:rPr>
+          <w:lang w:val="en-US"/>
+        </w:rPr>
+        <w:t xml:space="preserve">, </w:t>
+      </w:r>
+      <w:r>
+        <w:rPr>
+          <w:highlight w:val="cyan"/>
+          <w:lang w:val="en-US"/>
+        </w:rPr>
+        <w:t>'volume': '3.95873017',</w:t>
+      </w:r>
+      <w:r>
+        <w:rPr>
+          <w:lang w:val="en-US"/>
+        </w:rPr>
+        <w:t xml:space="preserve"> 'low': '1837.44', 'close': '1838.40', 'open': '1840.10'}, </w:t>
+      </w:r>
+    </w:p>
+    <w:p>
+      <w:pPr>
+        <w:rPr>
+          <w:lang w:val="en-US"/>
+        </w:rPr>
+      </w:pPr>
+      <w:r>
+        <w:rPr>
+          <w:lang w:val="en-US"/>
+        </w:rPr>
+        <w:t xml:space="preserve">{'high': '1838.40', </w:t>
+      </w:r>
       <w:r>
         <w:rPr>
           <w:highlight w:val="yellow"/>
-        </w:rPr>
-        <w:t>timestamp</w:t>
-      </w:r>
-      <w:proofErr w:type="spellEnd"/>
-      <w:r>
-        <w:rPr>
-          <w:highlight w:val="yellow"/>
-        </w:rPr>
-        <w:t>': '1654016340'</w:t>
-      </w:r>
-      <w:r>
+          <w:lang w:val="en-US"/>
+        </w:rPr>
+        <w:t>'timestamp': '1654016400'</w:t>
+      </w:r>
+      <w:r>
+        <w:rPr>
+          <w:lang w:val="en-US"/>
+        </w:rPr>
         <w:t xml:space="preserve">, </w:t>
       </w:r>
       <w:r>
         <w:rPr>
           <w:highlight w:val="cyan"/>
-        </w:rPr>
-        <w:t>'</w:t>
-      </w:r>
-      <w:proofErr w:type="spellStart"/>
-      <w:r>
-        <w:rPr>
-          <w:highlight w:val="cyan"/>
-        </w:rPr>
-        <w:t>volume</w:t>
-      </w:r>
-      <w:proofErr w:type="spellEnd"/>
-      <w:r>
-        <w:rPr>
-          <w:highlight w:val="cyan"/>
-        </w:rPr>
-        <w:t>': '3.95873017',</w:t>
-      </w:r>
-      <w:r>
-        <w:t xml:space="preserve"> '</w:t>
-      </w:r>
-      <w:proofErr w:type="spellStart"/>
-      <w:r>
-        <w:t>low</w:t>
-      </w:r>
-      <w:proofErr w:type="spellEnd"/>
-      <w:r>
-        <w:t>': '1837.44', '</w:t>
-      </w:r>
-      <w:proofErr w:type="spellStart"/>
-      <w:r>
-        <w:t>close</w:t>
-      </w:r>
-      <w:proofErr w:type="spellEnd"/>
-      <w:r>
-        <w:t xml:space="preserve">': '1838.40', 'open': '1840.10'}, </w:t>
-      </w:r>
-    </w:p>
-    <w:p>
-      <w:pPr>
-        <w:rPr>
-          <w:lang w:val="en-US"/>
-        </w:rPr>
-      </w:pPr>
-      <w:r>
-        <w:rPr>
-          <w:lang w:val="en-US"/>
-        </w:rPr>
-        <w:t xml:space="preserve">{'high': '1838.40', </w:t>
-      </w:r>
-      <w:r>
-        <w:rPr>
-          <w:highlight w:val="yellow"/>
-          <w:lang w:val="en-US"/>
-        </w:rPr>
-        <w:t>'timestamp': '1654016400'</w:t>
-      </w:r>
-      <w:r>
-        <w:rPr>
-          <w:lang w:val="en-US"/>
-        </w:rPr>
-        <w:t xml:space="preserve">, </w:t>
-      </w:r>
-      <w:r>
-        <w:rPr>
-          <w:highlight w:val="cyan"/>
           <w:lang w:val="en-US"/>
         </w:rPr>
         <w:t>'volume': '0.48238557'</w:t>
@@ -3165,20 +3104,28 @@
       </w:pPr>
     </w:p>
     <w:p>
-      <w:r>
-        <w:t>{'</w:t>
-      </w:r>
-      <w:proofErr w:type="spellStart"/>
-      <w:r>
-        <w:t>data</w:t>
-      </w:r>
-      <w:proofErr w:type="spellEnd"/>
-      <w:r>
-        <w:t xml:space="preserve">': </w:t>
-      </w:r>
-    </w:p>
-    <w:p>
-      <w:r>
+      <w:pPr>
+        <w:rPr>
+          <w:lang w:val="en-US"/>
+        </w:rPr>
+      </w:pPr>
+      <w:r>
+        <w:rPr>
+          <w:lang w:val="en-US"/>
+        </w:rPr>
+        <w:t xml:space="preserve">{'data': </w:t>
+      </w:r>
+    </w:p>
+    <w:p>
+      <w:pPr>
+        <w:rPr>
+          <w:lang w:val="en-US"/>
+        </w:rPr>
+      </w:pPr>
+      <w:r>
+        <w:rPr>
+          <w:lang w:val="en-US"/>
+        </w:rPr>
         <w:t xml:space="preserve">{'pair': </w:t>
       </w:r>
       <w:r>
@@ -3186,116 +3133,98 @@
           <w:b/>
           <w:bCs/>
           <w:highlight w:val="yellow"/>
+          <w:lang w:val="en-US"/>
         </w:rPr>
         <w:t>'ADA/EUR'</w:t>
       </w:r>
       <w:r>
+        <w:rPr>
+          <w:lang w:val="en-US"/>
+        </w:rPr>
         <w:t>, '</w:t>
       </w:r>
       <w:proofErr w:type="spellStart"/>
       <w:r>
+        <w:rPr>
+          <w:lang w:val="en-US"/>
+        </w:rPr>
         <w:t>ohlc</w:t>
       </w:r>
       <w:proofErr w:type="spellEnd"/>
       <w:r>
+        <w:rPr>
+          <w:lang w:val="en-US"/>
+        </w:rPr>
         <w:t xml:space="preserve">': </w:t>
       </w:r>
     </w:p>
     <w:p>
-      <w:r>
+      <w:pPr>
+        <w:rPr>
+          <w:lang w:val="en-US"/>
+        </w:rPr>
+      </w:pPr>
+      <w:r>
+        <w:rPr>
+          <w:lang w:val="en-US"/>
+        </w:rPr>
         <w:t xml:space="preserve">[{'high': '0.58539', </w:t>
       </w:r>
       <w:r>
         <w:rPr>
           <w:highlight w:val="yellow"/>
-        </w:rPr>
-        <w:t>'</w:t>
-      </w:r>
-      <w:proofErr w:type="spellStart"/>
+          <w:lang w:val="en-US"/>
+        </w:rPr>
+        <w:t>'timestamp': '1654016340'</w:t>
+      </w:r>
+      <w:r>
+        <w:rPr>
+          <w:lang w:val="en-US"/>
+        </w:rPr>
+        <w:t xml:space="preserve">, </w:t>
+      </w:r>
+      <w:r>
+        <w:rPr>
+          <w:highlight w:val="cyan"/>
+          <w:lang w:val="en-US"/>
+        </w:rPr>
+        <w:t>'volume': '0.00000000',</w:t>
+      </w:r>
+      <w:r>
+        <w:rPr>
+          <w:lang w:val="en-US"/>
+        </w:rPr>
+        <w:t xml:space="preserve"> 'low': '0.58539', 'close': '0.58539', 'open': '0.58539'}, </w:t>
+      </w:r>
+    </w:p>
+    <w:p>
+      <w:pPr>
+        <w:rPr>
+          <w:lang w:val="en-US"/>
+        </w:rPr>
+      </w:pPr>
+      <w:r>
+        <w:rPr>
+          <w:lang w:val="en-US"/>
+        </w:rPr>
+        <w:t xml:space="preserve">{'high': '0.58539', </w:t>
+      </w:r>
       <w:r>
         <w:rPr>
           <w:highlight w:val="yellow"/>
-        </w:rPr>
-        <w:t>timestamp</w:t>
-      </w:r>
-      <w:proofErr w:type="spellEnd"/>
-      <w:r>
-        <w:rPr>
-          <w:highlight w:val="yellow"/>
-        </w:rPr>
-        <w:t>': '1654016340'</w:t>
-      </w:r>
-      <w:r>
+          <w:lang w:val="en-US"/>
+        </w:rPr>
+        <w:t>'timestamp': '1654016400'</w:t>
+      </w:r>
+      <w:r>
+        <w:rPr>
+          <w:lang w:val="en-US"/>
+        </w:rPr>
         <w:t xml:space="preserve">, </w:t>
       </w:r>
       <w:r>
         <w:rPr>
           <w:highlight w:val="cyan"/>
-        </w:rPr>
-        <w:t>'</w:t>
-      </w:r>
-      <w:proofErr w:type="spellStart"/>
-      <w:r>
-        <w:rPr>
-          <w:highlight w:val="cyan"/>
-        </w:rPr>
-        <w:t>volume</w:t>
-      </w:r>
-      <w:proofErr w:type="spellEnd"/>
-      <w:r>
-        <w:rPr>
-          <w:highlight w:val="cyan"/>
-        </w:rPr>
-        <w:t>': '0.00000000',</w:t>
-      </w:r>
-      <w:r>
-        <w:t xml:space="preserve"> '</w:t>
-      </w:r>
-      <w:proofErr w:type="spellStart"/>
-      <w:r>
-        <w:t>low</w:t>
-      </w:r>
-      <w:proofErr w:type="spellEnd"/>
-      <w:r>
-        <w:t>': '0.58539', '</w:t>
-      </w:r>
-      <w:proofErr w:type="spellStart"/>
-      <w:r>
-        <w:t>close</w:t>
-      </w:r>
-      <w:proofErr w:type="spellEnd"/>
-      <w:r>
-        <w:t xml:space="preserve">': '0.58539', 'open': '0.58539'}, </w:t>
-      </w:r>
-    </w:p>
-    <w:p>
-      <w:pPr>
-        <w:rPr>
-          <w:lang w:val="en-US"/>
-        </w:rPr>
-      </w:pPr>
-      <w:r>
-        <w:rPr>
-          <w:lang w:val="en-US"/>
-        </w:rPr>
-        <w:t xml:space="preserve">{'high': '0.58539', </w:t>
-      </w:r>
-      <w:r>
-        <w:rPr>
-          <w:highlight w:val="yellow"/>
-          <w:lang w:val="en-US"/>
-        </w:rPr>
-        <w:t>'timestamp': '1654016400'</w:t>
-      </w:r>
-      <w:r>
-        <w:rPr>
-          <w:lang w:val="en-US"/>
-        </w:rPr>
-        <w:t xml:space="preserve">, </w:t>
-      </w:r>
-      <w:r>
-        <w:rPr>
-          <w:highlight w:val="cyan"/>
           <w:lang w:val="en-US"/>
         </w:rPr>
         <w:t>'volume': '0.00000000'</w:t>
@@ -3315,20 +3244,28 @@
       </w:pPr>
     </w:p>
     <w:p>
-      <w:r>
-        <w:t>{'</w:t>
-      </w:r>
-      <w:proofErr w:type="spellStart"/>
-      <w:r>
-        <w:t>data</w:t>
-      </w:r>
-      <w:proofErr w:type="spellEnd"/>
-      <w:r>
-        <w:t xml:space="preserve">': </w:t>
-      </w:r>
-    </w:p>
-    <w:p>
-      <w:r>
+      <w:pPr>
+        <w:rPr>
+          <w:lang w:val="en-US"/>
+        </w:rPr>
+      </w:pPr>
+      <w:r>
+        <w:rPr>
+          <w:lang w:val="en-US"/>
+        </w:rPr>
+        <w:t xml:space="preserve">{'data': </w:t>
+      </w:r>
+    </w:p>
+    <w:p>
+      <w:pPr>
+        <w:rPr>
+          <w:lang w:val="en-US"/>
+        </w:rPr>
+      </w:pPr>
+      <w:r>
+        <w:rPr>
+          <w:lang w:val="en-US"/>
+        </w:rPr>
         <w:t xml:space="preserve">{'pair': </w:t>
       </w:r>
       <w:r>
@@ -3336,18 +3273,28 @@
           <w:b/>
           <w:bCs/>
           <w:highlight w:val="yellow"/>
+          <w:lang w:val="en-US"/>
         </w:rPr>
         <w:t>'LTC/EUR'</w:t>
       </w:r>
       <w:r>
+        <w:rPr>
+          <w:lang w:val="en-US"/>
+        </w:rPr>
         <w:t>, '</w:t>
       </w:r>
       <w:proofErr w:type="spellStart"/>
       <w:r>
+        <w:rPr>
+          <w:lang w:val="en-US"/>
+        </w:rPr>
         <w:t>ohlc</w:t>
       </w:r>
       <w:proofErr w:type="spellEnd"/>
       <w:r>
+        <w:rPr>
+          <w:lang w:val="en-US"/>
+        </w:rPr>
         <w:t xml:space="preserve">': </w:t>
       </w:r>
     </w:p>
@@ -3429,15 +3376,7 @@
         <w:t>/EUR</w:t>
       </w:r>
       <w:r>
-        <w:t xml:space="preserve">. Hier werden zwei Kerzen </w:t>
-      </w:r>
-      <w:proofErr w:type="gramStart"/>
-      <w:r>
-        <w:t>geliefert</w:t>
-      </w:r>
-      <w:proofErr w:type="gramEnd"/>
-      <w:r>
-        <w:t xml:space="preserve"> obwohl das Volumen bei beiden 0 war/ist.</w:t>
+        <w:t>. Hier werden zwei Kerzen geliefert obwohl das Volumen bei beiden 0 war/ist.</w:t>
       </w:r>
     </w:p>
     <w:p>
@@ -3497,6 +3436,1287 @@
       </w:r>
       <w:r>
         <w:t>)</w:t>
+      </w:r>
+    </w:p>
+    <w:p/>
+    <w:p/>
+    <w:p/>
+    <w:p>
+      <w:pPr>
+        <w:rPr>
+          <w:sz w:val="40"/>
+          <w:szCs w:val="40"/>
+        </w:rPr>
+      </w:pPr>
+      <w:r>
+        <w:rPr>
+          <w:sz w:val="40"/>
+          <w:szCs w:val="40"/>
+        </w:rPr>
+        <w:t xml:space="preserve">Beispiel von </w:t>
+      </w:r>
+      <w:proofErr w:type="spellStart"/>
+      <w:r>
+        <w:rPr>
+          <w:sz w:val="40"/>
+          <w:szCs w:val="40"/>
+        </w:rPr>
+        <w:t>BitStamp</w:t>
+      </w:r>
+      <w:proofErr w:type="spellEnd"/>
+      <w:r>
+        <w:rPr>
+          <w:sz w:val="40"/>
+          <w:szCs w:val="40"/>
+        </w:rPr>
+        <w:t xml:space="preserve"> API unverständliches </w:t>
+      </w:r>
+      <w:r>
+        <w:rPr>
+          <w:sz w:val="40"/>
+          <w:szCs w:val="40"/>
+        </w:rPr>
+        <w:t>V</w:t>
+      </w:r>
+      <w:r>
+        <w:rPr>
+          <w:sz w:val="40"/>
+          <w:szCs w:val="40"/>
+        </w:rPr>
+        <w:t>erhalten:</w:t>
+      </w:r>
+    </w:p>
+    <w:p>
+      <w:pPr>
+        <w:rPr>
+          <w:sz w:val="40"/>
+          <w:szCs w:val="40"/>
+        </w:rPr>
+      </w:pPr>
+    </w:p>
+    <w:p>
+      <w:pPr>
+        <w:rPr>
+          <w:lang w:val="en-US"/>
+        </w:rPr>
+      </w:pPr>
+      <w:r>
+        <w:rPr>
+          <w:lang w:val="en-US"/>
+        </w:rPr>
+        <w:t xml:space="preserve">timestamp was not equal - </w:t>
+      </w:r>
+      <w:proofErr w:type="spellStart"/>
+      <w:r>
+        <w:rPr>
+          <w:lang w:val="en-US"/>
+        </w:rPr>
+        <w:t>tradingpair</w:t>
+      </w:r>
+      <w:proofErr w:type="spellEnd"/>
+      <w:r>
+        <w:rPr>
+          <w:lang w:val="en-US"/>
+        </w:rPr>
+        <w:t xml:space="preserve">:  </w:t>
+      </w:r>
+      <w:proofErr w:type="spellStart"/>
+      <w:r>
+        <w:rPr>
+          <w:lang w:val="en-US"/>
+        </w:rPr>
+        <w:t>etheur</w:t>
+      </w:r>
+      <w:proofErr w:type="spellEnd"/>
+      <w:r>
+        <w:rPr>
+          <w:lang w:val="en-US"/>
+        </w:rPr>
+        <w:t xml:space="preserve">    Timestamp:  2022-06-05 12:32:00</w:t>
+      </w:r>
+    </w:p>
+    <w:p>
+      <w:pPr>
+        <w:rPr>
+          <w:lang w:val="en-US"/>
+        </w:rPr>
+      </w:pPr>
+      <w:proofErr w:type="spellStart"/>
+      <w:r>
+        <w:rPr>
+          <w:lang w:val="en-US"/>
+        </w:rPr>
+        <w:t>json_response</w:t>
+      </w:r>
+      <w:proofErr w:type="spellEnd"/>
+      <w:r>
+        <w:rPr>
+          <w:lang w:val="en-US"/>
+        </w:rPr>
+        <w:t>:</w:t>
+      </w:r>
+    </w:p>
+    <w:p>
+      <w:pPr>
+        <w:rPr>
+          <w:lang w:val="en-US"/>
+        </w:rPr>
+      </w:pPr>
+      <w:r>
+        <w:rPr>
+          <w:lang w:val="en-US"/>
+        </w:rPr>
+        <w:t>{'data': {'pair': 'ETH/EUR', '</w:t>
+      </w:r>
+      <w:proofErr w:type="spellStart"/>
+      <w:r>
+        <w:rPr>
+          <w:lang w:val="en-US"/>
+        </w:rPr>
+        <w:t>ohlc</w:t>
+      </w:r>
+      <w:proofErr w:type="spellEnd"/>
+      <w:r>
+        <w:rPr>
+          <w:lang w:val="en-US"/>
+        </w:rPr>
+        <w:t xml:space="preserve">': </w:t>
+      </w:r>
+    </w:p>
+    <w:p>
+      <w:pPr>
+        <w:rPr>
+          <w:lang w:val="en-US"/>
+        </w:rPr>
+      </w:pPr>
+      <w:r>
+        <w:rPr>
+          <w:lang w:val="en-US"/>
+        </w:rPr>
+        <w:t xml:space="preserve">[{'high': '1663.88', 'timestamp': </w:t>
+      </w:r>
+      <w:r>
+        <w:rPr>
+          <w:highlight w:val="yellow"/>
+          <w:lang w:val="en-US"/>
+        </w:rPr>
+        <w:t>'1654425180'</w:t>
+      </w:r>
+      <w:r>
+        <w:rPr>
+          <w:lang w:val="en-US"/>
+        </w:rPr>
+        <w:t>, 'volume': '0.03217970', 'low': '1663.88', 'close': '1663.88', 'open': '1663.88'}]}}</w:t>
+      </w:r>
+    </w:p>
+    <w:p>
+      <w:pPr>
+        <w:rPr>
+          <w:lang w:val="en-US"/>
+        </w:rPr>
+      </w:pPr>
+    </w:p>
+    <w:p>
+      <w:r>
+        <w:rPr>
+          <w:highlight w:val="yellow"/>
+        </w:rPr>
+        <w:t>'1654425180'</w:t>
+      </w:r>
+      <w:r>
+        <w:t xml:space="preserve"> = 2022-06-05 12:33:00</w:t>
+      </w:r>
+    </w:p>
+    <w:p/>
+    <w:p>
+      <w:r>
+        <w:t>Hier wurde wieder nur eine 1</w:t>
+      </w:r>
+      <w:r>
+        <w:t xml:space="preserve">-Minuten Kerze geliefert obwohl laut </w:t>
+      </w:r>
+      <w:r>
+        <w:t>Abfrage</w:t>
+      </w:r>
+      <w:r>
+        <w:t xml:space="preserve"> 2 Kerzen geliefert werden müssten.</w:t>
+      </w:r>
+    </w:p>
+    <w:p/>
+    <w:p>
+      <w:r>
+        <w:t xml:space="preserve">Wenn wir eine </w:t>
+      </w:r>
+      <w:r>
+        <w:t>Abfrage</w:t>
+      </w:r>
+      <w:r>
+        <w:t xml:space="preserve"> ausserhalb des Programms machen mit vielen Kerzen erscheint die fehlende Kerze. Die fehlende Kerze hat sogar Volumen.</w:t>
+      </w:r>
+    </w:p>
+    <w:p/>
+    <w:p>
+      <w:r>
+        <w:t xml:space="preserve">In </w:t>
+      </w:r>
+      <w:r>
+        <w:t>Gelb</w:t>
+      </w:r>
+      <w:r>
+        <w:t xml:space="preserve"> die </w:t>
+      </w:r>
+      <w:r>
+        <w:t>Kerze,</w:t>
+      </w:r>
+      <w:r>
+        <w:t xml:space="preserve"> die geliefert wurde und in </w:t>
+      </w:r>
+      <w:r>
+        <w:t>Gelb</w:t>
+      </w:r>
+      <w:r>
+        <w:t xml:space="preserve"> rot die Kerze, die nicht geliefert wurde. Leider konnte nicht herausgefunden werden, wieso!</w:t>
+      </w:r>
+    </w:p>
+    <w:p/>
+    <w:p>
+      <w:pPr>
+        <w:tabs>
+          <w:tab w:val="left" w:pos="916"/>
+          <w:tab w:val="left" w:pos="1832"/>
+          <w:tab w:val="left" w:pos="2748"/>
+          <w:tab w:val="left" w:pos="3664"/>
+          <w:tab w:val="left" w:pos="4580"/>
+          <w:tab w:val="left" w:pos="5496"/>
+          <w:tab w:val="left" w:pos="6412"/>
+          <w:tab w:val="left" w:pos="7328"/>
+          <w:tab w:val="left" w:pos="8244"/>
+          <w:tab w:val="left" w:pos="9160"/>
+          <w:tab w:val="left" w:pos="10076"/>
+          <w:tab w:val="left" w:pos="10992"/>
+          <w:tab w:val="left" w:pos="11908"/>
+          <w:tab w:val="left" w:pos="12824"/>
+          <w:tab w:val="left" w:pos="13740"/>
+          <w:tab w:val="left" w:pos="14656"/>
+        </w:tabs>
+        <w:rPr>
+          <w:rFonts w:ascii="Courier New" w:eastAsia="Times New Roman" w:hAnsi="Courier New" w:cs="Courier New"/>
+          <w:color w:val="000000"/>
+          <w:sz w:val="16"/>
+          <w:szCs w:val="16"/>
+        </w:rPr>
+      </w:pPr>
+      <w:r>
+        <w:rPr>
+          <w:rFonts w:ascii="Courier New" w:eastAsia="Times New Roman" w:hAnsi="Courier New" w:cs="Courier New"/>
+          <w:color w:val="000000"/>
+          <w:sz w:val="16"/>
+          <w:szCs w:val="16"/>
+        </w:rPr>
+        <w:t>{"</w:t>
+      </w:r>
+      <w:proofErr w:type="spellStart"/>
+      <w:r>
+        <w:rPr>
+          <w:rFonts w:ascii="Courier New" w:eastAsia="Times New Roman" w:hAnsi="Courier New" w:cs="Courier New"/>
+          <w:color w:val="000000"/>
+          <w:sz w:val="16"/>
+          <w:szCs w:val="16"/>
+        </w:rPr>
+        <w:t>data</w:t>
+      </w:r>
+      <w:proofErr w:type="spellEnd"/>
+      <w:r>
+        <w:rPr>
+          <w:rFonts w:ascii="Courier New" w:eastAsia="Times New Roman" w:hAnsi="Courier New" w:cs="Courier New"/>
+          <w:color w:val="000000"/>
+          <w:sz w:val="16"/>
+          <w:szCs w:val="16"/>
+        </w:rPr>
+        <w:t xml:space="preserve">": </w:t>
+      </w:r>
+    </w:p>
+    <w:p>
+      <w:pPr>
+        <w:tabs>
+          <w:tab w:val="left" w:pos="916"/>
+          <w:tab w:val="left" w:pos="1832"/>
+          <w:tab w:val="left" w:pos="2748"/>
+          <w:tab w:val="left" w:pos="3664"/>
+          <w:tab w:val="left" w:pos="4580"/>
+          <w:tab w:val="left" w:pos="5496"/>
+          <w:tab w:val="left" w:pos="6412"/>
+          <w:tab w:val="left" w:pos="7328"/>
+          <w:tab w:val="left" w:pos="8244"/>
+          <w:tab w:val="left" w:pos="9160"/>
+          <w:tab w:val="left" w:pos="10076"/>
+          <w:tab w:val="left" w:pos="10992"/>
+          <w:tab w:val="left" w:pos="11908"/>
+          <w:tab w:val="left" w:pos="12824"/>
+          <w:tab w:val="left" w:pos="13740"/>
+          <w:tab w:val="left" w:pos="14656"/>
+        </w:tabs>
+        <w:rPr>
+          <w:rFonts w:ascii="Courier New" w:eastAsia="Times New Roman" w:hAnsi="Courier New" w:cs="Courier New"/>
+          <w:color w:val="000000"/>
+          <w:sz w:val="16"/>
+          <w:szCs w:val="16"/>
+        </w:rPr>
+      </w:pPr>
+      <w:r>
+        <w:rPr>
+          <w:rFonts w:ascii="Courier New" w:eastAsia="Times New Roman" w:hAnsi="Courier New" w:cs="Courier New"/>
+          <w:color w:val="000000"/>
+          <w:sz w:val="16"/>
+          <w:szCs w:val="16"/>
+        </w:rPr>
+        <w:t>{"pair": "ETH/EUR", "</w:t>
+      </w:r>
+      <w:proofErr w:type="spellStart"/>
+      <w:r>
+        <w:rPr>
+          <w:rFonts w:ascii="Courier New" w:eastAsia="Times New Roman" w:hAnsi="Courier New" w:cs="Courier New"/>
+          <w:color w:val="000000"/>
+          <w:sz w:val="16"/>
+          <w:szCs w:val="16"/>
+        </w:rPr>
+        <w:t>ohlc</w:t>
+      </w:r>
+      <w:proofErr w:type="spellEnd"/>
+      <w:r>
+        <w:rPr>
+          <w:rFonts w:ascii="Courier New" w:eastAsia="Times New Roman" w:hAnsi="Courier New" w:cs="Courier New"/>
+          <w:color w:val="000000"/>
+          <w:sz w:val="16"/>
+          <w:szCs w:val="16"/>
+        </w:rPr>
+        <w:t xml:space="preserve">": </w:t>
+      </w:r>
+    </w:p>
+    <w:p>
+      <w:pPr>
+        <w:tabs>
+          <w:tab w:val="left" w:pos="916"/>
+          <w:tab w:val="left" w:pos="1832"/>
+          <w:tab w:val="left" w:pos="2748"/>
+          <w:tab w:val="left" w:pos="3664"/>
+          <w:tab w:val="left" w:pos="4580"/>
+          <w:tab w:val="left" w:pos="5496"/>
+          <w:tab w:val="left" w:pos="6412"/>
+          <w:tab w:val="left" w:pos="7328"/>
+          <w:tab w:val="left" w:pos="8244"/>
+          <w:tab w:val="left" w:pos="9160"/>
+          <w:tab w:val="left" w:pos="10076"/>
+          <w:tab w:val="left" w:pos="10992"/>
+          <w:tab w:val="left" w:pos="11908"/>
+          <w:tab w:val="left" w:pos="12824"/>
+          <w:tab w:val="left" w:pos="13740"/>
+          <w:tab w:val="left" w:pos="14656"/>
+        </w:tabs>
+        <w:rPr>
+          <w:rFonts w:ascii="Courier New" w:eastAsia="Times New Roman" w:hAnsi="Courier New" w:cs="Courier New"/>
+          <w:color w:val="000000"/>
+          <w:sz w:val="16"/>
+          <w:szCs w:val="16"/>
+          <w:lang w:val="en-US"/>
+        </w:rPr>
+      </w:pPr>
+      <w:r>
+        <w:rPr>
+          <w:rFonts w:ascii="Courier New" w:eastAsia="Times New Roman" w:hAnsi="Courier New" w:cs="Courier New"/>
+          <w:color w:val="000000"/>
+          <w:sz w:val="16"/>
+          <w:szCs w:val="16"/>
+          <w:lang w:val="en-US"/>
+        </w:rPr>
+        <w:t xml:space="preserve">[{"high": "1667.81", "timestamp": "1654424340", "volume": "0.84764666", "low": "1667.58", "close": "1667.81", "open": "1667.58"}, </w:t>
+      </w:r>
+    </w:p>
+    <w:p>
+      <w:pPr>
+        <w:tabs>
+          <w:tab w:val="left" w:pos="916"/>
+          <w:tab w:val="left" w:pos="1832"/>
+          <w:tab w:val="left" w:pos="2748"/>
+          <w:tab w:val="left" w:pos="3664"/>
+          <w:tab w:val="left" w:pos="4580"/>
+          <w:tab w:val="left" w:pos="5496"/>
+          <w:tab w:val="left" w:pos="6412"/>
+          <w:tab w:val="left" w:pos="7328"/>
+          <w:tab w:val="left" w:pos="8244"/>
+          <w:tab w:val="left" w:pos="9160"/>
+          <w:tab w:val="left" w:pos="10076"/>
+          <w:tab w:val="left" w:pos="10992"/>
+          <w:tab w:val="left" w:pos="11908"/>
+          <w:tab w:val="left" w:pos="12824"/>
+          <w:tab w:val="left" w:pos="13740"/>
+          <w:tab w:val="left" w:pos="14656"/>
+        </w:tabs>
+        <w:rPr>
+          <w:rFonts w:ascii="Courier New" w:eastAsia="Times New Roman" w:hAnsi="Courier New" w:cs="Courier New"/>
+          <w:color w:val="000000"/>
+          <w:sz w:val="16"/>
+          <w:szCs w:val="16"/>
+          <w:lang w:val="en-US"/>
+        </w:rPr>
+      </w:pPr>
+      <w:r>
+        <w:rPr>
+          <w:rFonts w:ascii="Courier New" w:eastAsia="Times New Roman" w:hAnsi="Courier New" w:cs="Courier New"/>
+          <w:color w:val="000000"/>
+          <w:sz w:val="16"/>
+          <w:szCs w:val="16"/>
+          <w:lang w:val="en-US"/>
+        </w:rPr>
+        <w:t xml:space="preserve">{"high": "1667.81", "timestamp": "1654424400", "volume": "0.00000000", "low": "1667.81", "close": "1667.81", "open": "1667.81"}, </w:t>
+      </w:r>
+    </w:p>
+    <w:p>
+      <w:pPr>
+        <w:tabs>
+          <w:tab w:val="left" w:pos="916"/>
+          <w:tab w:val="left" w:pos="1832"/>
+          <w:tab w:val="left" w:pos="2748"/>
+          <w:tab w:val="left" w:pos="3664"/>
+          <w:tab w:val="left" w:pos="4580"/>
+          <w:tab w:val="left" w:pos="5496"/>
+          <w:tab w:val="left" w:pos="6412"/>
+          <w:tab w:val="left" w:pos="7328"/>
+          <w:tab w:val="left" w:pos="8244"/>
+          <w:tab w:val="left" w:pos="9160"/>
+          <w:tab w:val="left" w:pos="10076"/>
+          <w:tab w:val="left" w:pos="10992"/>
+          <w:tab w:val="left" w:pos="11908"/>
+          <w:tab w:val="left" w:pos="12824"/>
+          <w:tab w:val="left" w:pos="13740"/>
+          <w:tab w:val="left" w:pos="14656"/>
+        </w:tabs>
+        <w:rPr>
+          <w:rFonts w:ascii="Courier New" w:eastAsia="Times New Roman" w:hAnsi="Courier New" w:cs="Courier New"/>
+          <w:color w:val="000000"/>
+          <w:sz w:val="16"/>
+          <w:szCs w:val="16"/>
+          <w:lang w:val="en-US"/>
+        </w:rPr>
+      </w:pPr>
+      <w:r>
+        <w:rPr>
+          <w:rFonts w:ascii="Courier New" w:eastAsia="Times New Roman" w:hAnsi="Courier New" w:cs="Courier New"/>
+          <w:color w:val="000000"/>
+          <w:sz w:val="16"/>
+          <w:szCs w:val="16"/>
+          <w:lang w:val="en-US"/>
+        </w:rPr>
+        <w:t xml:space="preserve">{"high": "1666.90", "timestamp": "1654424460", "volume": "0.02060640", "low": "1666.90", "close": "1666.90", "open": "1666.90"}, </w:t>
+      </w:r>
+    </w:p>
+    <w:p>
+      <w:pPr>
+        <w:tabs>
+          <w:tab w:val="left" w:pos="916"/>
+          <w:tab w:val="left" w:pos="1832"/>
+          <w:tab w:val="left" w:pos="2748"/>
+          <w:tab w:val="left" w:pos="3664"/>
+          <w:tab w:val="left" w:pos="4580"/>
+          <w:tab w:val="left" w:pos="5496"/>
+          <w:tab w:val="left" w:pos="6412"/>
+          <w:tab w:val="left" w:pos="7328"/>
+          <w:tab w:val="left" w:pos="8244"/>
+          <w:tab w:val="left" w:pos="9160"/>
+          <w:tab w:val="left" w:pos="10076"/>
+          <w:tab w:val="left" w:pos="10992"/>
+          <w:tab w:val="left" w:pos="11908"/>
+          <w:tab w:val="left" w:pos="12824"/>
+          <w:tab w:val="left" w:pos="13740"/>
+          <w:tab w:val="left" w:pos="14656"/>
+        </w:tabs>
+        <w:rPr>
+          <w:rFonts w:ascii="Courier New" w:eastAsia="Times New Roman" w:hAnsi="Courier New" w:cs="Courier New"/>
+          <w:color w:val="000000"/>
+          <w:sz w:val="16"/>
+          <w:szCs w:val="16"/>
+          <w:lang w:val="en-US"/>
+        </w:rPr>
+      </w:pPr>
+      <w:r>
+        <w:rPr>
+          <w:rFonts w:ascii="Courier New" w:eastAsia="Times New Roman" w:hAnsi="Courier New" w:cs="Courier New"/>
+          <w:color w:val="000000"/>
+          <w:sz w:val="16"/>
+          <w:szCs w:val="16"/>
+          <w:lang w:val="en-US"/>
+        </w:rPr>
+        <w:t xml:space="preserve">{"high": "1666.90", "timestamp": "1654424520", "volume": "0.00000000", "low": "1666.90", "close": "1666.90", "open": "1666.90"}, </w:t>
+      </w:r>
+    </w:p>
+    <w:p>
+      <w:pPr>
+        <w:tabs>
+          <w:tab w:val="left" w:pos="916"/>
+          <w:tab w:val="left" w:pos="1832"/>
+          <w:tab w:val="left" w:pos="2748"/>
+          <w:tab w:val="left" w:pos="3664"/>
+          <w:tab w:val="left" w:pos="4580"/>
+          <w:tab w:val="left" w:pos="5496"/>
+          <w:tab w:val="left" w:pos="6412"/>
+          <w:tab w:val="left" w:pos="7328"/>
+          <w:tab w:val="left" w:pos="8244"/>
+          <w:tab w:val="left" w:pos="9160"/>
+          <w:tab w:val="left" w:pos="10076"/>
+          <w:tab w:val="left" w:pos="10992"/>
+          <w:tab w:val="left" w:pos="11908"/>
+          <w:tab w:val="left" w:pos="12824"/>
+          <w:tab w:val="left" w:pos="13740"/>
+          <w:tab w:val="left" w:pos="14656"/>
+        </w:tabs>
+        <w:rPr>
+          <w:rFonts w:ascii="Courier New" w:eastAsia="Times New Roman" w:hAnsi="Courier New" w:cs="Courier New"/>
+          <w:color w:val="000000"/>
+          <w:sz w:val="16"/>
+          <w:szCs w:val="16"/>
+          <w:lang w:val="en-US"/>
+        </w:rPr>
+      </w:pPr>
+      <w:r>
+        <w:rPr>
+          <w:rFonts w:ascii="Courier New" w:eastAsia="Times New Roman" w:hAnsi="Courier New" w:cs="Courier New"/>
+          <w:color w:val="000000"/>
+          <w:sz w:val="16"/>
+          <w:szCs w:val="16"/>
+          <w:lang w:val="en-US"/>
+        </w:rPr>
+        <w:t xml:space="preserve">{"high": "1667.32", "timestamp": "1654424580", "volume": "0.06080000", "low": "1667.32", "close": "1667.32", "open": "1667.32"}, </w:t>
+      </w:r>
+    </w:p>
+    <w:p>
+      <w:pPr>
+        <w:tabs>
+          <w:tab w:val="left" w:pos="916"/>
+          <w:tab w:val="left" w:pos="1832"/>
+          <w:tab w:val="left" w:pos="2748"/>
+          <w:tab w:val="left" w:pos="3664"/>
+          <w:tab w:val="left" w:pos="4580"/>
+          <w:tab w:val="left" w:pos="5496"/>
+          <w:tab w:val="left" w:pos="6412"/>
+          <w:tab w:val="left" w:pos="7328"/>
+          <w:tab w:val="left" w:pos="8244"/>
+          <w:tab w:val="left" w:pos="9160"/>
+          <w:tab w:val="left" w:pos="10076"/>
+          <w:tab w:val="left" w:pos="10992"/>
+          <w:tab w:val="left" w:pos="11908"/>
+          <w:tab w:val="left" w:pos="12824"/>
+          <w:tab w:val="left" w:pos="13740"/>
+          <w:tab w:val="left" w:pos="14656"/>
+        </w:tabs>
+        <w:rPr>
+          <w:rFonts w:ascii="Courier New" w:eastAsia="Times New Roman" w:hAnsi="Courier New" w:cs="Courier New"/>
+          <w:color w:val="000000"/>
+          <w:sz w:val="16"/>
+          <w:szCs w:val="16"/>
+          <w:lang w:val="en-US"/>
+        </w:rPr>
+      </w:pPr>
+      <w:r>
+        <w:rPr>
+          <w:rFonts w:ascii="Courier New" w:eastAsia="Times New Roman" w:hAnsi="Courier New" w:cs="Courier New"/>
+          <w:color w:val="000000"/>
+          <w:sz w:val="16"/>
+          <w:szCs w:val="16"/>
+          <w:lang w:val="en-US"/>
+        </w:rPr>
+        <w:t xml:space="preserve">{"high": "1667.32", "timestamp": "1654424640", "volume": "0.00000000", "low": "1667.32", "close": "1667.32", "open": "1667.32"}, </w:t>
+      </w:r>
+    </w:p>
+    <w:p>
+      <w:pPr>
+        <w:tabs>
+          <w:tab w:val="left" w:pos="916"/>
+          <w:tab w:val="left" w:pos="1832"/>
+          <w:tab w:val="left" w:pos="2748"/>
+          <w:tab w:val="left" w:pos="3664"/>
+          <w:tab w:val="left" w:pos="4580"/>
+          <w:tab w:val="left" w:pos="5496"/>
+          <w:tab w:val="left" w:pos="6412"/>
+          <w:tab w:val="left" w:pos="7328"/>
+          <w:tab w:val="left" w:pos="8244"/>
+          <w:tab w:val="left" w:pos="9160"/>
+          <w:tab w:val="left" w:pos="10076"/>
+          <w:tab w:val="left" w:pos="10992"/>
+          <w:tab w:val="left" w:pos="11908"/>
+          <w:tab w:val="left" w:pos="12824"/>
+          <w:tab w:val="left" w:pos="13740"/>
+          <w:tab w:val="left" w:pos="14656"/>
+        </w:tabs>
+        <w:rPr>
+          <w:rFonts w:ascii="Courier New" w:eastAsia="Times New Roman" w:hAnsi="Courier New" w:cs="Courier New"/>
+          <w:color w:val="000000"/>
+          <w:sz w:val="16"/>
+          <w:szCs w:val="16"/>
+          <w:lang w:val="en-US"/>
+        </w:rPr>
+      </w:pPr>
+      <w:r>
+        <w:rPr>
+          <w:rFonts w:ascii="Courier New" w:eastAsia="Times New Roman" w:hAnsi="Courier New" w:cs="Courier New"/>
+          <w:color w:val="000000"/>
+          <w:sz w:val="16"/>
+          <w:szCs w:val="16"/>
+          <w:lang w:val="en-US"/>
+        </w:rPr>
+        <w:t xml:space="preserve">{"high": "1665.10", "timestamp": "1654424700", "volume": "1.75080000", "low": "1665.04", "close": "1665.10", "open": "1665.04"}, </w:t>
+      </w:r>
+    </w:p>
+    <w:p>
+      <w:pPr>
+        <w:tabs>
+          <w:tab w:val="left" w:pos="916"/>
+          <w:tab w:val="left" w:pos="1832"/>
+          <w:tab w:val="left" w:pos="2748"/>
+          <w:tab w:val="left" w:pos="3664"/>
+          <w:tab w:val="left" w:pos="4580"/>
+          <w:tab w:val="left" w:pos="5496"/>
+          <w:tab w:val="left" w:pos="6412"/>
+          <w:tab w:val="left" w:pos="7328"/>
+          <w:tab w:val="left" w:pos="8244"/>
+          <w:tab w:val="left" w:pos="9160"/>
+          <w:tab w:val="left" w:pos="10076"/>
+          <w:tab w:val="left" w:pos="10992"/>
+          <w:tab w:val="left" w:pos="11908"/>
+          <w:tab w:val="left" w:pos="12824"/>
+          <w:tab w:val="left" w:pos="13740"/>
+          <w:tab w:val="left" w:pos="14656"/>
+        </w:tabs>
+        <w:rPr>
+          <w:rFonts w:ascii="Courier New" w:eastAsia="Times New Roman" w:hAnsi="Courier New" w:cs="Courier New"/>
+          <w:color w:val="000000"/>
+          <w:sz w:val="16"/>
+          <w:szCs w:val="16"/>
+          <w:lang w:val="en-US"/>
+        </w:rPr>
+      </w:pPr>
+      <w:r>
+        <w:rPr>
+          <w:rFonts w:ascii="Courier New" w:eastAsia="Times New Roman" w:hAnsi="Courier New" w:cs="Courier New"/>
+          <w:color w:val="000000"/>
+          <w:sz w:val="16"/>
+          <w:szCs w:val="16"/>
+          <w:lang w:val="en-US"/>
+        </w:rPr>
+        <w:t xml:space="preserve">{"high": "1664.78", "timestamp": "1654424760", "volume": "0.60965397", "low": "1663.24", "close": "1663.24", "open": "1664.78"}, </w:t>
+      </w:r>
+    </w:p>
+    <w:p>
+      <w:pPr>
+        <w:tabs>
+          <w:tab w:val="left" w:pos="916"/>
+          <w:tab w:val="left" w:pos="1832"/>
+          <w:tab w:val="left" w:pos="2748"/>
+          <w:tab w:val="left" w:pos="3664"/>
+          <w:tab w:val="left" w:pos="4580"/>
+          <w:tab w:val="left" w:pos="5496"/>
+          <w:tab w:val="left" w:pos="6412"/>
+          <w:tab w:val="left" w:pos="7328"/>
+          <w:tab w:val="left" w:pos="8244"/>
+          <w:tab w:val="left" w:pos="9160"/>
+          <w:tab w:val="left" w:pos="10076"/>
+          <w:tab w:val="left" w:pos="10992"/>
+          <w:tab w:val="left" w:pos="11908"/>
+          <w:tab w:val="left" w:pos="12824"/>
+          <w:tab w:val="left" w:pos="13740"/>
+          <w:tab w:val="left" w:pos="14656"/>
+        </w:tabs>
+        <w:rPr>
+          <w:rFonts w:ascii="Courier New" w:eastAsia="Times New Roman" w:hAnsi="Courier New" w:cs="Courier New"/>
+          <w:color w:val="000000"/>
+          <w:sz w:val="16"/>
+          <w:szCs w:val="16"/>
+          <w:lang w:val="en-US"/>
+        </w:rPr>
+      </w:pPr>
+      <w:r>
+        <w:rPr>
+          <w:rFonts w:ascii="Courier New" w:eastAsia="Times New Roman" w:hAnsi="Courier New" w:cs="Courier New"/>
+          <w:color w:val="000000"/>
+          <w:sz w:val="16"/>
+          <w:szCs w:val="16"/>
+          <w:lang w:val="en-US"/>
+        </w:rPr>
+        <w:t xml:space="preserve">{"high": "1665.17", "timestamp": "1654424820", "volume": "0.02650000", "low": "1665.17", "close": "1665.17", "open": "1665.17"}, </w:t>
+      </w:r>
+    </w:p>
+    <w:p>
+      <w:pPr>
+        <w:tabs>
+          <w:tab w:val="left" w:pos="916"/>
+          <w:tab w:val="left" w:pos="1832"/>
+          <w:tab w:val="left" w:pos="2748"/>
+          <w:tab w:val="left" w:pos="3664"/>
+          <w:tab w:val="left" w:pos="4580"/>
+          <w:tab w:val="left" w:pos="5496"/>
+          <w:tab w:val="left" w:pos="6412"/>
+          <w:tab w:val="left" w:pos="7328"/>
+          <w:tab w:val="left" w:pos="8244"/>
+          <w:tab w:val="left" w:pos="9160"/>
+          <w:tab w:val="left" w:pos="10076"/>
+          <w:tab w:val="left" w:pos="10992"/>
+          <w:tab w:val="left" w:pos="11908"/>
+          <w:tab w:val="left" w:pos="12824"/>
+          <w:tab w:val="left" w:pos="13740"/>
+          <w:tab w:val="left" w:pos="14656"/>
+        </w:tabs>
+        <w:rPr>
+          <w:rFonts w:ascii="Courier New" w:eastAsia="Times New Roman" w:hAnsi="Courier New" w:cs="Courier New"/>
+          <w:color w:val="000000"/>
+          <w:sz w:val="16"/>
+          <w:szCs w:val="16"/>
+          <w:lang w:val="en-US"/>
+        </w:rPr>
+      </w:pPr>
+      <w:r>
+        <w:rPr>
+          <w:rFonts w:ascii="Courier New" w:eastAsia="Times New Roman" w:hAnsi="Courier New" w:cs="Courier New"/>
+          <w:color w:val="000000"/>
+          <w:sz w:val="16"/>
+          <w:szCs w:val="16"/>
+          <w:lang w:val="en-US"/>
+        </w:rPr>
+        <w:t xml:space="preserve">{"high": "1665.19", "timestamp": "1654424880", "volume": "0.16217112", "low": "1663.76", "close": "1663.76", "open": "1665.17"}, </w:t>
+      </w:r>
+    </w:p>
+    <w:p>
+      <w:pPr>
+        <w:tabs>
+          <w:tab w:val="left" w:pos="916"/>
+          <w:tab w:val="left" w:pos="1832"/>
+          <w:tab w:val="left" w:pos="2748"/>
+          <w:tab w:val="left" w:pos="3664"/>
+          <w:tab w:val="left" w:pos="4580"/>
+          <w:tab w:val="left" w:pos="5496"/>
+          <w:tab w:val="left" w:pos="6412"/>
+          <w:tab w:val="left" w:pos="7328"/>
+          <w:tab w:val="left" w:pos="8244"/>
+          <w:tab w:val="left" w:pos="9160"/>
+          <w:tab w:val="left" w:pos="10076"/>
+          <w:tab w:val="left" w:pos="10992"/>
+          <w:tab w:val="left" w:pos="11908"/>
+          <w:tab w:val="left" w:pos="12824"/>
+          <w:tab w:val="left" w:pos="13740"/>
+          <w:tab w:val="left" w:pos="14656"/>
+        </w:tabs>
+        <w:rPr>
+          <w:rFonts w:ascii="Courier New" w:eastAsia="Times New Roman" w:hAnsi="Courier New" w:cs="Courier New"/>
+          <w:color w:val="000000"/>
+          <w:sz w:val="16"/>
+          <w:szCs w:val="16"/>
+          <w:lang w:val="en-US"/>
+        </w:rPr>
+      </w:pPr>
+      <w:r>
+        <w:rPr>
+          <w:rFonts w:ascii="Courier New" w:eastAsia="Times New Roman" w:hAnsi="Courier New" w:cs="Courier New"/>
+          <w:color w:val="000000"/>
+          <w:sz w:val="16"/>
+          <w:szCs w:val="16"/>
+          <w:lang w:val="en-US"/>
+        </w:rPr>
+        <w:t xml:space="preserve">{"high": "1663.77", "timestamp": "1654424940", "volume": "0.11815135", "low": "1663.77", "close": "1663.77", "open": "1663.77"}, </w:t>
+      </w:r>
+    </w:p>
+    <w:p>
+      <w:pPr>
+        <w:tabs>
+          <w:tab w:val="left" w:pos="916"/>
+          <w:tab w:val="left" w:pos="1832"/>
+          <w:tab w:val="left" w:pos="2748"/>
+          <w:tab w:val="left" w:pos="3664"/>
+          <w:tab w:val="left" w:pos="4580"/>
+          <w:tab w:val="left" w:pos="5496"/>
+          <w:tab w:val="left" w:pos="6412"/>
+          <w:tab w:val="left" w:pos="7328"/>
+          <w:tab w:val="left" w:pos="8244"/>
+          <w:tab w:val="left" w:pos="9160"/>
+          <w:tab w:val="left" w:pos="10076"/>
+          <w:tab w:val="left" w:pos="10992"/>
+          <w:tab w:val="left" w:pos="11908"/>
+          <w:tab w:val="left" w:pos="12824"/>
+          <w:tab w:val="left" w:pos="13740"/>
+          <w:tab w:val="left" w:pos="14656"/>
+        </w:tabs>
+        <w:rPr>
+          <w:rFonts w:ascii="Courier New" w:eastAsia="Times New Roman" w:hAnsi="Courier New" w:cs="Courier New"/>
+          <w:color w:val="000000"/>
+          <w:sz w:val="16"/>
+          <w:szCs w:val="16"/>
+          <w:lang w:val="en-US"/>
+        </w:rPr>
+      </w:pPr>
+      <w:r>
+        <w:rPr>
+          <w:rFonts w:ascii="Courier New" w:eastAsia="Times New Roman" w:hAnsi="Courier New" w:cs="Courier New"/>
+          <w:color w:val="000000"/>
+          <w:sz w:val="16"/>
+          <w:szCs w:val="16"/>
+          <w:lang w:val="en-US"/>
+        </w:rPr>
+        <w:t xml:space="preserve">{"high": "1665.50", "timestamp": "1654425000", "volume": "0.04805584", "low": "1663.93", "close": "1663.93", "open": "1665.50"}, </w:t>
+      </w:r>
+    </w:p>
+    <w:p>
+      <w:pPr>
+        <w:tabs>
+          <w:tab w:val="left" w:pos="916"/>
+          <w:tab w:val="left" w:pos="1832"/>
+          <w:tab w:val="left" w:pos="2748"/>
+          <w:tab w:val="left" w:pos="3664"/>
+          <w:tab w:val="left" w:pos="4580"/>
+          <w:tab w:val="left" w:pos="5496"/>
+          <w:tab w:val="left" w:pos="6412"/>
+          <w:tab w:val="left" w:pos="7328"/>
+          <w:tab w:val="left" w:pos="8244"/>
+          <w:tab w:val="left" w:pos="9160"/>
+          <w:tab w:val="left" w:pos="10076"/>
+          <w:tab w:val="left" w:pos="10992"/>
+          <w:tab w:val="left" w:pos="11908"/>
+          <w:tab w:val="left" w:pos="12824"/>
+          <w:tab w:val="left" w:pos="13740"/>
+          <w:tab w:val="left" w:pos="14656"/>
+        </w:tabs>
+        <w:rPr>
+          <w:rFonts w:ascii="Courier New" w:eastAsia="Times New Roman" w:hAnsi="Courier New" w:cs="Courier New"/>
+          <w:color w:val="000000"/>
+          <w:sz w:val="16"/>
+          <w:szCs w:val="16"/>
+          <w:lang w:val="en-US"/>
+        </w:rPr>
+      </w:pPr>
+      <w:r>
+        <w:rPr>
+          <w:rFonts w:ascii="Courier New" w:eastAsia="Times New Roman" w:hAnsi="Courier New" w:cs="Courier New"/>
+          <w:color w:val="000000"/>
+          <w:sz w:val="16"/>
+          <w:szCs w:val="16"/>
+          <w:lang w:val="en-US"/>
+        </w:rPr>
+        <w:t xml:space="preserve">{"high": "1665.31", "timestamp": "1654425060", "volume": "0.08512759", "low": "1664.97", "close": "1665.31", "open": "1664.97"}, </w:t>
+      </w:r>
+    </w:p>
+    <w:p>
+      <w:pPr>
+        <w:tabs>
+          <w:tab w:val="left" w:pos="916"/>
+          <w:tab w:val="left" w:pos="1832"/>
+          <w:tab w:val="left" w:pos="2748"/>
+          <w:tab w:val="left" w:pos="3664"/>
+          <w:tab w:val="left" w:pos="4580"/>
+          <w:tab w:val="left" w:pos="5496"/>
+          <w:tab w:val="left" w:pos="6412"/>
+          <w:tab w:val="left" w:pos="7328"/>
+          <w:tab w:val="left" w:pos="8244"/>
+          <w:tab w:val="left" w:pos="9160"/>
+          <w:tab w:val="left" w:pos="10076"/>
+          <w:tab w:val="left" w:pos="10992"/>
+          <w:tab w:val="left" w:pos="11908"/>
+          <w:tab w:val="left" w:pos="12824"/>
+          <w:tab w:val="left" w:pos="13740"/>
+          <w:tab w:val="left" w:pos="14656"/>
+        </w:tabs>
+        <w:rPr>
+          <w:rFonts w:ascii="Courier New" w:eastAsia="Times New Roman" w:hAnsi="Courier New" w:cs="Courier New"/>
+          <w:color w:val="000000"/>
+          <w:sz w:val="16"/>
+          <w:szCs w:val="16"/>
+          <w:lang w:val="en-US"/>
+        </w:rPr>
+      </w:pPr>
+      <w:r>
+        <w:rPr>
+          <w:rFonts w:ascii="Courier New" w:eastAsia="Times New Roman" w:hAnsi="Courier New" w:cs="Courier New"/>
+          <w:color w:val="000000"/>
+          <w:sz w:val="16"/>
+          <w:szCs w:val="16"/>
+          <w:lang w:val="en-US"/>
+        </w:rPr>
+        <w:t>{"high": "1664.92", "timestamp": "</w:t>
+      </w:r>
+      <w:r>
+        <w:rPr>
+          <w:rFonts w:ascii="Courier New" w:eastAsia="Times New Roman" w:hAnsi="Courier New" w:cs="Courier New"/>
+          <w:color w:val="FF0000"/>
+          <w:sz w:val="16"/>
+          <w:szCs w:val="16"/>
+          <w:highlight w:val="yellow"/>
+          <w:lang w:val="en-US"/>
+        </w:rPr>
+        <w:t>1654425120</w:t>
+      </w:r>
+      <w:r>
+        <w:rPr>
+          <w:rFonts w:ascii="Courier New" w:eastAsia="Times New Roman" w:hAnsi="Courier New" w:cs="Courier New"/>
+          <w:color w:val="000000"/>
+          <w:sz w:val="16"/>
+          <w:szCs w:val="16"/>
+          <w:lang w:val="en-US"/>
+        </w:rPr>
+        <w:t xml:space="preserve">", "volume": "1.00240651", "low": "1663.59", "close": "1664.92", "open": "1663.59"}, </w:t>
+      </w:r>
+    </w:p>
+    <w:p>
+      <w:pPr>
+        <w:tabs>
+          <w:tab w:val="left" w:pos="916"/>
+          <w:tab w:val="left" w:pos="1832"/>
+          <w:tab w:val="left" w:pos="2748"/>
+          <w:tab w:val="left" w:pos="3664"/>
+          <w:tab w:val="left" w:pos="4580"/>
+          <w:tab w:val="left" w:pos="5496"/>
+          <w:tab w:val="left" w:pos="6412"/>
+          <w:tab w:val="left" w:pos="7328"/>
+          <w:tab w:val="left" w:pos="8244"/>
+          <w:tab w:val="left" w:pos="9160"/>
+          <w:tab w:val="left" w:pos="10076"/>
+          <w:tab w:val="left" w:pos="10992"/>
+          <w:tab w:val="left" w:pos="11908"/>
+          <w:tab w:val="left" w:pos="12824"/>
+          <w:tab w:val="left" w:pos="13740"/>
+          <w:tab w:val="left" w:pos="14656"/>
+        </w:tabs>
+        <w:rPr>
+          <w:rFonts w:ascii="Courier New" w:eastAsia="Times New Roman" w:hAnsi="Courier New" w:cs="Courier New"/>
+          <w:color w:val="000000"/>
+          <w:sz w:val="16"/>
+          <w:szCs w:val="16"/>
+          <w:lang w:val="en-US"/>
+        </w:rPr>
+      </w:pPr>
+      <w:r>
+        <w:rPr>
+          <w:rFonts w:ascii="Courier New" w:eastAsia="Times New Roman" w:hAnsi="Courier New" w:cs="Courier New"/>
+          <w:color w:val="000000"/>
+          <w:sz w:val="16"/>
+          <w:szCs w:val="16"/>
+          <w:lang w:val="en-US"/>
+        </w:rPr>
+        <w:t>{"high": "1663.88", "timestamp": "</w:t>
+      </w:r>
+      <w:r>
+        <w:rPr>
+          <w:rFonts w:ascii="Courier New" w:eastAsia="Times New Roman" w:hAnsi="Courier New" w:cs="Courier New"/>
+          <w:color w:val="000000"/>
+          <w:sz w:val="16"/>
+          <w:szCs w:val="16"/>
+          <w:highlight w:val="yellow"/>
+          <w:lang w:val="en-US"/>
+        </w:rPr>
+        <w:t>1654425180</w:t>
+      </w:r>
+      <w:r>
+        <w:rPr>
+          <w:rFonts w:ascii="Courier New" w:eastAsia="Times New Roman" w:hAnsi="Courier New" w:cs="Courier New"/>
+          <w:color w:val="000000"/>
+          <w:sz w:val="16"/>
+          <w:szCs w:val="16"/>
+          <w:lang w:val="en-US"/>
+        </w:rPr>
+        <w:t xml:space="preserve">", "volume": "0.03217970", "low": "1663.88", "close": "1663.88", "open": "1663.88"}, </w:t>
+      </w:r>
+    </w:p>
+    <w:p>
+      <w:pPr>
+        <w:tabs>
+          <w:tab w:val="left" w:pos="916"/>
+          <w:tab w:val="left" w:pos="1832"/>
+          <w:tab w:val="left" w:pos="2748"/>
+          <w:tab w:val="left" w:pos="3664"/>
+          <w:tab w:val="left" w:pos="4580"/>
+          <w:tab w:val="left" w:pos="5496"/>
+          <w:tab w:val="left" w:pos="6412"/>
+          <w:tab w:val="left" w:pos="7328"/>
+          <w:tab w:val="left" w:pos="8244"/>
+          <w:tab w:val="left" w:pos="9160"/>
+          <w:tab w:val="left" w:pos="10076"/>
+          <w:tab w:val="left" w:pos="10992"/>
+          <w:tab w:val="left" w:pos="11908"/>
+          <w:tab w:val="left" w:pos="12824"/>
+          <w:tab w:val="left" w:pos="13740"/>
+          <w:tab w:val="left" w:pos="14656"/>
+        </w:tabs>
+        <w:rPr>
+          <w:rFonts w:ascii="Courier New" w:eastAsia="Times New Roman" w:hAnsi="Courier New" w:cs="Courier New"/>
+          <w:color w:val="000000"/>
+          <w:sz w:val="16"/>
+          <w:szCs w:val="16"/>
+          <w:lang w:val="en-US"/>
+        </w:rPr>
+      </w:pPr>
+      <w:r>
+        <w:rPr>
+          <w:rFonts w:ascii="Courier New" w:eastAsia="Times New Roman" w:hAnsi="Courier New" w:cs="Courier New"/>
+          <w:color w:val="000000"/>
+          <w:sz w:val="16"/>
+          <w:szCs w:val="16"/>
+          <w:lang w:val="en-US"/>
+        </w:rPr>
+        <w:t xml:space="preserve">{"high": "1663.88", "timestamp": "1654425240", "volume": "0.00000000", "low": "1663.88", "close": "1663.88", "open": "1663.88"}, </w:t>
+      </w:r>
+    </w:p>
+    <w:p>
+      <w:pPr>
+        <w:tabs>
+          <w:tab w:val="left" w:pos="916"/>
+          <w:tab w:val="left" w:pos="1832"/>
+          <w:tab w:val="left" w:pos="2748"/>
+          <w:tab w:val="left" w:pos="3664"/>
+          <w:tab w:val="left" w:pos="4580"/>
+          <w:tab w:val="left" w:pos="5496"/>
+          <w:tab w:val="left" w:pos="6412"/>
+          <w:tab w:val="left" w:pos="7328"/>
+          <w:tab w:val="left" w:pos="8244"/>
+          <w:tab w:val="left" w:pos="9160"/>
+          <w:tab w:val="left" w:pos="10076"/>
+          <w:tab w:val="left" w:pos="10992"/>
+          <w:tab w:val="left" w:pos="11908"/>
+          <w:tab w:val="left" w:pos="12824"/>
+          <w:tab w:val="left" w:pos="13740"/>
+          <w:tab w:val="left" w:pos="14656"/>
+        </w:tabs>
+        <w:rPr>
+          <w:rFonts w:ascii="Courier New" w:eastAsia="Times New Roman" w:hAnsi="Courier New" w:cs="Courier New"/>
+          <w:color w:val="000000"/>
+          <w:sz w:val="16"/>
+          <w:szCs w:val="16"/>
+          <w:lang w:val="en-US"/>
+        </w:rPr>
+      </w:pPr>
+      <w:r>
+        <w:rPr>
+          <w:rFonts w:ascii="Courier New" w:eastAsia="Times New Roman" w:hAnsi="Courier New" w:cs="Courier New"/>
+          <w:color w:val="000000"/>
+          <w:sz w:val="16"/>
+          <w:szCs w:val="16"/>
+          <w:lang w:val="en-US"/>
+        </w:rPr>
+        <w:t xml:space="preserve">{"high": "1663.88", "timestamp": "1654425300", "volume": "0.00000000", "low": "1663.88", "close": "1663.88", "open": "1663.88"}, </w:t>
+      </w:r>
+    </w:p>
+    <w:p>
+      <w:pPr>
+        <w:tabs>
+          <w:tab w:val="left" w:pos="916"/>
+          <w:tab w:val="left" w:pos="1832"/>
+          <w:tab w:val="left" w:pos="2748"/>
+          <w:tab w:val="left" w:pos="3664"/>
+          <w:tab w:val="left" w:pos="4580"/>
+          <w:tab w:val="left" w:pos="5496"/>
+          <w:tab w:val="left" w:pos="6412"/>
+          <w:tab w:val="left" w:pos="7328"/>
+          <w:tab w:val="left" w:pos="8244"/>
+          <w:tab w:val="left" w:pos="9160"/>
+          <w:tab w:val="left" w:pos="10076"/>
+          <w:tab w:val="left" w:pos="10992"/>
+          <w:tab w:val="left" w:pos="11908"/>
+          <w:tab w:val="left" w:pos="12824"/>
+          <w:tab w:val="left" w:pos="13740"/>
+          <w:tab w:val="left" w:pos="14656"/>
+        </w:tabs>
+        <w:rPr>
+          <w:rFonts w:ascii="Courier New" w:eastAsia="Times New Roman" w:hAnsi="Courier New" w:cs="Courier New"/>
+          <w:color w:val="000000"/>
+          <w:sz w:val="16"/>
+          <w:szCs w:val="16"/>
+          <w:lang w:val="en-US"/>
+        </w:rPr>
+      </w:pPr>
+      <w:r>
+        <w:rPr>
+          <w:rFonts w:ascii="Courier New" w:eastAsia="Times New Roman" w:hAnsi="Courier New" w:cs="Courier New"/>
+          <w:color w:val="000000"/>
+          <w:sz w:val="16"/>
+          <w:szCs w:val="16"/>
+          <w:lang w:val="en-US"/>
+        </w:rPr>
+        <w:t xml:space="preserve">{"high": "1663.88", "timestamp": "1654425360", "volume": "0.00000000", "low": "1663.88", "close": "1663.88", "open": "1663.88"}, </w:t>
+      </w:r>
+    </w:p>
+    <w:p>
+      <w:pPr>
+        <w:tabs>
+          <w:tab w:val="left" w:pos="916"/>
+          <w:tab w:val="left" w:pos="1832"/>
+          <w:tab w:val="left" w:pos="2748"/>
+          <w:tab w:val="left" w:pos="3664"/>
+          <w:tab w:val="left" w:pos="4580"/>
+          <w:tab w:val="left" w:pos="5496"/>
+          <w:tab w:val="left" w:pos="6412"/>
+          <w:tab w:val="left" w:pos="7328"/>
+          <w:tab w:val="left" w:pos="8244"/>
+          <w:tab w:val="left" w:pos="9160"/>
+          <w:tab w:val="left" w:pos="10076"/>
+          <w:tab w:val="left" w:pos="10992"/>
+          <w:tab w:val="left" w:pos="11908"/>
+          <w:tab w:val="left" w:pos="12824"/>
+          <w:tab w:val="left" w:pos="13740"/>
+          <w:tab w:val="left" w:pos="14656"/>
+        </w:tabs>
+        <w:rPr>
+          <w:rFonts w:ascii="Courier New" w:eastAsia="Times New Roman" w:hAnsi="Courier New" w:cs="Courier New"/>
+          <w:color w:val="000000"/>
+          <w:sz w:val="16"/>
+          <w:szCs w:val="16"/>
+          <w:lang w:val="en-US"/>
+        </w:rPr>
+      </w:pPr>
+      <w:r>
+        <w:rPr>
+          <w:rFonts w:ascii="Courier New" w:eastAsia="Times New Roman" w:hAnsi="Courier New" w:cs="Courier New"/>
+          <w:color w:val="000000"/>
+          <w:sz w:val="16"/>
+          <w:szCs w:val="16"/>
+          <w:lang w:val="en-US"/>
+        </w:rPr>
+        <w:lastRenderedPageBreak/>
+        <w:t xml:space="preserve">{"high": "1664.41", "timestamp": "1654425420", "volume": "0.38294584", "low": "1664.04", "close": "1664.04", "open": "1664.41"}, </w:t>
+      </w:r>
+    </w:p>
+    <w:p>
+      <w:pPr>
+        <w:rPr>
+          <w:lang w:val="en-US"/>
+        </w:rPr>
+      </w:pPr>
+    </w:p>
+    <w:p>
+      <w:pPr>
+        <w:rPr>
+          <w:lang w:val="en-US"/>
+        </w:rPr>
+      </w:pPr>
+    </w:p>
+    <w:p>
+      <w:pPr>
+        <w:rPr>
+          <w:lang w:val="en-US"/>
+        </w:rPr>
+      </w:pPr>
+    </w:p>
+    <w:p>
+      <w:pPr>
+        <w:rPr>
+          <w:lang w:val="en-US"/>
+        </w:rPr>
+      </w:pPr>
+    </w:p>
+    <w:p>
+      <w:pPr>
+        <w:rPr>
+          <w:sz w:val="40"/>
+          <w:szCs w:val="40"/>
+        </w:rPr>
+      </w:pPr>
+      <w:r>
+        <w:rPr>
+          <w:sz w:val="40"/>
+          <w:szCs w:val="40"/>
+        </w:rPr>
+        <w:t xml:space="preserve">Beispiel von </w:t>
+      </w:r>
+      <w:proofErr w:type="spellStart"/>
+      <w:r>
+        <w:rPr>
+          <w:sz w:val="40"/>
+          <w:szCs w:val="40"/>
+        </w:rPr>
+        <w:t>UpBit</w:t>
+      </w:r>
+      <w:proofErr w:type="spellEnd"/>
+      <w:r>
+        <w:rPr>
+          <w:sz w:val="40"/>
+          <w:szCs w:val="40"/>
+        </w:rPr>
+        <w:t>, 1-Minuten Kerze fehlt, weiss jedoch nicht wieso… vielleicht kein Volumen?</w:t>
+      </w:r>
+    </w:p>
+    <w:p/>
+    <w:p>
+      <w:r>
+        <w:t xml:space="preserve">Im Bild unten kann man erkennen, dass auf </w:t>
+      </w:r>
+      <w:proofErr w:type="spellStart"/>
+      <w:r>
+        <w:t>UpBit</w:t>
+      </w:r>
+      <w:proofErr w:type="spellEnd"/>
+      <w:r>
+        <w:t xml:space="preserve"> für den </w:t>
+      </w:r>
+      <w:proofErr w:type="spellStart"/>
+      <w:r>
+        <w:t>Timestamp</w:t>
+      </w:r>
+      <w:proofErr w:type="spellEnd"/>
+      <w:r>
+        <w:t xml:space="preserve"> </w:t>
+      </w:r>
+      <w:r>
+        <w:rPr>
+          <w:highlight w:val="yellow"/>
+        </w:rPr>
+        <w:t>2022-06-05 13:06:00</w:t>
+      </w:r>
+      <w:r>
+        <w:t xml:space="preserve"> keine 1-Minuten Kerze geliefert wurde.</w:t>
+      </w:r>
+      <w:r>
+        <w:br/>
+        <w:t xml:space="preserve">Falls dies so, wird von unserem Skript einfach angenommen, dass in dieser Minute kein Volumen </w:t>
+      </w:r>
+      <w:proofErr w:type="spellStart"/>
+      <w:r>
+        <w:t>getraded</w:t>
+      </w:r>
+      <w:proofErr w:type="spellEnd"/>
+      <w:r>
+        <w:t xml:space="preserve"> wurde.</w:t>
+      </w:r>
+    </w:p>
+    <w:p/>
+    <w:bookmarkStart w:id="0" w:name="_MON_1715940451"/>
+    <w:bookmarkEnd w:id="0"/>
+    <w:p>
+      <w:pPr>
+        <w:rPr>
+          <w:lang w:val="en-US"/>
+        </w:rPr>
+      </w:pPr>
+      <w:r>
+        <w:rPr>
+          <w:lang w:val="en-US"/>
+        </w:rPr>
+        <w:object w:dxaOrig="9026" w:dyaOrig="13051" w14:anchorId="250EB316">
+          <v:shapetype id="_x0000_t75" coordsize="21600,21600" o:spt="75" o:preferrelative="t" path="m@4@5l@4@11@9@11@9@5xe" filled="f" stroked="f">
+            <v:stroke joinstyle="miter"/>
+            <v:formulas>
+              <v:f eqn="if lineDrawn pixelLineWidth 0"/>
+              <v:f eqn="sum @0 1 0"/>
+              <v:f eqn="sum 0 0 @1"/>
+              <v:f eqn="prod @2 1 2"/>
+              <v:f eqn="prod @3 21600 pixelWidth"/>
+              <v:f eqn="prod @3 21600 pixelHeight"/>
+              <v:f eqn="sum @0 0 1"/>
+              <v:f eqn="prod @6 1 2"/>
+              <v:f eqn="prod @7 21600 pixelWidth"/>
+              <v:f eqn="sum @8 21600 0"/>
+              <v:f eqn="prod @7 21600 pixelHeight"/>
+              <v:f eqn="sum @10 21600 0"/>
+            </v:formulas>
+            <v:path o:extrusionok="f" gradientshapeok="t" o:connecttype="rect"/>
+            <o:lock v:ext="edit" aspectratio="t"/>
+          </v:shapetype>
+          <v:shape id="_x0000_i1034" type="#_x0000_t75" style="width:332.55pt;height:481.15pt" o:ole="">
+            <v:imagedata r:id="rId19" o:title=""/>
+          </v:shape>
+          <o:OLEObject Type="Embed" ProgID="Word.OpenDocumentText.12" ShapeID="_x0000_i1034" DrawAspect="Content" ObjectID="_1715940784" r:id="rId20"/>
+        </w:object>
       </w:r>
     </w:p>
     <w:sectPr>

</xml_diff>

<commit_message>
add: more data and log file
</commit_message>
<xml_diff>
--- a/Notes/Notes.docx
+++ b/Notes/Notes.docx
@@ -1372,9 +1372,9 @@
           <w:szCs w:val="20"/>
           <w:lang w:eastAsia="en-US"/>
         </w:rPr>
-        <w:t>Price_close</w:t>
-      </w:r>
-      <w:proofErr w:type="spellEnd"/>
+        <w:t>Price_</w:t>
+      </w:r>
+      <w:proofErr w:type="gramStart"/>
       <w:r>
         <w:rPr>
           <w:rFonts w:ascii="Verdana" w:hAnsi="Verdana" w:cs="Calibri"/>
@@ -1382,7 +1382,27 @@
           <w:szCs w:val="20"/>
           <w:lang w:eastAsia="en-US"/>
         </w:rPr>
-        <w:t>)/3</w:t>
+        <w:t>close</w:t>
+      </w:r>
+      <w:proofErr w:type="spellEnd"/>
+      <w:r>
+        <w:rPr>
+          <w:rFonts w:ascii="Verdana" w:hAnsi="Verdana" w:cs="Calibri"/>
+          <w:sz w:val="20"/>
+          <w:szCs w:val="20"/>
+          <w:lang w:eastAsia="en-US"/>
+        </w:rPr>
+        <w:t>)/</w:t>
+      </w:r>
+      <w:proofErr w:type="gramEnd"/>
+      <w:r>
+        <w:rPr>
+          <w:rFonts w:ascii="Verdana" w:hAnsi="Verdana" w:cs="Calibri"/>
+          <w:sz w:val="20"/>
+          <w:szCs w:val="20"/>
+          <w:lang w:eastAsia="en-US"/>
+        </w:rPr>
+        <w:t>3</w:t>
       </w:r>
       <w:r>
         <w:rPr>
@@ -2023,7 +2043,15 @@
     </w:p>
     <w:p>
       <w:r>
-        <w:t xml:space="preserve">XRP oder auch Ripple wurde für unsere Analyse nicht berücksichtigt weil das </w:t>
+        <w:t xml:space="preserve">XRP oder auch </w:t>
+      </w:r>
+      <w:proofErr w:type="gramStart"/>
+      <w:r>
+        <w:t>Ripple</w:t>
+      </w:r>
+      <w:proofErr w:type="gramEnd"/>
+      <w:r>
+        <w:t xml:space="preserve"> wurde für unsere Analyse nicht berücksichtigt weil das </w:t>
       </w:r>
       <w:proofErr w:type="spellStart"/>
       <w:r>
@@ -2278,6 +2306,7 @@
           <w:lang w:val="en-US"/>
         </w:rPr>
       </w:pPr>
+      <w:proofErr w:type="gramStart"/>
       <w:r>
         <w:rPr>
           <w:rFonts w:ascii="Consolas" w:eastAsia="Times New Roman" w:hAnsi="Consolas" w:cs="Times New Roman"/>
@@ -2299,6 +2328,7 @@
         <w:t>(</w:t>
       </w:r>
       <w:proofErr w:type="spellStart"/>
+      <w:proofErr w:type="gramEnd"/>
       <w:r>
         <w:rPr>
           <w:rFonts w:ascii="Consolas" w:eastAsia="Times New Roman" w:hAnsi="Consolas" w:cs="Times New Roman"/>
@@ -2625,7 +2655,21 @@
         <w:rPr>
           <w:lang w:val="en-US"/>
         </w:rPr>
-        <w:t>if the timestamp of the requested data is not equal the prior minute we assume that the</w:t>
+        <w:t xml:space="preserve">if the timestamp of the requested data is not equal the prior </w:t>
+      </w:r>
+      <w:proofErr w:type="gramStart"/>
+      <w:r>
+        <w:rPr>
+          <w:lang w:val="en-US"/>
+        </w:rPr>
+        <w:t>minute</w:t>
+      </w:r>
+      <w:proofErr w:type="gramEnd"/>
+      <w:r>
+        <w:rPr>
+          <w:lang w:val="en-US"/>
+        </w:rPr>
+        <w:t xml:space="preserve"> we assume that the</w:t>
       </w:r>
       <w:r>
         <w:rPr>
@@ -3376,7 +3420,15 @@
         <w:t>/EUR</w:t>
       </w:r>
       <w:r>
-        <w:t>. Hier werden zwei Kerzen geliefert obwohl das Volumen bei beiden 0 war/ist.</w:t>
+        <w:t xml:space="preserve">. Hier werden zwei Kerzen </w:t>
+      </w:r>
+      <w:proofErr w:type="gramStart"/>
+      <w:r>
+        <w:t>geliefert</w:t>
+      </w:r>
+      <w:proofErr w:type="gramEnd"/>
+      <w:r>
+        <w:t xml:space="preserve"> obwohl das Volumen bei beiden 0 war/ist.</w:t>
       </w:r>
     </w:p>
     <w:p>
@@ -4712,11 +4764,4137 @@
             <v:path o:extrusionok="f" gradientshapeok="t" o:connecttype="rect"/>
             <o:lock v:ext="edit" aspectratio="t"/>
           </v:shapetype>
-          <v:shape id="_x0000_i1034" type="#_x0000_t75" style="width:332.55pt;height:481.15pt" o:ole="">
+          <v:shape id="_x0000_i1025" type="#_x0000_t75" style="width:332.7pt;height:480.85pt" o:ole="">
             <v:imagedata r:id="rId19" o:title=""/>
           </v:shape>
-          <o:OLEObject Type="Embed" ProgID="Word.OpenDocumentText.12" ShapeID="_x0000_i1034" DrawAspect="Content" ObjectID="_1715940784" r:id="rId20"/>
+          <o:OLEObject Type="Embed" ProgID="Word.OpenDocumentText.12" ShapeID="_x0000_i1025" DrawAspect="Content" ObjectID="_1717135851" r:id="rId20"/>
         </w:object>
+      </w:r>
+    </w:p>
+    <w:p>
+      <w:pPr>
+        <w:spacing w:after="160" w:line="259" w:lineRule="auto"/>
+        <w:rPr>
+          <w:lang w:val="en-US"/>
+        </w:rPr>
+      </w:pPr>
+      <w:r>
+        <w:rPr>
+          <w:lang w:val="en-US"/>
+        </w:rPr>
+        <w:br w:type="page"/>
+      </w:r>
+    </w:p>
+    <w:p>
+      <w:pPr>
+        <w:rPr>
+          <w:b/>
+          <w:bCs/>
+          <w:sz w:val="40"/>
+          <w:szCs w:val="40"/>
+        </w:rPr>
+      </w:pPr>
+      <w:r>
+        <w:rPr>
+          <w:b/>
+          <w:bCs/>
+          <w:sz w:val="40"/>
+          <w:szCs w:val="40"/>
+        </w:rPr>
+        <w:lastRenderedPageBreak/>
+        <w:t>Fehler der zum Abbruch führte</w:t>
+      </w:r>
+    </w:p>
+    <w:p/>
+    <w:p>
+      <w:r>
+        <w:t xml:space="preserve">2022-06-16 04:27:31    Count </w:t>
+      </w:r>
+      <w:proofErr w:type="spellStart"/>
+      <w:r>
+        <w:t>Minutes</w:t>
+      </w:r>
+      <w:proofErr w:type="spellEnd"/>
+      <w:r>
+        <w:t>:  60</w:t>
+      </w:r>
+    </w:p>
+    <w:p>
+      <w:pPr>
+        <w:rPr>
+          <w:lang w:val="en-US"/>
+        </w:rPr>
+      </w:pPr>
+      <w:r>
+        <w:rPr>
+          <w:lang w:val="en-US"/>
+        </w:rPr>
+        <w:t>2022-06-16 04:28:31.000002    Count Minutes:  1</w:t>
+      </w:r>
+    </w:p>
+    <w:p>
+      <w:pPr>
+        <w:rPr>
+          <w:lang w:val="en-US"/>
+        </w:rPr>
+      </w:pPr>
+      <w:r>
+        <w:rPr>
+          <w:lang w:val="en-US"/>
+        </w:rPr>
+        <w:t>2022-06-16 04:29:31.000003    Count Minutes:  2</w:t>
+      </w:r>
+    </w:p>
+    <w:p>
+      <w:pPr>
+        <w:rPr>
+          <w:lang w:val="en-US"/>
+        </w:rPr>
+      </w:pPr>
+      <w:r>
+        <w:rPr>
+          <w:lang w:val="en-US"/>
+        </w:rPr>
+        <w:t>2022-06-16 04:30:31.000004    Count Minutes:  3</w:t>
+      </w:r>
+    </w:p>
+    <w:p>
+      <w:pPr>
+        <w:rPr>
+          <w:lang w:val="en-US"/>
+        </w:rPr>
+      </w:pPr>
+      <w:r>
+        <w:rPr>
+          <w:lang w:val="en-US"/>
+        </w:rPr>
+        <w:t>2022-06-16 04:31:31    Count Minutes:  4</w:t>
+      </w:r>
+    </w:p>
+    <w:p>
+      <w:pPr>
+        <w:rPr>
+          <w:lang w:val="en-US"/>
+        </w:rPr>
+      </w:pPr>
+      <w:r>
+        <w:rPr>
+          <w:lang w:val="en-US"/>
+        </w:rPr>
+        <w:t>2022-06-16 04:32:31.000004    Count Minutes:  5</w:t>
+      </w:r>
+    </w:p>
+    <w:p>
+      <w:pPr>
+        <w:rPr>
+          <w:lang w:val="en-US"/>
+        </w:rPr>
+      </w:pPr>
+      <w:r>
+        <w:rPr>
+          <w:lang w:val="en-US"/>
+        </w:rPr>
+        <w:t>Traceback (most recent call last):</w:t>
+      </w:r>
+    </w:p>
+    <w:p>
+      <w:pPr>
+        <w:rPr>
+          <w:lang w:val="en-US"/>
+        </w:rPr>
+      </w:pPr>
+      <w:r>
+        <w:rPr>
+          <w:lang w:val="en-US"/>
+        </w:rPr>
+        <w:t xml:space="preserve">  File "/</w:t>
+      </w:r>
+      <w:proofErr w:type="spellStart"/>
+      <w:r>
+        <w:rPr>
+          <w:lang w:val="en-US"/>
+        </w:rPr>
+        <w:t>usr</w:t>
+      </w:r>
+      <w:proofErr w:type="spellEnd"/>
+      <w:r>
+        <w:rPr>
+          <w:lang w:val="en-US"/>
+        </w:rPr>
+        <w:t>/lib/python3/</w:t>
+      </w:r>
+      <w:proofErr w:type="spellStart"/>
+      <w:r>
+        <w:rPr>
+          <w:lang w:val="en-US"/>
+        </w:rPr>
+        <w:t>dist</w:t>
+      </w:r>
+      <w:proofErr w:type="spellEnd"/>
+      <w:r>
+        <w:rPr>
+          <w:lang w:val="en-US"/>
+        </w:rPr>
+        <w:t>-packages/urllib3/connection.py", line 169, in _</w:t>
+      </w:r>
+      <w:proofErr w:type="spellStart"/>
+      <w:r>
+        <w:rPr>
+          <w:lang w:val="en-US"/>
+        </w:rPr>
+        <w:t>new_conn</w:t>
+      </w:r>
+      <w:proofErr w:type="spellEnd"/>
+    </w:p>
+    <w:p>
+      <w:pPr>
+        <w:rPr>
+          <w:lang w:val="en-US"/>
+        </w:rPr>
+      </w:pPr>
+      <w:r>
+        <w:rPr>
+          <w:lang w:val="en-US"/>
+        </w:rPr>
+        <w:t xml:space="preserve">    conn = </w:t>
+      </w:r>
+      <w:proofErr w:type="spellStart"/>
+      <w:proofErr w:type="gramStart"/>
+      <w:r>
+        <w:rPr>
+          <w:lang w:val="en-US"/>
+        </w:rPr>
+        <w:t>connection.create</w:t>
+      </w:r>
+      <w:proofErr w:type="gramEnd"/>
+      <w:r>
+        <w:rPr>
+          <w:lang w:val="en-US"/>
+        </w:rPr>
+        <w:t>_connection</w:t>
+      </w:r>
+      <w:proofErr w:type="spellEnd"/>
+      <w:r>
+        <w:rPr>
+          <w:lang w:val="en-US"/>
+        </w:rPr>
+        <w:t>(</w:t>
+      </w:r>
+    </w:p>
+    <w:p>
+      <w:pPr>
+        <w:rPr>
+          <w:lang w:val="en-US"/>
+        </w:rPr>
+      </w:pPr>
+      <w:r>
+        <w:rPr>
+          <w:lang w:val="en-US"/>
+        </w:rPr>
+        <w:t xml:space="preserve">  File "/</w:t>
+      </w:r>
+      <w:proofErr w:type="spellStart"/>
+      <w:r>
+        <w:rPr>
+          <w:lang w:val="en-US"/>
+        </w:rPr>
+        <w:t>usr</w:t>
+      </w:r>
+      <w:proofErr w:type="spellEnd"/>
+      <w:r>
+        <w:rPr>
+          <w:lang w:val="en-US"/>
+        </w:rPr>
+        <w:t>/lib/python3/</w:t>
+      </w:r>
+      <w:proofErr w:type="spellStart"/>
+      <w:r>
+        <w:rPr>
+          <w:lang w:val="en-US"/>
+        </w:rPr>
+        <w:t>dist</w:t>
+      </w:r>
+      <w:proofErr w:type="spellEnd"/>
+      <w:r>
+        <w:rPr>
+          <w:lang w:val="en-US"/>
+        </w:rPr>
+        <w:t xml:space="preserve">-packages/urllib3/util/connection.py", line 73, in </w:t>
+      </w:r>
+      <w:proofErr w:type="spellStart"/>
+      <w:r>
+        <w:rPr>
+          <w:lang w:val="en-US"/>
+        </w:rPr>
+        <w:t>create_connection</w:t>
+      </w:r>
+      <w:proofErr w:type="spellEnd"/>
+    </w:p>
+    <w:p>
+      <w:pPr>
+        <w:rPr>
+          <w:lang w:val="en-US"/>
+        </w:rPr>
+      </w:pPr>
+      <w:r>
+        <w:rPr>
+          <w:lang w:val="en-US"/>
+        </w:rPr>
+        <w:t xml:space="preserve">    for res in </w:t>
+      </w:r>
+      <w:proofErr w:type="spellStart"/>
+      <w:proofErr w:type="gramStart"/>
+      <w:r>
+        <w:rPr>
+          <w:lang w:val="en-US"/>
+        </w:rPr>
+        <w:t>socket.getaddrinfo</w:t>
+      </w:r>
+      <w:proofErr w:type="spellEnd"/>
+      <w:proofErr w:type="gramEnd"/>
+      <w:r>
+        <w:rPr>
+          <w:lang w:val="en-US"/>
+        </w:rPr>
+        <w:t xml:space="preserve">(host, port, family, </w:t>
+      </w:r>
+      <w:proofErr w:type="spellStart"/>
+      <w:r>
+        <w:rPr>
+          <w:lang w:val="en-US"/>
+        </w:rPr>
+        <w:t>socket.SOCK_STREAM</w:t>
+      </w:r>
+      <w:proofErr w:type="spellEnd"/>
+      <w:r>
+        <w:rPr>
+          <w:lang w:val="en-US"/>
+        </w:rPr>
+        <w:t>):</w:t>
+      </w:r>
+    </w:p>
+    <w:p>
+      <w:pPr>
+        <w:rPr>
+          <w:lang w:val="en-US"/>
+        </w:rPr>
+      </w:pPr>
+      <w:r>
+        <w:rPr>
+          <w:lang w:val="en-US"/>
+        </w:rPr>
+        <w:t xml:space="preserve">  File "/</w:t>
+      </w:r>
+      <w:proofErr w:type="spellStart"/>
+      <w:r>
+        <w:rPr>
+          <w:lang w:val="en-US"/>
+        </w:rPr>
+        <w:t>usr</w:t>
+      </w:r>
+      <w:proofErr w:type="spellEnd"/>
+      <w:r>
+        <w:rPr>
+          <w:lang w:val="en-US"/>
+        </w:rPr>
+        <w:t xml:space="preserve">/lib/python3.9/socket.py", line 953, in </w:t>
+      </w:r>
+      <w:proofErr w:type="spellStart"/>
+      <w:r>
+        <w:rPr>
+          <w:lang w:val="en-US"/>
+        </w:rPr>
+        <w:t>getaddrinfo</w:t>
+      </w:r>
+      <w:proofErr w:type="spellEnd"/>
+    </w:p>
+    <w:p>
+      <w:pPr>
+        <w:rPr>
+          <w:lang w:val="en-US"/>
+        </w:rPr>
+      </w:pPr>
+      <w:r>
+        <w:rPr>
+          <w:lang w:val="en-US"/>
+        </w:rPr>
+        <w:t xml:space="preserve">    for res in _</w:t>
+      </w:r>
+      <w:proofErr w:type="spellStart"/>
+      <w:proofErr w:type="gramStart"/>
+      <w:r>
+        <w:rPr>
+          <w:lang w:val="en-US"/>
+        </w:rPr>
+        <w:t>socket.getaddrinfo</w:t>
+      </w:r>
+      <w:proofErr w:type="spellEnd"/>
+      <w:proofErr w:type="gramEnd"/>
+      <w:r>
+        <w:rPr>
+          <w:lang w:val="en-US"/>
+        </w:rPr>
+        <w:t>(host, port, family, type, proto, flags):</w:t>
+      </w:r>
+    </w:p>
+    <w:p>
+      <w:pPr>
+        <w:rPr>
+          <w:lang w:val="en-US"/>
+        </w:rPr>
+      </w:pPr>
+      <w:proofErr w:type="spellStart"/>
+      <w:proofErr w:type="gramStart"/>
+      <w:r>
+        <w:rPr>
+          <w:lang w:val="en-US"/>
+        </w:rPr>
+        <w:t>socket.gaierror</w:t>
+      </w:r>
+      <w:proofErr w:type="spellEnd"/>
+      <w:proofErr w:type="gramEnd"/>
+      <w:r>
+        <w:rPr>
+          <w:lang w:val="en-US"/>
+        </w:rPr>
+        <w:t>: [</w:t>
+      </w:r>
+      <w:proofErr w:type="spellStart"/>
+      <w:r>
+        <w:rPr>
+          <w:lang w:val="en-US"/>
+        </w:rPr>
+        <w:t>Errno</w:t>
+      </w:r>
+      <w:proofErr w:type="spellEnd"/>
+      <w:r>
+        <w:rPr>
+          <w:lang w:val="en-US"/>
+        </w:rPr>
+        <w:t xml:space="preserve"> -3] Temporary failure in name resolution</w:t>
+      </w:r>
+    </w:p>
+    <w:p>
+      <w:pPr>
+        <w:rPr>
+          <w:lang w:val="en-US"/>
+        </w:rPr>
+      </w:pPr>
+    </w:p>
+    <w:p>
+      <w:pPr>
+        <w:rPr>
+          <w:lang w:val="en-US"/>
+        </w:rPr>
+      </w:pPr>
+      <w:r>
+        <w:rPr>
+          <w:lang w:val="en-US"/>
+        </w:rPr>
+        <w:t>During handling of the above exception, another exception occurred:</w:t>
+      </w:r>
+    </w:p>
+    <w:p>
+      <w:pPr>
+        <w:rPr>
+          <w:lang w:val="en-US"/>
+        </w:rPr>
+      </w:pPr>
+    </w:p>
+    <w:p>
+      <w:pPr>
+        <w:rPr>
+          <w:lang w:val="en-US"/>
+        </w:rPr>
+      </w:pPr>
+      <w:r>
+        <w:rPr>
+          <w:lang w:val="en-US"/>
+        </w:rPr>
+        <w:t>Traceback (most recent call last):</w:t>
+      </w:r>
+    </w:p>
+    <w:p>
+      <w:pPr>
+        <w:rPr>
+          <w:lang w:val="en-US"/>
+        </w:rPr>
+      </w:pPr>
+      <w:r>
+        <w:rPr>
+          <w:lang w:val="en-US"/>
+        </w:rPr>
+        <w:t xml:space="preserve">  File "/</w:t>
+      </w:r>
+      <w:proofErr w:type="spellStart"/>
+      <w:r>
+        <w:rPr>
+          <w:lang w:val="en-US"/>
+        </w:rPr>
+        <w:t>usr</w:t>
+      </w:r>
+      <w:proofErr w:type="spellEnd"/>
+      <w:r>
+        <w:rPr>
+          <w:lang w:val="en-US"/>
+        </w:rPr>
+        <w:t>/lib/python3/</w:t>
+      </w:r>
+      <w:proofErr w:type="spellStart"/>
+      <w:r>
+        <w:rPr>
+          <w:lang w:val="en-US"/>
+        </w:rPr>
+        <w:t>dist</w:t>
+      </w:r>
+      <w:proofErr w:type="spellEnd"/>
+      <w:r>
+        <w:rPr>
+          <w:lang w:val="en-US"/>
+        </w:rPr>
+        <w:t xml:space="preserve">-packages/urllib3/connectionpool.py", line 699, in </w:t>
+      </w:r>
+      <w:proofErr w:type="spellStart"/>
+      <w:r>
+        <w:rPr>
+          <w:lang w:val="en-US"/>
+        </w:rPr>
+        <w:t>urlopen</w:t>
+      </w:r>
+      <w:proofErr w:type="spellEnd"/>
+    </w:p>
+    <w:p>
+      <w:pPr>
+        <w:rPr>
+          <w:lang w:val="en-US"/>
+        </w:rPr>
+      </w:pPr>
+      <w:r>
+        <w:rPr>
+          <w:lang w:val="en-US"/>
+        </w:rPr>
+        <w:t xml:space="preserve">    </w:t>
+      </w:r>
+      <w:proofErr w:type="spellStart"/>
+      <w:r>
+        <w:rPr>
+          <w:lang w:val="en-US"/>
+        </w:rPr>
+        <w:t>httplib_response</w:t>
+      </w:r>
+      <w:proofErr w:type="spellEnd"/>
+      <w:r>
+        <w:rPr>
+          <w:lang w:val="en-US"/>
+        </w:rPr>
+        <w:t xml:space="preserve"> = </w:t>
+      </w:r>
+      <w:proofErr w:type="gramStart"/>
+      <w:r>
+        <w:rPr>
+          <w:lang w:val="en-US"/>
+        </w:rPr>
+        <w:t>self._</w:t>
+      </w:r>
+      <w:proofErr w:type="spellStart"/>
+      <w:proofErr w:type="gramEnd"/>
+      <w:r>
+        <w:rPr>
+          <w:lang w:val="en-US"/>
+        </w:rPr>
+        <w:t>make_request</w:t>
+      </w:r>
+      <w:proofErr w:type="spellEnd"/>
+      <w:r>
+        <w:rPr>
+          <w:lang w:val="en-US"/>
+        </w:rPr>
+        <w:t>(</w:t>
+      </w:r>
+    </w:p>
+    <w:p>
+      <w:pPr>
+        <w:rPr>
+          <w:lang w:val="en-US"/>
+        </w:rPr>
+      </w:pPr>
+      <w:r>
+        <w:rPr>
+          <w:lang w:val="en-US"/>
+        </w:rPr>
+        <w:t xml:space="preserve">  File "/</w:t>
+      </w:r>
+      <w:proofErr w:type="spellStart"/>
+      <w:r>
+        <w:rPr>
+          <w:lang w:val="en-US"/>
+        </w:rPr>
+        <w:t>usr</w:t>
+      </w:r>
+      <w:proofErr w:type="spellEnd"/>
+      <w:r>
+        <w:rPr>
+          <w:lang w:val="en-US"/>
+        </w:rPr>
+        <w:t>/lib/python3/</w:t>
+      </w:r>
+      <w:proofErr w:type="spellStart"/>
+      <w:r>
+        <w:rPr>
+          <w:lang w:val="en-US"/>
+        </w:rPr>
+        <w:t>dist</w:t>
+      </w:r>
+      <w:proofErr w:type="spellEnd"/>
+      <w:r>
+        <w:rPr>
+          <w:lang w:val="en-US"/>
+        </w:rPr>
+        <w:t>-packages/urllib3/connectionpool.py", line 382, in _</w:t>
+      </w:r>
+      <w:proofErr w:type="spellStart"/>
+      <w:r>
+        <w:rPr>
+          <w:lang w:val="en-US"/>
+        </w:rPr>
+        <w:t>make_request</w:t>
+      </w:r>
+      <w:proofErr w:type="spellEnd"/>
+    </w:p>
+    <w:p>
+      <w:pPr>
+        <w:rPr>
+          <w:lang w:val="en-US"/>
+        </w:rPr>
+      </w:pPr>
+      <w:r>
+        <w:rPr>
+          <w:lang w:val="en-US"/>
+        </w:rPr>
+        <w:t xml:space="preserve">    </w:t>
+      </w:r>
+      <w:proofErr w:type="gramStart"/>
+      <w:r>
+        <w:rPr>
+          <w:lang w:val="en-US"/>
+        </w:rPr>
+        <w:t>self._</w:t>
+      </w:r>
+      <w:proofErr w:type="spellStart"/>
+      <w:proofErr w:type="gramEnd"/>
+      <w:r>
+        <w:rPr>
+          <w:lang w:val="en-US"/>
+        </w:rPr>
+        <w:t>validate_conn</w:t>
+      </w:r>
+      <w:proofErr w:type="spellEnd"/>
+      <w:r>
+        <w:rPr>
+          <w:lang w:val="en-US"/>
+        </w:rPr>
+        <w:t>(conn)</w:t>
+      </w:r>
+    </w:p>
+    <w:p>
+      <w:pPr>
+        <w:rPr>
+          <w:lang w:val="en-US"/>
+        </w:rPr>
+      </w:pPr>
+      <w:r>
+        <w:rPr>
+          <w:lang w:val="en-US"/>
+        </w:rPr>
+        <w:t xml:space="preserve">  File "/</w:t>
+      </w:r>
+      <w:proofErr w:type="spellStart"/>
+      <w:r>
+        <w:rPr>
+          <w:lang w:val="en-US"/>
+        </w:rPr>
+        <w:t>usr</w:t>
+      </w:r>
+      <w:proofErr w:type="spellEnd"/>
+      <w:r>
+        <w:rPr>
+          <w:lang w:val="en-US"/>
+        </w:rPr>
+        <w:t>/lib/python3/</w:t>
+      </w:r>
+      <w:proofErr w:type="spellStart"/>
+      <w:r>
+        <w:rPr>
+          <w:lang w:val="en-US"/>
+        </w:rPr>
+        <w:t>dist</w:t>
+      </w:r>
+      <w:proofErr w:type="spellEnd"/>
+      <w:r>
+        <w:rPr>
+          <w:lang w:val="en-US"/>
+        </w:rPr>
+        <w:t>-packages/urllib3/connectionpool.py", line 1012, in _</w:t>
+      </w:r>
+      <w:proofErr w:type="spellStart"/>
+      <w:r>
+        <w:rPr>
+          <w:lang w:val="en-US"/>
+        </w:rPr>
+        <w:t>validate_conn</w:t>
+      </w:r>
+      <w:proofErr w:type="spellEnd"/>
+    </w:p>
+    <w:p>
+      <w:pPr>
+        <w:rPr>
+          <w:lang w:val="en-US"/>
+        </w:rPr>
+      </w:pPr>
+      <w:r>
+        <w:rPr>
+          <w:lang w:val="en-US"/>
+        </w:rPr>
+        <w:t xml:space="preserve">    </w:t>
+      </w:r>
+      <w:proofErr w:type="spellStart"/>
+      <w:proofErr w:type="gramStart"/>
+      <w:r>
+        <w:rPr>
+          <w:lang w:val="en-US"/>
+        </w:rPr>
+        <w:t>conn.connect</w:t>
+      </w:r>
+      <w:proofErr w:type="spellEnd"/>
+      <w:proofErr w:type="gramEnd"/>
+      <w:r>
+        <w:rPr>
+          <w:lang w:val="en-US"/>
+        </w:rPr>
+        <w:t>()</w:t>
+      </w:r>
+    </w:p>
+    <w:p>
+      <w:pPr>
+        <w:rPr>
+          <w:lang w:val="en-US"/>
+        </w:rPr>
+      </w:pPr>
+      <w:r>
+        <w:rPr>
+          <w:lang w:val="en-US"/>
+        </w:rPr>
+        <w:t xml:space="preserve">  File "/</w:t>
+      </w:r>
+      <w:proofErr w:type="spellStart"/>
+      <w:r>
+        <w:rPr>
+          <w:lang w:val="en-US"/>
+        </w:rPr>
+        <w:t>usr</w:t>
+      </w:r>
+      <w:proofErr w:type="spellEnd"/>
+      <w:r>
+        <w:rPr>
+          <w:lang w:val="en-US"/>
+        </w:rPr>
+        <w:t>/lib/python3/</w:t>
+      </w:r>
+      <w:proofErr w:type="spellStart"/>
+      <w:r>
+        <w:rPr>
+          <w:lang w:val="en-US"/>
+        </w:rPr>
+        <w:t>dist</w:t>
+      </w:r>
+      <w:proofErr w:type="spellEnd"/>
+      <w:r>
+        <w:rPr>
+          <w:lang w:val="en-US"/>
+        </w:rPr>
+        <w:t>-packages/urllib3/connection.py", line 353, in connect</w:t>
+      </w:r>
+    </w:p>
+    <w:p>
+      <w:pPr>
+        <w:rPr>
+          <w:lang w:val="en-US"/>
+        </w:rPr>
+      </w:pPr>
+      <w:r>
+        <w:rPr>
+          <w:lang w:val="en-US"/>
+        </w:rPr>
+        <w:t xml:space="preserve">    conn = </w:t>
+      </w:r>
+      <w:proofErr w:type="gramStart"/>
+      <w:r>
+        <w:rPr>
+          <w:lang w:val="en-US"/>
+        </w:rPr>
+        <w:t>self._</w:t>
+      </w:r>
+      <w:proofErr w:type="spellStart"/>
+      <w:proofErr w:type="gramEnd"/>
+      <w:r>
+        <w:rPr>
+          <w:lang w:val="en-US"/>
+        </w:rPr>
+        <w:t>new_conn</w:t>
+      </w:r>
+      <w:proofErr w:type="spellEnd"/>
+      <w:r>
+        <w:rPr>
+          <w:lang w:val="en-US"/>
+        </w:rPr>
+        <w:t>()</w:t>
+      </w:r>
+    </w:p>
+    <w:p>
+      <w:pPr>
+        <w:rPr>
+          <w:lang w:val="en-US"/>
+        </w:rPr>
+      </w:pPr>
+      <w:r>
+        <w:rPr>
+          <w:lang w:val="en-US"/>
+        </w:rPr>
+        <w:t xml:space="preserve">  File "/</w:t>
+      </w:r>
+      <w:proofErr w:type="spellStart"/>
+      <w:r>
+        <w:rPr>
+          <w:lang w:val="en-US"/>
+        </w:rPr>
+        <w:t>usr</w:t>
+      </w:r>
+      <w:proofErr w:type="spellEnd"/>
+      <w:r>
+        <w:rPr>
+          <w:lang w:val="en-US"/>
+        </w:rPr>
+        <w:t>/lib/python3/</w:t>
+      </w:r>
+      <w:proofErr w:type="spellStart"/>
+      <w:r>
+        <w:rPr>
+          <w:lang w:val="en-US"/>
+        </w:rPr>
+        <w:t>dist</w:t>
+      </w:r>
+      <w:proofErr w:type="spellEnd"/>
+      <w:r>
+        <w:rPr>
+          <w:lang w:val="en-US"/>
+        </w:rPr>
+        <w:t>-packages/urllib3/connection.py", line 181, in _</w:t>
+      </w:r>
+      <w:proofErr w:type="spellStart"/>
+      <w:r>
+        <w:rPr>
+          <w:lang w:val="en-US"/>
+        </w:rPr>
+        <w:t>new_conn</w:t>
+      </w:r>
+      <w:proofErr w:type="spellEnd"/>
+    </w:p>
+    <w:p>
+      <w:pPr>
+        <w:rPr>
+          <w:lang w:val="en-US"/>
+        </w:rPr>
+      </w:pPr>
+      <w:r>
+        <w:rPr>
+          <w:lang w:val="en-US"/>
+        </w:rPr>
+        <w:t xml:space="preserve">    raise </w:t>
+      </w:r>
+      <w:proofErr w:type="spellStart"/>
+      <w:proofErr w:type="gramStart"/>
+      <w:r>
+        <w:rPr>
+          <w:lang w:val="en-US"/>
+        </w:rPr>
+        <w:t>NewConnectionError</w:t>
+      </w:r>
+      <w:proofErr w:type="spellEnd"/>
+      <w:r>
+        <w:rPr>
+          <w:lang w:val="en-US"/>
+        </w:rPr>
+        <w:t>(</w:t>
+      </w:r>
+      <w:proofErr w:type="gramEnd"/>
+    </w:p>
+    <w:p>
+      <w:pPr>
+        <w:rPr>
+          <w:lang w:val="en-US"/>
+        </w:rPr>
+      </w:pPr>
+      <w:proofErr w:type="gramStart"/>
+      <w:r>
+        <w:rPr>
+          <w:lang w:val="en-US"/>
+        </w:rPr>
+        <w:t>urllib3.exceptions.NewConnectionError</w:t>
+      </w:r>
+      <w:proofErr w:type="gramEnd"/>
+      <w:r>
+        <w:rPr>
+          <w:lang w:val="en-US"/>
+        </w:rPr>
+        <w:t>: &lt;urllib3.connection.HTTPSConnection object at 0x754103a0&gt;: Failed to establish a new connection: [</w:t>
+      </w:r>
+      <w:proofErr w:type="spellStart"/>
+      <w:r>
+        <w:rPr>
+          <w:lang w:val="en-US"/>
+        </w:rPr>
+        <w:t>Errno</w:t>
+      </w:r>
+      <w:proofErr w:type="spellEnd"/>
+      <w:r>
+        <w:rPr>
+          <w:lang w:val="en-US"/>
+        </w:rPr>
+        <w:t xml:space="preserve"> -3] Temporary failure in name resolution</w:t>
+      </w:r>
+    </w:p>
+    <w:p>
+      <w:pPr>
+        <w:rPr>
+          <w:lang w:val="en-US"/>
+        </w:rPr>
+      </w:pPr>
+    </w:p>
+    <w:p>
+      <w:pPr>
+        <w:rPr>
+          <w:lang w:val="en-US"/>
+        </w:rPr>
+      </w:pPr>
+      <w:r>
+        <w:rPr>
+          <w:lang w:val="en-US"/>
+        </w:rPr>
+        <w:t>During handling of the above exception, another exception occurred:</w:t>
+      </w:r>
+    </w:p>
+    <w:p>
+      <w:pPr>
+        <w:rPr>
+          <w:lang w:val="en-US"/>
+        </w:rPr>
+      </w:pPr>
+    </w:p>
+    <w:p>
+      <w:pPr>
+        <w:rPr>
+          <w:lang w:val="en-US"/>
+        </w:rPr>
+      </w:pPr>
+      <w:r>
+        <w:rPr>
+          <w:lang w:val="en-US"/>
+        </w:rPr>
+        <w:t>Traceback (most recent call last):</w:t>
+      </w:r>
+    </w:p>
+    <w:p>
+      <w:pPr>
+        <w:rPr>
+          <w:lang w:val="en-US"/>
+        </w:rPr>
+      </w:pPr>
+      <w:r>
+        <w:rPr>
+          <w:lang w:val="en-US"/>
+        </w:rPr>
+        <w:t xml:space="preserve">  File "/</w:t>
+      </w:r>
+      <w:proofErr w:type="spellStart"/>
+      <w:r>
+        <w:rPr>
+          <w:lang w:val="en-US"/>
+        </w:rPr>
+        <w:t>usr</w:t>
+      </w:r>
+      <w:proofErr w:type="spellEnd"/>
+      <w:r>
+        <w:rPr>
+          <w:lang w:val="en-US"/>
+        </w:rPr>
+        <w:t>/lib/python3/</w:t>
+      </w:r>
+      <w:proofErr w:type="spellStart"/>
+      <w:r>
+        <w:rPr>
+          <w:lang w:val="en-US"/>
+        </w:rPr>
+        <w:t>dist</w:t>
+      </w:r>
+      <w:proofErr w:type="spellEnd"/>
+      <w:r>
+        <w:rPr>
+          <w:lang w:val="en-US"/>
+        </w:rPr>
+        <w:t>-packages/requests/adapters.py", line 439, in send</w:t>
+      </w:r>
+    </w:p>
+    <w:p>
+      <w:pPr>
+        <w:rPr>
+          <w:lang w:val="en-US"/>
+        </w:rPr>
+      </w:pPr>
+      <w:r>
+        <w:rPr>
+          <w:lang w:val="en-US"/>
+        </w:rPr>
+        <w:t xml:space="preserve">    resp = </w:t>
+      </w:r>
+      <w:proofErr w:type="spellStart"/>
+      <w:proofErr w:type="gramStart"/>
+      <w:r>
+        <w:rPr>
+          <w:lang w:val="en-US"/>
+        </w:rPr>
+        <w:t>conn.urlopen</w:t>
+      </w:r>
+      <w:proofErr w:type="spellEnd"/>
+      <w:proofErr w:type="gramEnd"/>
+      <w:r>
+        <w:rPr>
+          <w:lang w:val="en-US"/>
+        </w:rPr>
+        <w:t>(</w:t>
+      </w:r>
+    </w:p>
+    <w:p>
+      <w:pPr>
+        <w:rPr>
+          <w:lang w:val="en-US"/>
+        </w:rPr>
+      </w:pPr>
+      <w:r>
+        <w:rPr>
+          <w:lang w:val="en-US"/>
+        </w:rPr>
+        <w:t xml:space="preserve">  File "/</w:t>
+      </w:r>
+      <w:proofErr w:type="spellStart"/>
+      <w:r>
+        <w:rPr>
+          <w:lang w:val="en-US"/>
+        </w:rPr>
+        <w:t>usr</w:t>
+      </w:r>
+      <w:proofErr w:type="spellEnd"/>
+      <w:r>
+        <w:rPr>
+          <w:lang w:val="en-US"/>
+        </w:rPr>
+        <w:t>/lib/python3/</w:t>
+      </w:r>
+      <w:proofErr w:type="spellStart"/>
+      <w:r>
+        <w:rPr>
+          <w:lang w:val="en-US"/>
+        </w:rPr>
+        <w:t>dist</w:t>
+      </w:r>
+      <w:proofErr w:type="spellEnd"/>
+      <w:r>
+        <w:rPr>
+          <w:lang w:val="en-US"/>
+        </w:rPr>
+        <w:t xml:space="preserve">-packages/urllib3/connectionpool.py", line 755, in </w:t>
+      </w:r>
+      <w:proofErr w:type="spellStart"/>
+      <w:r>
+        <w:rPr>
+          <w:lang w:val="en-US"/>
+        </w:rPr>
+        <w:t>urlopen</w:t>
+      </w:r>
+      <w:proofErr w:type="spellEnd"/>
+    </w:p>
+    <w:p>
+      <w:pPr>
+        <w:rPr>
+          <w:lang w:val="en-US"/>
+        </w:rPr>
+      </w:pPr>
+      <w:r>
+        <w:rPr>
+          <w:lang w:val="en-US"/>
+        </w:rPr>
+        <w:t xml:space="preserve">    retries = </w:t>
+      </w:r>
+      <w:proofErr w:type="spellStart"/>
+      <w:proofErr w:type="gramStart"/>
+      <w:r>
+        <w:rPr>
+          <w:lang w:val="en-US"/>
+        </w:rPr>
+        <w:t>retries.increment</w:t>
+      </w:r>
+      <w:proofErr w:type="spellEnd"/>
+      <w:proofErr w:type="gramEnd"/>
+      <w:r>
+        <w:rPr>
+          <w:lang w:val="en-US"/>
+        </w:rPr>
+        <w:t>(</w:t>
+      </w:r>
+    </w:p>
+    <w:p>
+      <w:pPr>
+        <w:rPr>
+          <w:lang w:val="en-US"/>
+        </w:rPr>
+      </w:pPr>
+      <w:r>
+        <w:rPr>
+          <w:lang w:val="en-US"/>
+        </w:rPr>
+        <w:t xml:space="preserve">  File "/</w:t>
+      </w:r>
+      <w:proofErr w:type="spellStart"/>
+      <w:r>
+        <w:rPr>
+          <w:lang w:val="en-US"/>
+        </w:rPr>
+        <w:t>usr</w:t>
+      </w:r>
+      <w:proofErr w:type="spellEnd"/>
+      <w:r>
+        <w:rPr>
+          <w:lang w:val="en-US"/>
+        </w:rPr>
+        <w:t>/lib/python3/</w:t>
+      </w:r>
+      <w:proofErr w:type="spellStart"/>
+      <w:r>
+        <w:rPr>
+          <w:lang w:val="en-US"/>
+        </w:rPr>
+        <w:t>dist</w:t>
+      </w:r>
+      <w:proofErr w:type="spellEnd"/>
+      <w:r>
+        <w:rPr>
+          <w:lang w:val="en-US"/>
+        </w:rPr>
+        <w:t>-packages/urllib3/util/retry.py", line 574, in increment</w:t>
+      </w:r>
+    </w:p>
+    <w:p>
+      <w:pPr>
+        <w:rPr>
+          <w:lang w:val="en-US"/>
+        </w:rPr>
+      </w:pPr>
+      <w:r>
+        <w:rPr>
+          <w:lang w:val="en-US"/>
+        </w:rPr>
+        <w:t xml:space="preserve">    raise </w:t>
+      </w:r>
+      <w:proofErr w:type="spellStart"/>
+      <w:proofErr w:type="gramStart"/>
+      <w:r>
+        <w:rPr>
+          <w:lang w:val="en-US"/>
+        </w:rPr>
+        <w:t>MaxRetryError</w:t>
+      </w:r>
+      <w:proofErr w:type="spellEnd"/>
+      <w:r>
+        <w:rPr>
+          <w:lang w:val="en-US"/>
+        </w:rPr>
+        <w:t>(</w:t>
+      </w:r>
+      <w:proofErr w:type="gramEnd"/>
+      <w:r>
+        <w:rPr>
+          <w:lang w:val="en-US"/>
+        </w:rPr>
+        <w:t xml:space="preserve">_pool, </w:t>
+      </w:r>
+      <w:proofErr w:type="spellStart"/>
+      <w:r>
+        <w:rPr>
+          <w:lang w:val="en-US"/>
+        </w:rPr>
+        <w:t>url</w:t>
+      </w:r>
+      <w:proofErr w:type="spellEnd"/>
+      <w:r>
+        <w:rPr>
+          <w:lang w:val="en-US"/>
+        </w:rPr>
+        <w:t xml:space="preserve">, error or </w:t>
+      </w:r>
+      <w:proofErr w:type="spellStart"/>
+      <w:r>
+        <w:rPr>
+          <w:lang w:val="en-US"/>
+        </w:rPr>
+        <w:t>ResponseError</w:t>
+      </w:r>
+      <w:proofErr w:type="spellEnd"/>
+      <w:r>
+        <w:rPr>
+          <w:lang w:val="en-US"/>
+        </w:rPr>
+        <w:t>(cause))</w:t>
+      </w:r>
+    </w:p>
+    <w:p>
+      <w:pPr>
+        <w:rPr>
+          <w:lang w:val="en-US"/>
+        </w:rPr>
+      </w:pPr>
+      <w:proofErr w:type="gramStart"/>
+      <w:r>
+        <w:rPr>
+          <w:lang w:val="en-US"/>
+        </w:rPr>
+        <w:t>urllib3.exceptions.MaxRetryError</w:t>
+      </w:r>
+      <w:proofErr w:type="gramEnd"/>
+      <w:r>
+        <w:rPr>
+          <w:lang w:val="en-US"/>
+        </w:rPr>
+        <w:t xml:space="preserve">: </w:t>
+      </w:r>
+      <w:proofErr w:type="spellStart"/>
+      <w:r>
+        <w:rPr>
+          <w:lang w:val="en-US"/>
+        </w:rPr>
+        <w:t>HTTPSConnectionPool</w:t>
+      </w:r>
+      <w:proofErr w:type="spellEnd"/>
+      <w:r>
+        <w:rPr>
+          <w:lang w:val="en-US"/>
+        </w:rPr>
+        <w:t>(host='api.upbit.com', port=443): Max retries exceeded with url: /v1/candles/minutes/1?market=</w:t>
+      </w:r>
+      <w:proofErr w:type="spellStart"/>
+      <w:r>
+        <w:rPr>
+          <w:lang w:val="en-US"/>
+        </w:rPr>
+        <w:t>KRW-BTC&amp;count</w:t>
+      </w:r>
+      <w:proofErr w:type="spellEnd"/>
+      <w:r>
+        <w:rPr>
+          <w:lang w:val="en-US"/>
+        </w:rPr>
+        <w:t xml:space="preserve">=2 (Caused by </w:t>
+      </w:r>
+      <w:proofErr w:type="spellStart"/>
+      <w:r>
+        <w:rPr>
+          <w:lang w:val="en-US"/>
+        </w:rPr>
+        <w:t>NewConnectionError</w:t>
+      </w:r>
+      <w:proofErr w:type="spellEnd"/>
+      <w:r>
+        <w:rPr>
+          <w:lang w:val="en-US"/>
+        </w:rPr>
+        <w:t>('&lt;urllib3.connection.HTTPSConnection object at 0x754103a0&gt;: Failed to establish a new connection: [</w:t>
+      </w:r>
+      <w:proofErr w:type="spellStart"/>
+      <w:r>
+        <w:rPr>
+          <w:lang w:val="en-US"/>
+        </w:rPr>
+        <w:t>Errno</w:t>
+      </w:r>
+      <w:proofErr w:type="spellEnd"/>
+      <w:r>
+        <w:rPr>
+          <w:lang w:val="en-US"/>
+        </w:rPr>
+        <w:t xml:space="preserve"> -3] Temporary failure in name resolution'))</w:t>
+      </w:r>
+    </w:p>
+    <w:p>
+      <w:pPr>
+        <w:rPr>
+          <w:lang w:val="en-US"/>
+        </w:rPr>
+      </w:pPr>
+    </w:p>
+    <w:p>
+      <w:pPr>
+        <w:rPr>
+          <w:lang w:val="en-US"/>
+        </w:rPr>
+      </w:pPr>
+      <w:r>
+        <w:rPr>
+          <w:lang w:val="en-US"/>
+        </w:rPr>
+        <w:t>During handling of the above exception, another exception occurred:</w:t>
+      </w:r>
+    </w:p>
+    <w:p>
+      <w:pPr>
+        <w:rPr>
+          <w:lang w:val="en-US"/>
+        </w:rPr>
+      </w:pPr>
+    </w:p>
+    <w:p>
+      <w:pPr>
+        <w:rPr>
+          <w:lang w:val="en-US"/>
+        </w:rPr>
+      </w:pPr>
+      <w:r>
+        <w:rPr>
+          <w:lang w:val="en-US"/>
+        </w:rPr>
+        <w:t>Traceback (most recent call last):</w:t>
+      </w:r>
+    </w:p>
+    <w:p>
+      <w:pPr>
+        <w:rPr>
+          <w:lang w:val="en-US"/>
+        </w:rPr>
+      </w:pPr>
+      <w:r>
+        <w:rPr>
+          <w:lang w:val="en-US"/>
+        </w:rPr>
+        <w:t xml:space="preserve">  File "/home/</w:t>
+      </w:r>
+      <w:proofErr w:type="spellStart"/>
+      <w:r>
+        <w:rPr>
+          <w:lang w:val="en-US"/>
+        </w:rPr>
+        <w:t>nicu</w:t>
+      </w:r>
+      <w:proofErr w:type="spellEnd"/>
+      <w:r>
+        <w:rPr>
+          <w:lang w:val="en-US"/>
+        </w:rPr>
+        <w:t>/Documents/AFE1/</w:t>
+      </w:r>
+      <w:proofErr w:type="spellStart"/>
+      <w:r>
+        <w:rPr>
+          <w:lang w:val="en-US"/>
+        </w:rPr>
+        <w:t>arb_index_BTC_ETH_ADA</w:t>
+      </w:r>
+      <w:proofErr w:type="spellEnd"/>
+      <w:r>
+        <w:rPr>
+          <w:lang w:val="en-US"/>
+        </w:rPr>
+        <w:t xml:space="preserve">/main.py", line 106, in </w:t>
+      </w:r>
+      <w:proofErr w:type="spellStart"/>
+      <w:r>
+        <w:rPr>
+          <w:lang w:val="en-US"/>
+        </w:rPr>
+        <w:t>auto_run</w:t>
+      </w:r>
+      <w:proofErr w:type="spellEnd"/>
+    </w:p>
+    <w:p>
+      <w:pPr>
+        <w:rPr>
+          <w:lang w:val="en-US"/>
+        </w:rPr>
+      </w:pPr>
+      <w:r>
+        <w:rPr>
+          <w:lang w:val="en-US"/>
+        </w:rPr>
+        <w:lastRenderedPageBreak/>
+        <w:t xml:space="preserve">    dict_1min_candles_org = step_1()</w:t>
+      </w:r>
+    </w:p>
+    <w:p>
+      <w:pPr>
+        <w:rPr>
+          <w:lang w:val="en-US"/>
+        </w:rPr>
+      </w:pPr>
+      <w:r>
+        <w:rPr>
+          <w:lang w:val="en-US"/>
+        </w:rPr>
+        <w:t xml:space="preserve">  File "/home/</w:t>
+      </w:r>
+      <w:proofErr w:type="spellStart"/>
+      <w:r>
+        <w:rPr>
+          <w:lang w:val="en-US"/>
+        </w:rPr>
+        <w:t>nicu</w:t>
+      </w:r>
+      <w:proofErr w:type="spellEnd"/>
+      <w:r>
+        <w:rPr>
+          <w:lang w:val="en-US"/>
+        </w:rPr>
+        <w:t>/Documents/AFE1/</w:t>
+      </w:r>
+      <w:proofErr w:type="spellStart"/>
+      <w:r>
+        <w:rPr>
+          <w:lang w:val="en-US"/>
+        </w:rPr>
+        <w:t>arb_index_BTC_ETH_ADA</w:t>
+      </w:r>
+      <w:proofErr w:type="spellEnd"/>
+      <w:r>
+        <w:rPr>
+          <w:lang w:val="en-US"/>
+        </w:rPr>
+        <w:t>/main.py", line 29, in step_1</w:t>
+      </w:r>
+    </w:p>
+    <w:p>
+      <w:pPr>
+        <w:rPr>
+          <w:lang w:val="en-US"/>
+        </w:rPr>
+      </w:pPr>
+      <w:r>
+        <w:rPr>
+          <w:lang w:val="en-US"/>
+        </w:rPr>
+        <w:t xml:space="preserve">    dict_1min_candles_</w:t>
+      </w:r>
+      <w:proofErr w:type="gramStart"/>
+      <w:r>
+        <w:rPr>
+          <w:lang w:val="en-US"/>
+        </w:rPr>
+        <w:t>org.append</w:t>
+      </w:r>
+      <w:proofErr w:type="gramEnd"/>
+      <w:r>
+        <w:rPr>
+          <w:lang w:val="en-US"/>
+        </w:rPr>
+        <w:t>(func.get_1min_Upbit(</w:t>
+      </w:r>
+      <w:proofErr w:type="spellStart"/>
+      <w:r>
+        <w:rPr>
+          <w:lang w:val="en-US"/>
+        </w:rPr>
+        <w:t>tradingpair</w:t>
+      </w:r>
+      <w:proofErr w:type="spellEnd"/>
+      <w:r>
+        <w:rPr>
+          <w:lang w:val="en-US"/>
+        </w:rPr>
+        <w:t>))</w:t>
+      </w:r>
+    </w:p>
+    <w:p>
+      <w:pPr>
+        <w:rPr>
+          <w:lang w:val="en-US"/>
+        </w:rPr>
+      </w:pPr>
+      <w:r>
+        <w:rPr>
+          <w:lang w:val="en-US"/>
+        </w:rPr>
+        <w:t xml:space="preserve">  File "/home/</w:t>
+      </w:r>
+      <w:proofErr w:type="spellStart"/>
+      <w:r>
+        <w:rPr>
+          <w:lang w:val="en-US"/>
+        </w:rPr>
+        <w:t>nicu</w:t>
+      </w:r>
+      <w:proofErr w:type="spellEnd"/>
+      <w:r>
+        <w:rPr>
+          <w:lang w:val="en-US"/>
+        </w:rPr>
+        <w:t>/Documents/AFE1/</w:t>
+      </w:r>
+      <w:proofErr w:type="spellStart"/>
+      <w:r>
+        <w:rPr>
+          <w:lang w:val="en-US"/>
+        </w:rPr>
+        <w:t>arb_index_BTC_ETH_ADA</w:t>
+      </w:r>
+      <w:proofErr w:type="spellEnd"/>
+      <w:r>
+        <w:rPr>
+          <w:lang w:val="en-US"/>
+        </w:rPr>
+        <w:t>/func.py", line 19, in get_1min_Upbit</w:t>
+      </w:r>
+    </w:p>
+    <w:p>
+      <w:pPr>
+        <w:rPr>
+          <w:lang w:val="en-US"/>
+        </w:rPr>
+      </w:pPr>
+      <w:r>
+        <w:rPr>
+          <w:lang w:val="en-US"/>
+        </w:rPr>
+        <w:t xml:space="preserve">    req = </w:t>
+      </w:r>
+      <w:proofErr w:type="spellStart"/>
+      <w:r>
+        <w:rPr>
+          <w:lang w:val="en-US"/>
+        </w:rPr>
+        <w:t>requests.get</w:t>
+      </w:r>
+      <w:proofErr w:type="spellEnd"/>
+      <w:r>
+        <w:rPr>
+          <w:lang w:val="en-US"/>
+        </w:rPr>
+        <w:t>(</w:t>
+      </w:r>
+      <w:proofErr w:type="spellStart"/>
+      <w:r>
+        <w:rPr>
+          <w:lang w:val="en-US"/>
+        </w:rPr>
+        <w:t>url</w:t>
+      </w:r>
+      <w:proofErr w:type="spellEnd"/>
+      <w:r>
+        <w:rPr>
+          <w:lang w:val="en-US"/>
+        </w:rPr>
+        <w:t>)</w:t>
+      </w:r>
+    </w:p>
+    <w:p>
+      <w:pPr>
+        <w:rPr>
+          <w:lang w:val="en-US"/>
+        </w:rPr>
+      </w:pPr>
+      <w:r>
+        <w:rPr>
+          <w:lang w:val="en-US"/>
+        </w:rPr>
+        <w:t xml:space="preserve">  File "/</w:t>
+      </w:r>
+      <w:proofErr w:type="spellStart"/>
+      <w:r>
+        <w:rPr>
+          <w:lang w:val="en-US"/>
+        </w:rPr>
+        <w:t>usr</w:t>
+      </w:r>
+      <w:proofErr w:type="spellEnd"/>
+      <w:r>
+        <w:rPr>
+          <w:lang w:val="en-US"/>
+        </w:rPr>
+        <w:t>/lib/python3/</w:t>
+      </w:r>
+      <w:proofErr w:type="spellStart"/>
+      <w:r>
+        <w:rPr>
+          <w:lang w:val="en-US"/>
+        </w:rPr>
+        <w:t>dist</w:t>
+      </w:r>
+      <w:proofErr w:type="spellEnd"/>
+      <w:r>
+        <w:rPr>
+          <w:lang w:val="en-US"/>
+        </w:rPr>
+        <w:t>-packages/requests/api.py", line 76, in get</w:t>
+      </w:r>
+    </w:p>
+    <w:p>
+      <w:pPr>
+        <w:rPr>
+          <w:lang w:val="en-US"/>
+        </w:rPr>
+      </w:pPr>
+      <w:r>
+        <w:rPr>
+          <w:lang w:val="en-US"/>
+        </w:rPr>
+        <w:t xml:space="preserve">    return </w:t>
+      </w:r>
+      <w:proofErr w:type="gramStart"/>
+      <w:r>
+        <w:rPr>
+          <w:lang w:val="en-US"/>
+        </w:rPr>
+        <w:t>request(</w:t>
+      </w:r>
+      <w:proofErr w:type="gramEnd"/>
+      <w:r>
+        <w:rPr>
+          <w:lang w:val="en-US"/>
+        </w:rPr>
+        <w:t xml:space="preserve">'get', </w:t>
+      </w:r>
+      <w:proofErr w:type="spellStart"/>
+      <w:r>
+        <w:rPr>
+          <w:lang w:val="en-US"/>
+        </w:rPr>
+        <w:t>url</w:t>
+      </w:r>
+      <w:proofErr w:type="spellEnd"/>
+      <w:r>
+        <w:rPr>
+          <w:lang w:val="en-US"/>
+        </w:rPr>
+        <w:t>, params=params, **</w:t>
+      </w:r>
+      <w:proofErr w:type="spellStart"/>
+      <w:r>
+        <w:rPr>
+          <w:lang w:val="en-US"/>
+        </w:rPr>
+        <w:t>kwargs</w:t>
+      </w:r>
+      <w:proofErr w:type="spellEnd"/>
+      <w:r>
+        <w:rPr>
+          <w:lang w:val="en-US"/>
+        </w:rPr>
+        <w:t>)</w:t>
+      </w:r>
+    </w:p>
+    <w:p>
+      <w:pPr>
+        <w:rPr>
+          <w:lang w:val="en-US"/>
+        </w:rPr>
+      </w:pPr>
+      <w:r>
+        <w:rPr>
+          <w:lang w:val="en-US"/>
+        </w:rPr>
+        <w:t xml:space="preserve">  File "/</w:t>
+      </w:r>
+      <w:proofErr w:type="spellStart"/>
+      <w:r>
+        <w:rPr>
+          <w:lang w:val="en-US"/>
+        </w:rPr>
+        <w:t>usr</w:t>
+      </w:r>
+      <w:proofErr w:type="spellEnd"/>
+      <w:r>
+        <w:rPr>
+          <w:lang w:val="en-US"/>
+        </w:rPr>
+        <w:t>/lib/python3/</w:t>
+      </w:r>
+      <w:proofErr w:type="spellStart"/>
+      <w:r>
+        <w:rPr>
+          <w:lang w:val="en-US"/>
+        </w:rPr>
+        <w:t>dist</w:t>
+      </w:r>
+      <w:proofErr w:type="spellEnd"/>
+      <w:r>
+        <w:rPr>
+          <w:lang w:val="en-US"/>
+        </w:rPr>
+        <w:t>-packages/requests/api.py", line 61, in request</w:t>
+      </w:r>
+    </w:p>
+    <w:p>
+      <w:pPr>
+        <w:rPr>
+          <w:lang w:val="en-US"/>
+        </w:rPr>
+      </w:pPr>
+      <w:r>
+        <w:rPr>
+          <w:lang w:val="en-US"/>
+        </w:rPr>
+        <w:t xml:space="preserve">    return </w:t>
+      </w:r>
+      <w:proofErr w:type="spellStart"/>
+      <w:proofErr w:type="gramStart"/>
+      <w:r>
+        <w:rPr>
+          <w:lang w:val="en-US"/>
+        </w:rPr>
+        <w:t>session.request</w:t>
+      </w:r>
+      <w:proofErr w:type="spellEnd"/>
+      <w:proofErr w:type="gramEnd"/>
+      <w:r>
+        <w:rPr>
+          <w:lang w:val="en-US"/>
+        </w:rPr>
+        <w:t xml:space="preserve">(method=method, </w:t>
+      </w:r>
+      <w:proofErr w:type="spellStart"/>
+      <w:r>
+        <w:rPr>
+          <w:lang w:val="en-US"/>
+        </w:rPr>
+        <w:t>url</w:t>
+      </w:r>
+      <w:proofErr w:type="spellEnd"/>
+      <w:r>
+        <w:rPr>
+          <w:lang w:val="en-US"/>
+        </w:rPr>
+        <w:t>=</w:t>
+      </w:r>
+      <w:proofErr w:type="spellStart"/>
+      <w:r>
+        <w:rPr>
+          <w:lang w:val="en-US"/>
+        </w:rPr>
+        <w:t>url</w:t>
+      </w:r>
+      <w:proofErr w:type="spellEnd"/>
+      <w:r>
+        <w:rPr>
+          <w:lang w:val="en-US"/>
+        </w:rPr>
+        <w:t>, **</w:t>
+      </w:r>
+      <w:proofErr w:type="spellStart"/>
+      <w:r>
+        <w:rPr>
+          <w:lang w:val="en-US"/>
+        </w:rPr>
+        <w:t>kwargs</w:t>
+      </w:r>
+      <w:proofErr w:type="spellEnd"/>
+      <w:r>
+        <w:rPr>
+          <w:lang w:val="en-US"/>
+        </w:rPr>
+        <w:t>)</w:t>
+      </w:r>
+    </w:p>
+    <w:p>
+      <w:pPr>
+        <w:rPr>
+          <w:lang w:val="en-US"/>
+        </w:rPr>
+      </w:pPr>
+      <w:r>
+        <w:rPr>
+          <w:lang w:val="en-US"/>
+        </w:rPr>
+        <w:t xml:space="preserve">  File "/</w:t>
+      </w:r>
+      <w:proofErr w:type="spellStart"/>
+      <w:r>
+        <w:rPr>
+          <w:lang w:val="en-US"/>
+        </w:rPr>
+        <w:t>usr</w:t>
+      </w:r>
+      <w:proofErr w:type="spellEnd"/>
+      <w:r>
+        <w:rPr>
+          <w:lang w:val="en-US"/>
+        </w:rPr>
+        <w:t>/lib/python3/</w:t>
+      </w:r>
+      <w:proofErr w:type="spellStart"/>
+      <w:r>
+        <w:rPr>
+          <w:lang w:val="en-US"/>
+        </w:rPr>
+        <w:t>dist</w:t>
+      </w:r>
+      <w:proofErr w:type="spellEnd"/>
+      <w:r>
+        <w:rPr>
+          <w:lang w:val="en-US"/>
+        </w:rPr>
+        <w:t>-packages/requests/sessions.py", line 542, in request</w:t>
+      </w:r>
+    </w:p>
+    <w:p>
+      <w:pPr>
+        <w:rPr>
+          <w:lang w:val="en-US"/>
+        </w:rPr>
+      </w:pPr>
+      <w:r>
+        <w:rPr>
+          <w:lang w:val="en-US"/>
+        </w:rPr>
+        <w:t xml:space="preserve">    resp = </w:t>
+      </w:r>
+      <w:proofErr w:type="spellStart"/>
+      <w:proofErr w:type="gramStart"/>
+      <w:r>
+        <w:rPr>
+          <w:lang w:val="en-US"/>
+        </w:rPr>
+        <w:t>self.send</w:t>
+      </w:r>
+      <w:proofErr w:type="spellEnd"/>
+      <w:proofErr w:type="gramEnd"/>
+      <w:r>
+        <w:rPr>
+          <w:lang w:val="en-US"/>
+        </w:rPr>
+        <w:t>(prep, **</w:t>
+      </w:r>
+      <w:proofErr w:type="spellStart"/>
+      <w:r>
+        <w:rPr>
+          <w:lang w:val="en-US"/>
+        </w:rPr>
+        <w:t>send_kwargs</w:t>
+      </w:r>
+      <w:proofErr w:type="spellEnd"/>
+      <w:r>
+        <w:rPr>
+          <w:lang w:val="en-US"/>
+        </w:rPr>
+        <w:t>)</w:t>
+      </w:r>
+    </w:p>
+    <w:p>
+      <w:pPr>
+        <w:rPr>
+          <w:lang w:val="en-US"/>
+        </w:rPr>
+      </w:pPr>
+      <w:r>
+        <w:rPr>
+          <w:lang w:val="en-US"/>
+        </w:rPr>
+        <w:t xml:space="preserve">  File "/</w:t>
+      </w:r>
+      <w:proofErr w:type="spellStart"/>
+      <w:r>
+        <w:rPr>
+          <w:lang w:val="en-US"/>
+        </w:rPr>
+        <w:t>usr</w:t>
+      </w:r>
+      <w:proofErr w:type="spellEnd"/>
+      <w:r>
+        <w:rPr>
+          <w:lang w:val="en-US"/>
+        </w:rPr>
+        <w:t>/lib/python3/</w:t>
+      </w:r>
+      <w:proofErr w:type="spellStart"/>
+      <w:r>
+        <w:rPr>
+          <w:lang w:val="en-US"/>
+        </w:rPr>
+        <w:t>dist</w:t>
+      </w:r>
+      <w:proofErr w:type="spellEnd"/>
+      <w:r>
+        <w:rPr>
+          <w:lang w:val="en-US"/>
+        </w:rPr>
+        <w:t>-packages/requests/sessions.py", line 655, in send</w:t>
+      </w:r>
+    </w:p>
+    <w:p>
+      <w:pPr>
+        <w:rPr>
+          <w:lang w:val="en-US"/>
+        </w:rPr>
+      </w:pPr>
+      <w:r>
+        <w:rPr>
+          <w:lang w:val="en-US"/>
+        </w:rPr>
+        <w:t xml:space="preserve">    r = </w:t>
+      </w:r>
+      <w:proofErr w:type="spellStart"/>
+      <w:proofErr w:type="gramStart"/>
+      <w:r>
+        <w:rPr>
+          <w:lang w:val="en-US"/>
+        </w:rPr>
+        <w:t>adapter.send</w:t>
+      </w:r>
+      <w:proofErr w:type="spellEnd"/>
+      <w:proofErr w:type="gramEnd"/>
+      <w:r>
+        <w:rPr>
+          <w:lang w:val="en-US"/>
+        </w:rPr>
+        <w:t>(request, **</w:t>
+      </w:r>
+      <w:proofErr w:type="spellStart"/>
+      <w:r>
+        <w:rPr>
+          <w:lang w:val="en-US"/>
+        </w:rPr>
+        <w:t>kwargs</w:t>
+      </w:r>
+      <w:proofErr w:type="spellEnd"/>
+      <w:r>
+        <w:rPr>
+          <w:lang w:val="en-US"/>
+        </w:rPr>
+        <w:t>)</w:t>
+      </w:r>
+    </w:p>
+    <w:p>
+      <w:pPr>
+        <w:rPr>
+          <w:lang w:val="en-US"/>
+        </w:rPr>
+      </w:pPr>
+      <w:r>
+        <w:rPr>
+          <w:lang w:val="en-US"/>
+        </w:rPr>
+        <w:t xml:space="preserve">  File "/</w:t>
+      </w:r>
+      <w:proofErr w:type="spellStart"/>
+      <w:r>
+        <w:rPr>
+          <w:lang w:val="en-US"/>
+        </w:rPr>
+        <w:t>usr</w:t>
+      </w:r>
+      <w:proofErr w:type="spellEnd"/>
+      <w:r>
+        <w:rPr>
+          <w:lang w:val="en-US"/>
+        </w:rPr>
+        <w:t>/lib/python3/</w:t>
+      </w:r>
+      <w:proofErr w:type="spellStart"/>
+      <w:r>
+        <w:rPr>
+          <w:lang w:val="en-US"/>
+        </w:rPr>
+        <w:t>dist</w:t>
+      </w:r>
+      <w:proofErr w:type="spellEnd"/>
+      <w:r>
+        <w:rPr>
+          <w:lang w:val="en-US"/>
+        </w:rPr>
+        <w:t>-packages/requests/adapters.py", line 516, in send</w:t>
+      </w:r>
+    </w:p>
+    <w:p>
+      <w:pPr>
+        <w:rPr>
+          <w:lang w:val="en-US"/>
+        </w:rPr>
+      </w:pPr>
+      <w:r>
+        <w:rPr>
+          <w:lang w:val="en-US"/>
+        </w:rPr>
+        <w:t xml:space="preserve">    raise </w:t>
+      </w:r>
+      <w:proofErr w:type="spellStart"/>
+      <w:proofErr w:type="gramStart"/>
+      <w:r>
+        <w:rPr>
+          <w:lang w:val="en-US"/>
+        </w:rPr>
+        <w:t>ConnectionError</w:t>
+      </w:r>
+      <w:proofErr w:type="spellEnd"/>
+      <w:r>
+        <w:rPr>
+          <w:lang w:val="en-US"/>
+        </w:rPr>
+        <w:t>(</w:t>
+      </w:r>
+      <w:proofErr w:type="gramEnd"/>
+      <w:r>
+        <w:rPr>
+          <w:lang w:val="en-US"/>
+        </w:rPr>
+        <w:t>e, request=request)</w:t>
+      </w:r>
+    </w:p>
+    <w:p>
+      <w:pPr>
+        <w:rPr>
+          <w:lang w:val="en-US"/>
+        </w:rPr>
+      </w:pPr>
+      <w:proofErr w:type="spellStart"/>
+      <w:proofErr w:type="gramStart"/>
+      <w:r>
+        <w:rPr>
+          <w:lang w:val="en-US"/>
+        </w:rPr>
+        <w:t>requests.exceptions</w:t>
+      </w:r>
+      <w:proofErr w:type="gramEnd"/>
+      <w:r>
+        <w:rPr>
+          <w:lang w:val="en-US"/>
+        </w:rPr>
+        <w:t>.ConnectionError</w:t>
+      </w:r>
+      <w:proofErr w:type="spellEnd"/>
+      <w:r>
+        <w:rPr>
+          <w:lang w:val="en-US"/>
+        </w:rPr>
+        <w:t xml:space="preserve">: </w:t>
+      </w:r>
+      <w:proofErr w:type="spellStart"/>
+      <w:r>
+        <w:rPr>
+          <w:lang w:val="en-US"/>
+        </w:rPr>
+        <w:t>HTTPSConnectionPool</w:t>
+      </w:r>
+      <w:proofErr w:type="spellEnd"/>
+      <w:r>
+        <w:rPr>
+          <w:lang w:val="en-US"/>
+        </w:rPr>
+        <w:t>(host='api.upbit.com', port=443): Max retries exceeded with url: /v1/candles/minutes/1?market=</w:t>
+      </w:r>
+      <w:proofErr w:type="spellStart"/>
+      <w:r>
+        <w:rPr>
+          <w:lang w:val="en-US"/>
+        </w:rPr>
+        <w:t>KRW-BTC&amp;count</w:t>
+      </w:r>
+      <w:proofErr w:type="spellEnd"/>
+      <w:r>
+        <w:rPr>
+          <w:lang w:val="en-US"/>
+        </w:rPr>
+        <w:t xml:space="preserve">=2 (Caused by </w:t>
+      </w:r>
+      <w:proofErr w:type="spellStart"/>
+      <w:r>
+        <w:rPr>
+          <w:lang w:val="en-US"/>
+        </w:rPr>
+        <w:t>NewConnectionError</w:t>
+      </w:r>
+      <w:proofErr w:type="spellEnd"/>
+      <w:r>
+        <w:rPr>
+          <w:lang w:val="en-US"/>
+        </w:rPr>
+        <w:t>('&lt;urllib3.connection.HTTPSConnection object at 0x754103a0&gt;: Failed to establish a new connection: [</w:t>
+      </w:r>
+      <w:proofErr w:type="spellStart"/>
+      <w:r>
+        <w:rPr>
+          <w:lang w:val="en-US"/>
+        </w:rPr>
+        <w:t>Errno</w:t>
+      </w:r>
+      <w:proofErr w:type="spellEnd"/>
+      <w:r>
+        <w:rPr>
+          <w:lang w:val="en-US"/>
+        </w:rPr>
+        <w:t xml:space="preserve"> -3] Temporary failure in name resolution'))</w:t>
+      </w:r>
+    </w:p>
+    <w:p>
+      <w:pPr>
+        <w:rPr>
+          <w:lang w:val="en-US"/>
+        </w:rPr>
+      </w:pPr>
+    </w:p>
+    <w:p>
+      <w:pPr>
+        <w:rPr>
+          <w:lang w:val="en-US"/>
+        </w:rPr>
+      </w:pPr>
+      <w:r>
+        <w:rPr>
+          <w:lang w:val="en-US"/>
+        </w:rPr>
+        <w:t>During handling of the above exception, another exception occurred:</w:t>
+      </w:r>
+    </w:p>
+    <w:p>
+      <w:pPr>
+        <w:rPr>
+          <w:lang w:val="en-US"/>
+        </w:rPr>
+      </w:pPr>
+    </w:p>
+    <w:p>
+      <w:pPr>
+        <w:rPr>
+          <w:lang w:val="en-US"/>
+        </w:rPr>
+      </w:pPr>
+      <w:r>
+        <w:rPr>
+          <w:lang w:val="en-US"/>
+        </w:rPr>
+        <w:t>Traceback (most recent call last):</w:t>
+      </w:r>
+    </w:p>
+    <w:p>
+      <w:pPr>
+        <w:rPr>
+          <w:lang w:val="en-US"/>
+        </w:rPr>
+      </w:pPr>
+      <w:r>
+        <w:rPr>
+          <w:lang w:val="en-US"/>
+        </w:rPr>
+        <w:t xml:space="preserve">  File "/</w:t>
+      </w:r>
+      <w:proofErr w:type="spellStart"/>
+      <w:r>
+        <w:rPr>
+          <w:lang w:val="en-US"/>
+        </w:rPr>
+        <w:t>usr</w:t>
+      </w:r>
+      <w:proofErr w:type="spellEnd"/>
+      <w:r>
+        <w:rPr>
+          <w:lang w:val="en-US"/>
+        </w:rPr>
+        <w:t>/lib/python3/</w:t>
+      </w:r>
+      <w:proofErr w:type="spellStart"/>
+      <w:r>
+        <w:rPr>
+          <w:lang w:val="en-US"/>
+        </w:rPr>
+        <w:t>dist</w:t>
+      </w:r>
+      <w:proofErr w:type="spellEnd"/>
+      <w:r>
+        <w:rPr>
+          <w:lang w:val="en-US"/>
+        </w:rPr>
+        <w:t>-packages/urllib3/connection.py", line 169, in _</w:t>
+      </w:r>
+      <w:proofErr w:type="spellStart"/>
+      <w:r>
+        <w:rPr>
+          <w:lang w:val="en-US"/>
+        </w:rPr>
+        <w:t>new_conn</w:t>
+      </w:r>
+      <w:proofErr w:type="spellEnd"/>
+    </w:p>
+    <w:p>
+      <w:pPr>
+        <w:rPr>
+          <w:lang w:val="en-US"/>
+        </w:rPr>
+      </w:pPr>
+      <w:r>
+        <w:rPr>
+          <w:lang w:val="en-US"/>
+        </w:rPr>
+        <w:t xml:space="preserve">    conn = </w:t>
+      </w:r>
+      <w:proofErr w:type="spellStart"/>
+      <w:proofErr w:type="gramStart"/>
+      <w:r>
+        <w:rPr>
+          <w:lang w:val="en-US"/>
+        </w:rPr>
+        <w:t>connection.create</w:t>
+      </w:r>
+      <w:proofErr w:type="gramEnd"/>
+      <w:r>
+        <w:rPr>
+          <w:lang w:val="en-US"/>
+        </w:rPr>
+        <w:t>_connection</w:t>
+      </w:r>
+      <w:proofErr w:type="spellEnd"/>
+      <w:r>
+        <w:rPr>
+          <w:lang w:val="en-US"/>
+        </w:rPr>
+        <w:t>(</w:t>
+      </w:r>
+    </w:p>
+    <w:p>
+      <w:pPr>
+        <w:rPr>
+          <w:lang w:val="en-US"/>
+        </w:rPr>
+      </w:pPr>
+      <w:r>
+        <w:rPr>
+          <w:lang w:val="en-US"/>
+        </w:rPr>
+        <w:t xml:space="preserve">  File "/</w:t>
+      </w:r>
+      <w:proofErr w:type="spellStart"/>
+      <w:r>
+        <w:rPr>
+          <w:lang w:val="en-US"/>
+        </w:rPr>
+        <w:t>usr</w:t>
+      </w:r>
+      <w:proofErr w:type="spellEnd"/>
+      <w:r>
+        <w:rPr>
+          <w:lang w:val="en-US"/>
+        </w:rPr>
+        <w:t>/lib/python3/</w:t>
+      </w:r>
+      <w:proofErr w:type="spellStart"/>
+      <w:r>
+        <w:rPr>
+          <w:lang w:val="en-US"/>
+        </w:rPr>
+        <w:t>dist</w:t>
+      </w:r>
+      <w:proofErr w:type="spellEnd"/>
+      <w:r>
+        <w:rPr>
+          <w:lang w:val="en-US"/>
+        </w:rPr>
+        <w:t xml:space="preserve">-packages/urllib3/util/connection.py", line 73, in </w:t>
+      </w:r>
+      <w:proofErr w:type="spellStart"/>
+      <w:r>
+        <w:rPr>
+          <w:lang w:val="en-US"/>
+        </w:rPr>
+        <w:t>create_connection</w:t>
+      </w:r>
+      <w:proofErr w:type="spellEnd"/>
+    </w:p>
+    <w:p>
+      <w:pPr>
+        <w:rPr>
+          <w:lang w:val="en-US"/>
+        </w:rPr>
+      </w:pPr>
+      <w:r>
+        <w:rPr>
+          <w:lang w:val="en-US"/>
+        </w:rPr>
+        <w:t xml:space="preserve">    for res in </w:t>
+      </w:r>
+      <w:proofErr w:type="spellStart"/>
+      <w:proofErr w:type="gramStart"/>
+      <w:r>
+        <w:rPr>
+          <w:lang w:val="en-US"/>
+        </w:rPr>
+        <w:t>socket.getaddrinfo</w:t>
+      </w:r>
+      <w:proofErr w:type="spellEnd"/>
+      <w:proofErr w:type="gramEnd"/>
+      <w:r>
+        <w:rPr>
+          <w:lang w:val="en-US"/>
+        </w:rPr>
+        <w:t xml:space="preserve">(host, port, family, </w:t>
+      </w:r>
+      <w:proofErr w:type="spellStart"/>
+      <w:r>
+        <w:rPr>
+          <w:lang w:val="en-US"/>
+        </w:rPr>
+        <w:t>socket.SOCK_STREAM</w:t>
+      </w:r>
+      <w:proofErr w:type="spellEnd"/>
+      <w:r>
+        <w:rPr>
+          <w:lang w:val="en-US"/>
+        </w:rPr>
+        <w:t>):</w:t>
+      </w:r>
+    </w:p>
+    <w:p>
+      <w:pPr>
+        <w:rPr>
+          <w:lang w:val="en-US"/>
+        </w:rPr>
+      </w:pPr>
+      <w:r>
+        <w:rPr>
+          <w:lang w:val="en-US"/>
+        </w:rPr>
+        <w:t xml:space="preserve">  File "/</w:t>
+      </w:r>
+      <w:proofErr w:type="spellStart"/>
+      <w:r>
+        <w:rPr>
+          <w:lang w:val="en-US"/>
+        </w:rPr>
+        <w:t>usr</w:t>
+      </w:r>
+      <w:proofErr w:type="spellEnd"/>
+      <w:r>
+        <w:rPr>
+          <w:lang w:val="en-US"/>
+        </w:rPr>
+        <w:t xml:space="preserve">/lib/python3.9/socket.py", line 953, in </w:t>
+      </w:r>
+      <w:proofErr w:type="spellStart"/>
+      <w:r>
+        <w:rPr>
+          <w:lang w:val="en-US"/>
+        </w:rPr>
+        <w:t>getaddrinfo</w:t>
+      </w:r>
+      <w:proofErr w:type="spellEnd"/>
+    </w:p>
+    <w:p>
+      <w:pPr>
+        <w:rPr>
+          <w:lang w:val="en-US"/>
+        </w:rPr>
+      </w:pPr>
+      <w:r>
+        <w:rPr>
+          <w:lang w:val="en-US"/>
+        </w:rPr>
+        <w:t xml:space="preserve">    for res in _</w:t>
+      </w:r>
+      <w:proofErr w:type="spellStart"/>
+      <w:proofErr w:type="gramStart"/>
+      <w:r>
+        <w:rPr>
+          <w:lang w:val="en-US"/>
+        </w:rPr>
+        <w:t>socket.getaddrinfo</w:t>
+      </w:r>
+      <w:proofErr w:type="spellEnd"/>
+      <w:proofErr w:type="gramEnd"/>
+      <w:r>
+        <w:rPr>
+          <w:lang w:val="en-US"/>
+        </w:rPr>
+        <w:t>(host, port, family, type, proto, flags):</w:t>
+      </w:r>
+    </w:p>
+    <w:p>
+      <w:pPr>
+        <w:rPr>
+          <w:lang w:val="en-US"/>
+        </w:rPr>
+      </w:pPr>
+      <w:proofErr w:type="spellStart"/>
+      <w:proofErr w:type="gramStart"/>
+      <w:r>
+        <w:rPr>
+          <w:lang w:val="en-US"/>
+        </w:rPr>
+        <w:t>socket.gaierror</w:t>
+      </w:r>
+      <w:proofErr w:type="spellEnd"/>
+      <w:proofErr w:type="gramEnd"/>
+      <w:r>
+        <w:rPr>
+          <w:lang w:val="en-US"/>
+        </w:rPr>
+        <w:t>: [</w:t>
+      </w:r>
+      <w:proofErr w:type="spellStart"/>
+      <w:r>
+        <w:rPr>
+          <w:lang w:val="en-US"/>
+        </w:rPr>
+        <w:t>Errno</w:t>
+      </w:r>
+      <w:proofErr w:type="spellEnd"/>
+      <w:r>
+        <w:rPr>
+          <w:lang w:val="en-US"/>
+        </w:rPr>
+        <w:t xml:space="preserve"> -3] Temporary failure in name resolution</w:t>
+      </w:r>
+    </w:p>
+    <w:p>
+      <w:pPr>
+        <w:rPr>
+          <w:lang w:val="en-US"/>
+        </w:rPr>
+      </w:pPr>
+    </w:p>
+    <w:p>
+      <w:pPr>
+        <w:rPr>
+          <w:lang w:val="en-US"/>
+        </w:rPr>
+      </w:pPr>
+      <w:r>
+        <w:rPr>
+          <w:lang w:val="en-US"/>
+        </w:rPr>
+        <w:t>During handling of the above exception, another exception occurred:</w:t>
+      </w:r>
+    </w:p>
+    <w:p>
+      <w:pPr>
+        <w:rPr>
+          <w:lang w:val="en-US"/>
+        </w:rPr>
+      </w:pPr>
+    </w:p>
+    <w:p>
+      <w:pPr>
+        <w:rPr>
+          <w:lang w:val="en-US"/>
+        </w:rPr>
+      </w:pPr>
+      <w:r>
+        <w:rPr>
+          <w:lang w:val="en-US"/>
+        </w:rPr>
+        <w:t>Traceback (most recent call last):</w:t>
+      </w:r>
+    </w:p>
+    <w:p>
+      <w:pPr>
+        <w:rPr>
+          <w:lang w:val="en-US"/>
+        </w:rPr>
+      </w:pPr>
+      <w:r>
+        <w:rPr>
+          <w:lang w:val="en-US"/>
+        </w:rPr>
+        <w:t xml:space="preserve">  File "/</w:t>
+      </w:r>
+      <w:proofErr w:type="spellStart"/>
+      <w:r>
+        <w:rPr>
+          <w:lang w:val="en-US"/>
+        </w:rPr>
+        <w:t>usr</w:t>
+      </w:r>
+      <w:proofErr w:type="spellEnd"/>
+      <w:r>
+        <w:rPr>
+          <w:lang w:val="en-US"/>
+        </w:rPr>
+        <w:t>/lib/python3/</w:t>
+      </w:r>
+      <w:proofErr w:type="spellStart"/>
+      <w:r>
+        <w:rPr>
+          <w:lang w:val="en-US"/>
+        </w:rPr>
+        <w:t>dist</w:t>
+      </w:r>
+      <w:proofErr w:type="spellEnd"/>
+      <w:r>
+        <w:rPr>
+          <w:lang w:val="en-US"/>
+        </w:rPr>
+        <w:t xml:space="preserve">-packages/urllib3/connectionpool.py", line 699, in </w:t>
+      </w:r>
+      <w:proofErr w:type="spellStart"/>
+      <w:r>
+        <w:rPr>
+          <w:lang w:val="en-US"/>
+        </w:rPr>
+        <w:t>urlopen</w:t>
+      </w:r>
+      <w:proofErr w:type="spellEnd"/>
+    </w:p>
+    <w:p>
+      <w:pPr>
+        <w:rPr>
+          <w:lang w:val="en-US"/>
+        </w:rPr>
+      </w:pPr>
+      <w:r>
+        <w:rPr>
+          <w:lang w:val="en-US"/>
+        </w:rPr>
+        <w:t xml:space="preserve">    </w:t>
+      </w:r>
+      <w:proofErr w:type="spellStart"/>
+      <w:r>
+        <w:rPr>
+          <w:lang w:val="en-US"/>
+        </w:rPr>
+        <w:t>httplib_response</w:t>
+      </w:r>
+      <w:proofErr w:type="spellEnd"/>
+      <w:r>
+        <w:rPr>
+          <w:lang w:val="en-US"/>
+        </w:rPr>
+        <w:t xml:space="preserve"> = </w:t>
+      </w:r>
+      <w:proofErr w:type="gramStart"/>
+      <w:r>
+        <w:rPr>
+          <w:lang w:val="en-US"/>
+        </w:rPr>
+        <w:t>self._</w:t>
+      </w:r>
+      <w:proofErr w:type="spellStart"/>
+      <w:proofErr w:type="gramEnd"/>
+      <w:r>
+        <w:rPr>
+          <w:lang w:val="en-US"/>
+        </w:rPr>
+        <w:t>make_request</w:t>
+      </w:r>
+      <w:proofErr w:type="spellEnd"/>
+      <w:r>
+        <w:rPr>
+          <w:lang w:val="en-US"/>
+        </w:rPr>
+        <w:t>(</w:t>
+      </w:r>
+    </w:p>
+    <w:p>
+      <w:pPr>
+        <w:rPr>
+          <w:lang w:val="en-US"/>
+        </w:rPr>
+      </w:pPr>
+      <w:r>
+        <w:rPr>
+          <w:lang w:val="en-US"/>
+        </w:rPr>
+        <w:t xml:space="preserve">  File "/</w:t>
+      </w:r>
+      <w:proofErr w:type="spellStart"/>
+      <w:r>
+        <w:rPr>
+          <w:lang w:val="en-US"/>
+        </w:rPr>
+        <w:t>usr</w:t>
+      </w:r>
+      <w:proofErr w:type="spellEnd"/>
+      <w:r>
+        <w:rPr>
+          <w:lang w:val="en-US"/>
+        </w:rPr>
+        <w:t>/lib/python3/</w:t>
+      </w:r>
+      <w:proofErr w:type="spellStart"/>
+      <w:r>
+        <w:rPr>
+          <w:lang w:val="en-US"/>
+        </w:rPr>
+        <w:t>dist</w:t>
+      </w:r>
+      <w:proofErr w:type="spellEnd"/>
+      <w:r>
+        <w:rPr>
+          <w:lang w:val="en-US"/>
+        </w:rPr>
+        <w:t>-packages/urllib3/connectionpool.py", line 382, in _</w:t>
+      </w:r>
+      <w:proofErr w:type="spellStart"/>
+      <w:r>
+        <w:rPr>
+          <w:lang w:val="en-US"/>
+        </w:rPr>
+        <w:t>make_request</w:t>
+      </w:r>
+      <w:proofErr w:type="spellEnd"/>
+    </w:p>
+    <w:p>
+      <w:pPr>
+        <w:rPr>
+          <w:lang w:val="en-US"/>
+        </w:rPr>
+      </w:pPr>
+      <w:r>
+        <w:rPr>
+          <w:lang w:val="en-US"/>
+        </w:rPr>
+        <w:t xml:space="preserve">    </w:t>
+      </w:r>
+      <w:proofErr w:type="gramStart"/>
+      <w:r>
+        <w:rPr>
+          <w:lang w:val="en-US"/>
+        </w:rPr>
+        <w:t>self._</w:t>
+      </w:r>
+      <w:proofErr w:type="spellStart"/>
+      <w:proofErr w:type="gramEnd"/>
+      <w:r>
+        <w:rPr>
+          <w:lang w:val="en-US"/>
+        </w:rPr>
+        <w:t>validate_conn</w:t>
+      </w:r>
+      <w:proofErr w:type="spellEnd"/>
+      <w:r>
+        <w:rPr>
+          <w:lang w:val="en-US"/>
+        </w:rPr>
+        <w:t>(conn)</w:t>
+      </w:r>
+    </w:p>
+    <w:p>
+      <w:pPr>
+        <w:rPr>
+          <w:lang w:val="en-US"/>
+        </w:rPr>
+      </w:pPr>
+      <w:r>
+        <w:rPr>
+          <w:lang w:val="en-US"/>
+        </w:rPr>
+        <w:t xml:space="preserve">  File "/</w:t>
+      </w:r>
+      <w:proofErr w:type="spellStart"/>
+      <w:r>
+        <w:rPr>
+          <w:lang w:val="en-US"/>
+        </w:rPr>
+        <w:t>usr</w:t>
+      </w:r>
+      <w:proofErr w:type="spellEnd"/>
+      <w:r>
+        <w:rPr>
+          <w:lang w:val="en-US"/>
+        </w:rPr>
+        <w:t>/lib/python3/</w:t>
+      </w:r>
+      <w:proofErr w:type="spellStart"/>
+      <w:r>
+        <w:rPr>
+          <w:lang w:val="en-US"/>
+        </w:rPr>
+        <w:t>dist</w:t>
+      </w:r>
+      <w:proofErr w:type="spellEnd"/>
+      <w:r>
+        <w:rPr>
+          <w:lang w:val="en-US"/>
+        </w:rPr>
+        <w:t>-packages/urllib3/connectionpool.py", line 1012, in _</w:t>
+      </w:r>
+      <w:proofErr w:type="spellStart"/>
+      <w:r>
+        <w:rPr>
+          <w:lang w:val="en-US"/>
+        </w:rPr>
+        <w:t>validate_conn</w:t>
+      </w:r>
+      <w:proofErr w:type="spellEnd"/>
+    </w:p>
+    <w:p>
+      <w:pPr>
+        <w:rPr>
+          <w:lang w:val="en-US"/>
+        </w:rPr>
+      </w:pPr>
+      <w:r>
+        <w:rPr>
+          <w:lang w:val="en-US"/>
+        </w:rPr>
+        <w:t xml:space="preserve">    </w:t>
+      </w:r>
+      <w:proofErr w:type="spellStart"/>
+      <w:proofErr w:type="gramStart"/>
+      <w:r>
+        <w:rPr>
+          <w:lang w:val="en-US"/>
+        </w:rPr>
+        <w:t>conn.connect</w:t>
+      </w:r>
+      <w:proofErr w:type="spellEnd"/>
+      <w:proofErr w:type="gramEnd"/>
+      <w:r>
+        <w:rPr>
+          <w:lang w:val="en-US"/>
+        </w:rPr>
+        <w:t>()</w:t>
+      </w:r>
+    </w:p>
+    <w:p>
+      <w:pPr>
+        <w:rPr>
+          <w:lang w:val="en-US"/>
+        </w:rPr>
+      </w:pPr>
+      <w:r>
+        <w:rPr>
+          <w:lang w:val="en-US"/>
+        </w:rPr>
+        <w:t xml:space="preserve">  File "/</w:t>
+      </w:r>
+      <w:proofErr w:type="spellStart"/>
+      <w:r>
+        <w:rPr>
+          <w:lang w:val="en-US"/>
+        </w:rPr>
+        <w:t>usr</w:t>
+      </w:r>
+      <w:proofErr w:type="spellEnd"/>
+      <w:r>
+        <w:rPr>
+          <w:lang w:val="en-US"/>
+        </w:rPr>
+        <w:t>/lib/python3/</w:t>
+      </w:r>
+      <w:proofErr w:type="spellStart"/>
+      <w:r>
+        <w:rPr>
+          <w:lang w:val="en-US"/>
+        </w:rPr>
+        <w:t>dist</w:t>
+      </w:r>
+      <w:proofErr w:type="spellEnd"/>
+      <w:r>
+        <w:rPr>
+          <w:lang w:val="en-US"/>
+        </w:rPr>
+        <w:t>-packages/urllib3/connection.py", line 353, in connect</w:t>
+      </w:r>
+    </w:p>
+    <w:p>
+      <w:pPr>
+        <w:rPr>
+          <w:lang w:val="en-US"/>
+        </w:rPr>
+      </w:pPr>
+      <w:r>
+        <w:rPr>
+          <w:lang w:val="en-US"/>
+        </w:rPr>
+        <w:t xml:space="preserve">    conn = </w:t>
+      </w:r>
+      <w:proofErr w:type="gramStart"/>
+      <w:r>
+        <w:rPr>
+          <w:lang w:val="en-US"/>
+        </w:rPr>
+        <w:t>self._</w:t>
+      </w:r>
+      <w:proofErr w:type="spellStart"/>
+      <w:proofErr w:type="gramEnd"/>
+      <w:r>
+        <w:rPr>
+          <w:lang w:val="en-US"/>
+        </w:rPr>
+        <w:t>new_conn</w:t>
+      </w:r>
+      <w:proofErr w:type="spellEnd"/>
+      <w:r>
+        <w:rPr>
+          <w:lang w:val="en-US"/>
+        </w:rPr>
+        <w:t>()</w:t>
+      </w:r>
+    </w:p>
+    <w:p>
+      <w:pPr>
+        <w:rPr>
+          <w:lang w:val="en-US"/>
+        </w:rPr>
+      </w:pPr>
+      <w:r>
+        <w:rPr>
+          <w:lang w:val="en-US"/>
+        </w:rPr>
+        <w:t xml:space="preserve">  File "/</w:t>
+      </w:r>
+      <w:proofErr w:type="spellStart"/>
+      <w:r>
+        <w:rPr>
+          <w:lang w:val="en-US"/>
+        </w:rPr>
+        <w:t>usr</w:t>
+      </w:r>
+      <w:proofErr w:type="spellEnd"/>
+      <w:r>
+        <w:rPr>
+          <w:lang w:val="en-US"/>
+        </w:rPr>
+        <w:t>/lib/python3/</w:t>
+      </w:r>
+      <w:proofErr w:type="spellStart"/>
+      <w:r>
+        <w:rPr>
+          <w:lang w:val="en-US"/>
+        </w:rPr>
+        <w:t>dist</w:t>
+      </w:r>
+      <w:proofErr w:type="spellEnd"/>
+      <w:r>
+        <w:rPr>
+          <w:lang w:val="en-US"/>
+        </w:rPr>
+        <w:t>-packages/urllib3/connection.py", line 181, in _</w:t>
+      </w:r>
+      <w:proofErr w:type="spellStart"/>
+      <w:r>
+        <w:rPr>
+          <w:lang w:val="en-US"/>
+        </w:rPr>
+        <w:t>new_conn</w:t>
+      </w:r>
+      <w:proofErr w:type="spellEnd"/>
+    </w:p>
+    <w:p>
+      <w:pPr>
+        <w:rPr>
+          <w:lang w:val="en-US"/>
+        </w:rPr>
+      </w:pPr>
+      <w:r>
+        <w:rPr>
+          <w:lang w:val="en-US"/>
+        </w:rPr>
+        <w:t xml:space="preserve">    raise </w:t>
+      </w:r>
+      <w:proofErr w:type="spellStart"/>
+      <w:proofErr w:type="gramStart"/>
+      <w:r>
+        <w:rPr>
+          <w:lang w:val="en-US"/>
+        </w:rPr>
+        <w:t>NewConnectionError</w:t>
+      </w:r>
+      <w:proofErr w:type="spellEnd"/>
+      <w:r>
+        <w:rPr>
+          <w:lang w:val="en-US"/>
+        </w:rPr>
+        <w:t>(</w:t>
+      </w:r>
+      <w:proofErr w:type="gramEnd"/>
+    </w:p>
+    <w:p>
+      <w:pPr>
+        <w:rPr>
+          <w:lang w:val="en-US"/>
+        </w:rPr>
+      </w:pPr>
+      <w:proofErr w:type="gramStart"/>
+      <w:r>
+        <w:rPr>
+          <w:lang w:val="en-US"/>
+        </w:rPr>
+        <w:t>urllib3.exceptions.NewConnectionError</w:t>
+      </w:r>
+      <w:proofErr w:type="gramEnd"/>
+      <w:r>
+        <w:rPr>
+          <w:lang w:val="en-US"/>
+        </w:rPr>
+        <w:t>: &lt;urllib3.connection.HTTPSConnection object at 0x75217040&gt;: Failed to establish a new connection: [</w:t>
+      </w:r>
+      <w:proofErr w:type="spellStart"/>
+      <w:r>
+        <w:rPr>
+          <w:lang w:val="en-US"/>
+        </w:rPr>
+        <w:t>Errno</w:t>
+      </w:r>
+      <w:proofErr w:type="spellEnd"/>
+      <w:r>
+        <w:rPr>
+          <w:lang w:val="en-US"/>
+        </w:rPr>
+        <w:t xml:space="preserve"> -3] Temporary failure in name resolution</w:t>
+      </w:r>
+    </w:p>
+    <w:p>
+      <w:pPr>
+        <w:rPr>
+          <w:lang w:val="en-US"/>
+        </w:rPr>
+      </w:pPr>
+    </w:p>
+    <w:p>
+      <w:pPr>
+        <w:rPr>
+          <w:lang w:val="en-US"/>
+        </w:rPr>
+      </w:pPr>
+      <w:r>
+        <w:rPr>
+          <w:lang w:val="en-US"/>
+        </w:rPr>
+        <w:t>During handling of the above exception, another exception occurred:</w:t>
+      </w:r>
+    </w:p>
+    <w:p>
+      <w:pPr>
+        <w:rPr>
+          <w:lang w:val="en-US"/>
+        </w:rPr>
+      </w:pPr>
+    </w:p>
+    <w:p>
+      <w:pPr>
+        <w:rPr>
+          <w:lang w:val="en-US"/>
+        </w:rPr>
+      </w:pPr>
+      <w:r>
+        <w:rPr>
+          <w:lang w:val="en-US"/>
+        </w:rPr>
+        <w:t>Traceback (most recent call last):</w:t>
+      </w:r>
+    </w:p>
+    <w:p>
+      <w:pPr>
+        <w:rPr>
+          <w:lang w:val="en-US"/>
+        </w:rPr>
+      </w:pPr>
+      <w:r>
+        <w:rPr>
+          <w:lang w:val="en-US"/>
+        </w:rPr>
+        <w:t xml:space="preserve">  File "/</w:t>
+      </w:r>
+      <w:proofErr w:type="spellStart"/>
+      <w:r>
+        <w:rPr>
+          <w:lang w:val="en-US"/>
+        </w:rPr>
+        <w:t>usr</w:t>
+      </w:r>
+      <w:proofErr w:type="spellEnd"/>
+      <w:r>
+        <w:rPr>
+          <w:lang w:val="en-US"/>
+        </w:rPr>
+        <w:t>/lib/python3/</w:t>
+      </w:r>
+      <w:proofErr w:type="spellStart"/>
+      <w:r>
+        <w:rPr>
+          <w:lang w:val="en-US"/>
+        </w:rPr>
+        <w:t>dist</w:t>
+      </w:r>
+      <w:proofErr w:type="spellEnd"/>
+      <w:r>
+        <w:rPr>
+          <w:lang w:val="en-US"/>
+        </w:rPr>
+        <w:t>-packages/requests/adapters.py", line 439, in send</w:t>
+      </w:r>
+    </w:p>
+    <w:p>
+      <w:pPr>
+        <w:rPr>
+          <w:lang w:val="en-US"/>
+        </w:rPr>
+      </w:pPr>
+      <w:r>
+        <w:rPr>
+          <w:lang w:val="en-US"/>
+        </w:rPr>
+        <w:lastRenderedPageBreak/>
+        <w:t xml:space="preserve">    resp = </w:t>
+      </w:r>
+      <w:proofErr w:type="spellStart"/>
+      <w:proofErr w:type="gramStart"/>
+      <w:r>
+        <w:rPr>
+          <w:lang w:val="en-US"/>
+        </w:rPr>
+        <w:t>conn.urlopen</w:t>
+      </w:r>
+      <w:proofErr w:type="spellEnd"/>
+      <w:proofErr w:type="gramEnd"/>
+      <w:r>
+        <w:rPr>
+          <w:lang w:val="en-US"/>
+        </w:rPr>
+        <w:t>(</w:t>
+      </w:r>
+    </w:p>
+    <w:p>
+      <w:pPr>
+        <w:rPr>
+          <w:lang w:val="en-US"/>
+        </w:rPr>
+      </w:pPr>
+      <w:r>
+        <w:rPr>
+          <w:lang w:val="en-US"/>
+        </w:rPr>
+        <w:t xml:space="preserve">  File "/</w:t>
+      </w:r>
+      <w:proofErr w:type="spellStart"/>
+      <w:r>
+        <w:rPr>
+          <w:lang w:val="en-US"/>
+        </w:rPr>
+        <w:t>usr</w:t>
+      </w:r>
+      <w:proofErr w:type="spellEnd"/>
+      <w:r>
+        <w:rPr>
+          <w:lang w:val="en-US"/>
+        </w:rPr>
+        <w:t>/lib/python3/</w:t>
+      </w:r>
+      <w:proofErr w:type="spellStart"/>
+      <w:r>
+        <w:rPr>
+          <w:lang w:val="en-US"/>
+        </w:rPr>
+        <w:t>dist</w:t>
+      </w:r>
+      <w:proofErr w:type="spellEnd"/>
+      <w:r>
+        <w:rPr>
+          <w:lang w:val="en-US"/>
+        </w:rPr>
+        <w:t xml:space="preserve">-packages/urllib3/connectionpool.py", line 755, in </w:t>
+      </w:r>
+      <w:proofErr w:type="spellStart"/>
+      <w:r>
+        <w:rPr>
+          <w:lang w:val="en-US"/>
+        </w:rPr>
+        <w:t>urlopen</w:t>
+      </w:r>
+      <w:proofErr w:type="spellEnd"/>
+    </w:p>
+    <w:p>
+      <w:pPr>
+        <w:rPr>
+          <w:lang w:val="en-US"/>
+        </w:rPr>
+      </w:pPr>
+      <w:r>
+        <w:rPr>
+          <w:lang w:val="en-US"/>
+        </w:rPr>
+        <w:t xml:space="preserve">    retries = </w:t>
+      </w:r>
+      <w:proofErr w:type="spellStart"/>
+      <w:proofErr w:type="gramStart"/>
+      <w:r>
+        <w:rPr>
+          <w:lang w:val="en-US"/>
+        </w:rPr>
+        <w:t>retries.increment</w:t>
+      </w:r>
+      <w:proofErr w:type="spellEnd"/>
+      <w:proofErr w:type="gramEnd"/>
+      <w:r>
+        <w:rPr>
+          <w:lang w:val="en-US"/>
+        </w:rPr>
+        <w:t>(</w:t>
+      </w:r>
+    </w:p>
+    <w:p>
+      <w:pPr>
+        <w:rPr>
+          <w:lang w:val="en-US"/>
+        </w:rPr>
+      </w:pPr>
+      <w:r>
+        <w:rPr>
+          <w:lang w:val="en-US"/>
+        </w:rPr>
+        <w:t xml:space="preserve">  File "/</w:t>
+      </w:r>
+      <w:proofErr w:type="spellStart"/>
+      <w:r>
+        <w:rPr>
+          <w:lang w:val="en-US"/>
+        </w:rPr>
+        <w:t>usr</w:t>
+      </w:r>
+      <w:proofErr w:type="spellEnd"/>
+      <w:r>
+        <w:rPr>
+          <w:lang w:val="en-US"/>
+        </w:rPr>
+        <w:t>/lib/python3/</w:t>
+      </w:r>
+      <w:proofErr w:type="spellStart"/>
+      <w:r>
+        <w:rPr>
+          <w:lang w:val="en-US"/>
+        </w:rPr>
+        <w:t>dist</w:t>
+      </w:r>
+      <w:proofErr w:type="spellEnd"/>
+      <w:r>
+        <w:rPr>
+          <w:lang w:val="en-US"/>
+        </w:rPr>
+        <w:t>-packages/urllib3/util/retry.py", line 574, in increment</w:t>
+      </w:r>
+    </w:p>
+    <w:p>
+      <w:pPr>
+        <w:rPr>
+          <w:lang w:val="en-US"/>
+        </w:rPr>
+      </w:pPr>
+      <w:r>
+        <w:rPr>
+          <w:lang w:val="en-US"/>
+        </w:rPr>
+        <w:t xml:space="preserve">    raise </w:t>
+      </w:r>
+      <w:proofErr w:type="spellStart"/>
+      <w:proofErr w:type="gramStart"/>
+      <w:r>
+        <w:rPr>
+          <w:lang w:val="en-US"/>
+        </w:rPr>
+        <w:t>MaxRetryError</w:t>
+      </w:r>
+      <w:proofErr w:type="spellEnd"/>
+      <w:r>
+        <w:rPr>
+          <w:lang w:val="en-US"/>
+        </w:rPr>
+        <w:t>(</w:t>
+      </w:r>
+      <w:proofErr w:type="gramEnd"/>
+      <w:r>
+        <w:rPr>
+          <w:lang w:val="en-US"/>
+        </w:rPr>
+        <w:t xml:space="preserve">_pool, </w:t>
+      </w:r>
+      <w:proofErr w:type="spellStart"/>
+      <w:r>
+        <w:rPr>
+          <w:lang w:val="en-US"/>
+        </w:rPr>
+        <w:t>url</w:t>
+      </w:r>
+      <w:proofErr w:type="spellEnd"/>
+      <w:r>
+        <w:rPr>
+          <w:lang w:val="en-US"/>
+        </w:rPr>
+        <w:t xml:space="preserve">, error or </w:t>
+      </w:r>
+      <w:proofErr w:type="spellStart"/>
+      <w:r>
+        <w:rPr>
+          <w:lang w:val="en-US"/>
+        </w:rPr>
+        <w:t>ResponseError</w:t>
+      </w:r>
+      <w:proofErr w:type="spellEnd"/>
+      <w:r>
+        <w:rPr>
+          <w:lang w:val="en-US"/>
+        </w:rPr>
+        <w:t>(cause))</w:t>
+      </w:r>
+    </w:p>
+    <w:p>
+      <w:pPr>
+        <w:rPr>
+          <w:lang w:val="en-US"/>
+        </w:rPr>
+      </w:pPr>
+      <w:proofErr w:type="gramStart"/>
+      <w:r>
+        <w:rPr>
+          <w:lang w:val="en-US"/>
+        </w:rPr>
+        <w:t>urllib3.exceptions.MaxRetryError</w:t>
+      </w:r>
+      <w:proofErr w:type="gramEnd"/>
+      <w:r>
+        <w:rPr>
+          <w:lang w:val="en-US"/>
+        </w:rPr>
+        <w:t xml:space="preserve">: </w:t>
+      </w:r>
+      <w:proofErr w:type="spellStart"/>
+      <w:r>
+        <w:rPr>
+          <w:lang w:val="en-US"/>
+        </w:rPr>
+        <w:t>HTTPSConnectionPool</w:t>
+      </w:r>
+      <w:proofErr w:type="spellEnd"/>
+      <w:r>
+        <w:rPr>
+          <w:lang w:val="en-US"/>
+        </w:rPr>
+        <w:t>(host='api.upbit.com', port=443): Max retries exceeded with url: /v1/candles/minutes/1?market=</w:t>
+      </w:r>
+      <w:proofErr w:type="spellStart"/>
+      <w:r>
+        <w:rPr>
+          <w:lang w:val="en-US"/>
+        </w:rPr>
+        <w:t>KRW-BTC&amp;count</w:t>
+      </w:r>
+      <w:proofErr w:type="spellEnd"/>
+      <w:r>
+        <w:rPr>
+          <w:lang w:val="en-US"/>
+        </w:rPr>
+        <w:t xml:space="preserve">=2 (Caused by </w:t>
+      </w:r>
+      <w:proofErr w:type="spellStart"/>
+      <w:r>
+        <w:rPr>
+          <w:lang w:val="en-US"/>
+        </w:rPr>
+        <w:t>NewConnectionError</w:t>
+      </w:r>
+      <w:proofErr w:type="spellEnd"/>
+      <w:r>
+        <w:rPr>
+          <w:lang w:val="en-US"/>
+        </w:rPr>
+        <w:t>('&lt;urllib3.connection.HTTPSConnection object at 0x75217040&gt;: Failed to establish a new connection: [</w:t>
+      </w:r>
+      <w:proofErr w:type="spellStart"/>
+      <w:r>
+        <w:rPr>
+          <w:lang w:val="en-US"/>
+        </w:rPr>
+        <w:t>Errno</w:t>
+      </w:r>
+      <w:proofErr w:type="spellEnd"/>
+      <w:r>
+        <w:rPr>
+          <w:lang w:val="en-US"/>
+        </w:rPr>
+        <w:t xml:space="preserve"> -3] Temporary failure in name resolution'))</w:t>
+      </w:r>
+    </w:p>
+    <w:p>
+      <w:pPr>
+        <w:rPr>
+          <w:lang w:val="en-US"/>
+        </w:rPr>
+      </w:pPr>
+    </w:p>
+    <w:p>
+      <w:pPr>
+        <w:rPr>
+          <w:lang w:val="en-US"/>
+        </w:rPr>
+      </w:pPr>
+      <w:r>
+        <w:rPr>
+          <w:lang w:val="en-US"/>
+        </w:rPr>
+        <w:t>During handling of the above exception, another exception occurred:</w:t>
+      </w:r>
+    </w:p>
+    <w:p>
+      <w:pPr>
+        <w:rPr>
+          <w:lang w:val="en-US"/>
+        </w:rPr>
+      </w:pPr>
+    </w:p>
+    <w:p>
+      <w:pPr>
+        <w:rPr>
+          <w:lang w:val="en-US"/>
+        </w:rPr>
+      </w:pPr>
+      <w:r>
+        <w:rPr>
+          <w:lang w:val="en-US"/>
+        </w:rPr>
+        <w:t>Traceback (most recent call last):</w:t>
+      </w:r>
+    </w:p>
+    <w:p>
+      <w:pPr>
+        <w:rPr>
+          <w:lang w:val="en-US"/>
+        </w:rPr>
+      </w:pPr>
+      <w:r>
+        <w:rPr>
+          <w:lang w:val="en-US"/>
+        </w:rPr>
+        <w:t xml:space="preserve">  File "/home/</w:t>
+      </w:r>
+      <w:proofErr w:type="spellStart"/>
+      <w:r>
+        <w:rPr>
+          <w:lang w:val="en-US"/>
+        </w:rPr>
+        <w:t>nicu</w:t>
+      </w:r>
+      <w:proofErr w:type="spellEnd"/>
+      <w:r>
+        <w:rPr>
+          <w:lang w:val="en-US"/>
+        </w:rPr>
+        <w:t>/Documents/AFE1/</w:t>
+      </w:r>
+      <w:proofErr w:type="spellStart"/>
+      <w:r>
+        <w:rPr>
+          <w:lang w:val="en-US"/>
+        </w:rPr>
+        <w:t>arb_index_BTC_ETH_ADA</w:t>
+      </w:r>
+      <w:proofErr w:type="spellEnd"/>
+      <w:r>
+        <w:rPr>
+          <w:lang w:val="en-US"/>
+        </w:rPr>
+        <w:t>/main.py", line 145, in &lt;module&gt;</w:t>
+      </w:r>
+    </w:p>
+    <w:p>
+      <w:pPr>
+        <w:rPr>
+          <w:lang w:val="en-US"/>
+        </w:rPr>
+      </w:pPr>
+      <w:r>
+        <w:rPr>
+          <w:lang w:val="en-US"/>
+        </w:rPr>
+        <w:t xml:space="preserve">    </w:t>
+      </w:r>
+      <w:proofErr w:type="spellStart"/>
+      <w:r>
+        <w:rPr>
+          <w:lang w:val="en-US"/>
+        </w:rPr>
+        <w:t>auto_</w:t>
+      </w:r>
+      <w:proofErr w:type="gramStart"/>
+      <w:r>
+        <w:rPr>
+          <w:lang w:val="en-US"/>
+        </w:rPr>
+        <w:t>run</w:t>
+      </w:r>
+      <w:proofErr w:type="spellEnd"/>
+      <w:r>
+        <w:rPr>
+          <w:lang w:val="en-US"/>
+        </w:rPr>
+        <w:t>(</w:t>
+      </w:r>
+      <w:proofErr w:type="gramEnd"/>
+      <w:r>
+        <w:rPr>
+          <w:lang w:val="en-US"/>
+        </w:rPr>
+        <w:t>)</w:t>
+      </w:r>
+    </w:p>
+    <w:p>
+      <w:pPr>
+        <w:rPr>
+          <w:lang w:val="en-US"/>
+        </w:rPr>
+      </w:pPr>
+      <w:r>
+        <w:rPr>
+          <w:lang w:val="en-US"/>
+        </w:rPr>
+        <w:t xml:space="preserve">  File "/home/</w:t>
+      </w:r>
+      <w:proofErr w:type="spellStart"/>
+      <w:r>
+        <w:rPr>
+          <w:lang w:val="en-US"/>
+        </w:rPr>
+        <w:t>nicu</w:t>
+      </w:r>
+      <w:proofErr w:type="spellEnd"/>
+      <w:r>
+        <w:rPr>
+          <w:lang w:val="en-US"/>
+        </w:rPr>
+        <w:t>/Documents/AFE1/</w:t>
+      </w:r>
+      <w:proofErr w:type="spellStart"/>
+      <w:r>
+        <w:rPr>
+          <w:lang w:val="en-US"/>
+        </w:rPr>
+        <w:t>arb_index_BTC_ETH_ADA</w:t>
+      </w:r>
+      <w:proofErr w:type="spellEnd"/>
+      <w:r>
+        <w:rPr>
+          <w:lang w:val="en-US"/>
+        </w:rPr>
+        <w:t xml:space="preserve">/main.py", line 110, in </w:t>
+      </w:r>
+      <w:proofErr w:type="spellStart"/>
+      <w:r>
+        <w:rPr>
+          <w:lang w:val="en-US"/>
+        </w:rPr>
+        <w:t>auto_run</w:t>
+      </w:r>
+      <w:proofErr w:type="spellEnd"/>
+    </w:p>
+    <w:p>
+      <w:pPr>
+        <w:rPr>
+          <w:lang w:val="en-US"/>
+        </w:rPr>
+      </w:pPr>
+      <w:r>
+        <w:rPr>
+          <w:lang w:val="en-US"/>
+        </w:rPr>
+        <w:t xml:space="preserve">    dict_1min_candles_org = step_1()</w:t>
+      </w:r>
+    </w:p>
+    <w:p>
+      <w:pPr>
+        <w:rPr>
+          <w:lang w:val="en-US"/>
+        </w:rPr>
+      </w:pPr>
+      <w:r>
+        <w:rPr>
+          <w:lang w:val="en-US"/>
+        </w:rPr>
+        <w:t xml:space="preserve">  File "/home/</w:t>
+      </w:r>
+      <w:proofErr w:type="spellStart"/>
+      <w:r>
+        <w:rPr>
+          <w:lang w:val="en-US"/>
+        </w:rPr>
+        <w:t>nicu</w:t>
+      </w:r>
+      <w:proofErr w:type="spellEnd"/>
+      <w:r>
+        <w:rPr>
+          <w:lang w:val="en-US"/>
+        </w:rPr>
+        <w:t>/Documents/AFE1/</w:t>
+      </w:r>
+      <w:proofErr w:type="spellStart"/>
+      <w:r>
+        <w:rPr>
+          <w:lang w:val="en-US"/>
+        </w:rPr>
+        <w:t>arb_index_BTC_ETH_ADA</w:t>
+      </w:r>
+      <w:proofErr w:type="spellEnd"/>
+      <w:r>
+        <w:rPr>
+          <w:lang w:val="en-US"/>
+        </w:rPr>
+        <w:t>/main.py", line 29, in step_1</w:t>
+      </w:r>
+    </w:p>
+    <w:p>
+      <w:pPr>
+        <w:rPr>
+          <w:lang w:val="en-US"/>
+        </w:rPr>
+      </w:pPr>
+      <w:r>
+        <w:rPr>
+          <w:lang w:val="en-US"/>
+        </w:rPr>
+        <w:t xml:space="preserve">    dict_1min_candles_</w:t>
+      </w:r>
+      <w:proofErr w:type="gramStart"/>
+      <w:r>
+        <w:rPr>
+          <w:lang w:val="en-US"/>
+        </w:rPr>
+        <w:t>org.append</w:t>
+      </w:r>
+      <w:proofErr w:type="gramEnd"/>
+      <w:r>
+        <w:rPr>
+          <w:lang w:val="en-US"/>
+        </w:rPr>
+        <w:t>(func.get_1min_Upbit(</w:t>
+      </w:r>
+      <w:proofErr w:type="spellStart"/>
+      <w:r>
+        <w:rPr>
+          <w:lang w:val="en-US"/>
+        </w:rPr>
+        <w:t>tradingpair</w:t>
+      </w:r>
+      <w:proofErr w:type="spellEnd"/>
+      <w:r>
+        <w:rPr>
+          <w:lang w:val="en-US"/>
+        </w:rPr>
+        <w:t>))</w:t>
+      </w:r>
+    </w:p>
+    <w:p>
+      <w:pPr>
+        <w:rPr>
+          <w:lang w:val="en-US"/>
+        </w:rPr>
+      </w:pPr>
+      <w:r>
+        <w:rPr>
+          <w:lang w:val="en-US"/>
+        </w:rPr>
+        <w:t xml:space="preserve">  File "/home/</w:t>
+      </w:r>
+      <w:proofErr w:type="spellStart"/>
+      <w:r>
+        <w:rPr>
+          <w:lang w:val="en-US"/>
+        </w:rPr>
+        <w:t>nicu</w:t>
+      </w:r>
+      <w:proofErr w:type="spellEnd"/>
+      <w:r>
+        <w:rPr>
+          <w:lang w:val="en-US"/>
+        </w:rPr>
+        <w:t>/Documents/AFE1/</w:t>
+      </w:r>
+      <w:proofErr w:type="spellStart"/>
+      <w:r>
+        <w:rPr>
+          <w:lang w:val="en-US"/>
+        </w:rPr>
+        <w:t>arb_index_BTC_ETH_ADA</w:t>
+      </w:r>
+      <w:proofErr w:type="spellEnd"/>
+      <w:r>
+        <w:rPr>
+          <w:lang w:val="en-US"/>
+        </w:rPr>
+        <w:t>/func.py", line 19, in get_1min_Upbit</w:t>
+      </w:r>
+    </w:p>
+    <w:p>
+      <w:pPr>
+        <w:rPr>
+          <w:lang w:val="en-US"/>
+        </w:rPr>
+      </w:pPr>
+      <w:r>
+        <w:rPr>
+          <w:lang w:val="en-US"/>
+        </w:rPr>
+        <w:t xml:space="preserve">    req = </w:t>
+      </w:r>
+      <w:proofErr w:type="spellStart"/>
+      <w:r>
+        <w:rPr>
+          <w:lang w:val="en-US"/>
+        </w:rPr>
+        <w:t>requests.get</w:t>
+      </w:r>
+      <w:proofErr w:type="spellEnd"/>
+      <w:r>
+        <w:rPr>
+          <w:lang w:val="en-US"/>
+        </w:rPr>
+        <w:t>(</w:t>
+      </w:r>
+      <w:proofErr w:type="spellStart"/>
+      <w:r>
+        <w:rPr>
+          <w:lang w:val="en-US"/>
+        </w:rPr>
+        <w:t>url</w:t>
+      </w:r>
+      <w:proofErr w:type="spellEnd"/>
+      <w:r>
+        <w:rPr>
+          <w:lang w:val="en-US"/>
+        </w:rPr>
+        <w:t>)</w:t>
+      </w:r>
+    </w:p>
+    <w:p>
+      <w:pPr>
+        <w:rPr>
+          <w:lang w:val="en-US"/>
+        </w:rPr>
+      </w:pPr>
+      <w:r>
+        <w:rPr>
+          <w:lang w:val="en-US"/>
+        </w:rPr>
+        <w:t xml:space="preserve">  File "/</w:t>
+      </w:r>
+      <w:proofErr w:type="spellStart"/>
+      <w:r>
+        <w:rPr>
+          <w:lang w:val="en-US"/>
+        </w:rPr>
+        <w:t>usr</w:t>
+      </w:r>
+      <w:proofErr w:type="spellEnd"/>
+      <w:r>
+        <w:rPr>
+          <w:lang w:val="en-US"/>
+        </w:rPr>
+        <w:t>/lib/python3/</w:t>
+      </w:r>
+      <w:proofErr w:type="spellStart"/>
+      <w:r>
+        <w:rPr>
+          <w:lang w:val="en-US"/>
+        </w:rPr>
+        <w:t>dist</w:t>
+      </w:r>
+      <w:proofErr w:type="spellEnd"/>
+      <w:r>
+        <w:rPr>
+          <w:lang w:val="en-US"/>
+        </w:rPr>
+        <w:t>-packages/requests/api.py", line 76, in get</w:t>
+      </w:r>
+    </w:p>
+    <w:p>
+      <w:pPr>
+        <w:rPr>
+          <w:lang w:val="en-US"/>
+        </w:rPr>
+      </w:pPr>
+      <w:r>
+        <w:rPr>
+          <w:lang w:val="en-US"/>
+        </w:rPr>
+        <w:t xml:space="preserve">    return </w:t>
+      </w:r>
+      <w:proofErr w:type="gramStart"/>
+      <w:r>
+        <w:rPr>
+          <w:lang w:val="en-US"/>
+        </w:rPr>
+        <w:t>request(</w:t>
+      </w:r>
+      <w:proofErr w:type="gramEnd"/>
+      <w:r>
+        <w:rPr>
+          <w:lang w:val="en-US"/>
+        </w:rPr>
+        <w:t xml:space="preserve">'get', </w:t>
+      </w:r>
+      <w:proofErr w:type="spellStart"/>
+      <w:r>
+        <w:rPr>
+          <w:lang w:val="en-US"/>
+        </w:rPr>
+        <w:t>url</w:t>
+      </w:r>
+      <w:proofErr w:type="spellEnd"/>
+      <w:r>
+        <w:rPr>
+          <w:lang w:val="en-US"/>
+        </w:rPr>
+        <w:t>, params=params, **</w:t>
+      </w:r>
+      <w:proofErr w:type="spellStart"/>
+      <w:r>
+        <w:rPr>
+          <w:lang w:val="en-US"/>
+        </w:rPr>
+        <w:t>kwargs</w:t>
+      </w:r>
+      <w:proofErr w:type="spellEnd"/>
+      <w:r>
+        <w:rPr>
+          <w:lang w:val="en-US"/>
+        </w:rPr>
+        <w:t>)</w:t>
+      </w:r>
+    </w:p>
+    <w:p>
+      <w:pPr>
+        <w:rPr>
+          <w:lang w:val="en-US"/>
+        </w:rPr>
+      </w:pPr>
+      <w:r>
+        <w:rPr>
+          <w:lang w:val="en-US"/>
+        </w:rPr>
+        <w:t xml:space="preserve">  File "/</w:t>
+      </w:r>
+      <w:proofErr w:type="spellStart"/>
+      <w:r>
+        <w:rPr>
+          <w:lang w:val="en-US"/>
+        </w:rPr>
+        <w:t>usr</w:t>
+      </w:r>
+      <w:proofErr w:type="spellEnd"/>
+      <w:r>
+        <w:rPr>
+          <w:lang w:val="en-US"/>
+        </w:rPr>
+        <w:t>/lib/python3/</w:t>
+      </w:r>
+      <w:proofErr w:type="spellStart"/>
+      <w:r>
+        <w:rPr>
+          <w:lang w:val="en-US"/>
+        </w:rPr>
+        <w:t>dist</w:t>
+      </w:r>
+      <w:proofErr w:type="spellEnd"/>
+      <w:r>
+        <w:rPr>
+          <w:lang w:val="en-US"/>
+        </w:rPr>
+        <w:t>-packages/requests/api.py", line 61, in request</w:t>
+      </w:r>
+    </w:p>
+    <w:p>
+      <w:pPr>
+        <w:rPr>
+          <w:lang w:val="en-US"/>
+        </w:rPr>
+      </w:pPr>
+      <w:r>
+        <w:rPr>
+          <w:lang w:val="en-US"/>
+        </w:rPr>
+        <w:t xml:space="preserve">    return </w:t>
+      </w:r>
+      <w:proofErr w:type="spellStart"/>
+      <w:proofErr w:type="gramStart"/>
+      <w:r>
+        <w:rPr>
+          <w:lang w:val="en-US"/>
+        </w:rPr>
+        <w:t>session.request</w:t>
+      </w:r>
+      <w:proofErr w:type="spellEnd"/>
+      <w:proofErr w:type="gramEnd"/>
+      <w:r>
+        <w:rPr>
+          <w:lang w:val="en-US"/>
+        </w:rPr>
+        <w:t xml:space="preserve">(method=method, </w:t>
+      </w:r>
+      <w:proofErr w:type="spellStart"/>
+      <w:r>
+        <w:rPr>
+          <w:lang w:val="en-US"/>
+        </w:rPr>
+        <w:t>url</w:t>
+      </w:r>
+      <w:proofErr w:type="spellEnd"/>
+      <w:r>
+        <w:rPr>
+          <w:lang w:val="en-US"/>
+        </w:rPr>
+        <w:t>=</w:t>
+      </w:r>
+      <w:proofErr w:type="spellStart"/>
+      <w:r>
+        <w:rPr>
+          <w:lang w:val="en-US"/>
+        </w:rPr>
+        <w:t>url</w:t>
+      </w:r>
+      <w:proofErr w:type="spellEnd"/>
+      <w:r>
+        <w:rPr>
+          <w:lang w:val="en-US"/>
+        </w:rPr>
+        <w:t>, **</w:t>
+      </w:r>
+      <w:proofErr w:type="spellStart"/>
+      <w:r>
+        <w:rPr>
+          <w:lang w:val="en-US"/>
+        </w:rPr>
+        <w:t>kwargs</w:t>
+      </w:r>
+      <w:proofErr w:type="spellEnd"/>
+      <w:r>
+        <w:rPr>
+          <w:lang w:val="en-US"/>
+        </w:rPr>
+        <w:t>)</w:t>
+      </w:r>
+    </w:p>
+    <w:p>
+      <w:pPr>
+        <w:rPr>
+          <w:lang w:val="en-US"/>
+        </w:rPr>
+      </w:pPr>
+      <w:r>
+        <w:rPr>
+          <w:lang w:val="en-US"/>
+        </w:rPr>
+        <w:t xml:space="preserve">  File "/</w:t>
+      </w:r>
+      <w:proofErr w:type="spellStart"/>
+      <w:r>
+        <w:rPr>
+          <w:lang w:val="en-US"/>
+        </w:rPr>
+        <w:t>usr</w:t>
+      </w:r>
+      <w:proofErr w:type="spellEnd"/>
+      <w:r>
+        <w:rPr>
+          <w:lang w:val="en-US"/>
+        </w:rPr>
+        <w:t>/lib/python3/</w:t>
+      </w:r>
+      <w:proofErr w:type="spellStart"/>
+      <w:r>
+        <w:rPr>
+          <w:lang w:val="en-US"/>
+        </w:rPr>
+        <w:t>dist</w:t>
+      </w:r>
+      <w:proofErr w:type="spellEnd"/>
+      <w:r>
+        <w:rPr>
+          <w:lang w:val="en-US"/>
+        </w:rPr>
+        <w:t>-packages/requests/sessions.py", line 542, in request</w:t>
+      </w:r>
+    </w:p>
+    <w:p>
+      <w:pPr>
+        <w:rPr>
+          <w:lang w:val="en-US"/>
+        </w:rPr>
+      </w:pPr>
+      <w:r>
+        <w:rPr>
+          <w:lang w:val="en-US"/>
+        </w:rPr>
+        <w:t xml:space="preserve">    resp = </w:t>
+      </w:r>
+      <w:proofErr w:type="spellStart"/>
+      <w:proofErr w:type="gramStart"/>
+      <w:r>
+        <w:rPr>
+          <w:lang w:val="en-US"/>
+        </w:rPr>
+        <w:t>self.send</w:t>
+      </w:r>
+      <w:proofErr w:type="spellEnd"/>
+      <w:proofErr w:type="gramEnd"/>
+      <w:r>
+        <w:rPr>
+          <w:lang w:val="en-US"/>
+        </w:rPr>
+        <w:t>(prep, **</w:t>
+      </w:r>
+      <w:proofErr w:type="spellStart"/>
+      <w:r>
+        <w:rPr>
+          <w:lang w:val="en-US"/>
+        </w:rPr>
+        <w:t>send_kwargs</w:t>
+      </w:r>
+      <w:proofErr w:type="spellEnd"/>
+      <w:r>
+        <w:rPr>
+          <w:lang w:val="en-US"/>
+        </w:rPr>
+        <w:t>)</w:t>
+      </w:r>
+    </w:p>
+    <w:p>
+      <w:pPr>
+        <w:rPr>
+          <w:lang w:val="en-US"/>
+        </w:rPr>
+      </w:pPr>
+      <w:r>
+        <w:rPr>
+          <w:lang w:val="en-US"/>
+        </w:rPr>
+        <w:t xml:space="preserve">  File "/</w:t>
+      </w:r>
+      <w:proofErr w:type="spellStart"/>
+      <w:r>
+        <w:rPr>
+          <w:lang w:val="en-US"/>
+        </w:rPr>
+        <w:t>usr</w:t>
+      </w:r>
+      <w:proofErr w:type="spellEnd"/>
+      <w:r>
+        <w:rPr>
+          <w:lang w:val="en-US"/>
+        </w:rPr>
+        <w:t>/lib/python3/</w:t>
+      </w:r>
+      <w:proofErr w:type="spellStart"/>
+      <w:r>
+        <w:rPr>
+          <w:lang w:val="en-US"/>
+        </w:rPr>
+        <w:t>dist</w:t>
+      </w:r>
+      <w:proofErr w:type="spellEnd"/>
+      <w:r>
+        <w:rPr>
+          <w:lang w:val="en-US"/>
+        </w:rPr>
+        <w:t>-packages/requests/sessions.py", line 655, in send</w:t>
+      </w:r>
+    </w:p>
+    <w:p>
+      <w:pPr>
+        <w:rPr>
+          <w:lang w:val="en-US"/>
+        </w:rPr>
+      </w:pPr>
+      <w:r>
+        <w:rPr>
+          <w:lang w:val="en-US"/>
+        </w:rPr>
+        <w:t xml:space="preserve">    r = </w:t>
+      </w:r>
+      <w:proofErr w:type="spellStart"/>
+      <w:proofErr w:type="gramStart"/>
+      <w:r>
+        <w:rPr>
+          <w:lang w:val="en-US"/>
+        </w:rPr>
+        <w:t>adapter.send</w:t>
+      </w:r>
+      <w:proofErr w:type="spellEnd"/>
+      <w:proofErr w:type="gramEnd"/>
+      <w:r>
+        <w:rPr>
+          <w:lang w:val="en-US"/>
+        </w:rPr>
+        <w:t>(request, **</w:t>
+      </w:r>
+      <w:proofErr w:type="spellStart"/>
+      <w:r>
+        <w:rPr>
+          <w:lang w:val="en-US"/>
+        </w:rPr>
+        <w:t>kwargs</w:t>
+      </w:r>
+      <w:proofErr w:type="spellEnd"/>
+      <w:r>
+        <w:rPr>
+          <w:lang w:val="en-US"/>
+        </w:rPr>
+        <w:t>)</w:t>
+      </w:r>
+    </w:p>
+    <w:p>
+      <w:pPr>
+        <w:rPr>
+          <w:lang w:val="en-US"/>
+        </w:rPr>
+      </w:pPr>
+      <w:r>
+        <w:rPr>
+          <w:lang w:val="en-US"/>
+        </w:rPr>
+        <w:t xml:space="preserve">  File "/</w:t>
+      </w:r>
+      <w:proofErr w:type="spellStart"/>
+      <w:r>
+        <w:rPr>
+          <w:lang w:val="en-US"/>
+        </w:rPr>
+        <w:t>usr</w:t>
+      </w:r>
+      <w:proofErr w:type="spellEnd"/>
+      <w:r>
+        <w:rPr>
+          <w:lang w:val="en-US"/>
+        </w:rPr>
+        <w:t>/lib/python3/</w:t>
+      </w:r>
+      <w:proofErr w:type="spellStart"/>
+      <w:r>
+        <w:rPr>
+          <w:lang w:val="en-US"/>
+        </w:rPr>
+        <w:t>dist</w:t>
+      </w:r>
+      <w:proofErr w:type="spellEnd"/>
+      <w:r>
+        <w:rPr>
+          <w:lang w:val="en-US"/>
+        </w:rPr>
+        <w:t>-packages/requests/adapters.py", line 516, in send</w:t>
+      </w:r>
+    </w:p>
+    <w:p>
+      <w:pPr>
+        <w:rPr>
+          <w:lang w:val="en-US"/>
+        </w:rPr>
+      </w:pPr>
+      <w:r>
+        <w:rPr>
+          <w:lang w:val="en-US"/>
+        </w:rPr>
+        <w:t xml:space="preserve">    raise </w:t>
+      </w:r>
+      <w:proofErr w:type="spellStart"/>
+      <w:proofErr w:type="gramStart"/>
+      <w:r>
+        <w:rPr>
+          <w:lang w:val="en-US"/>
+        </w:rPr>
+        <w:t>ConnectionError</w:t>
+      </w:r>
+      <w:proofErr w:type="spellEnd"/>
+      <w:r>
+        <w:rPr>
+          <w:lang w:val="en-US"/>
+        </w:rPr>
+        <w:t>(</w:t>
+      </w:r>
+      <w:proofErr w:type="gramEnd"/>
+      <w:r>
+        <w:rPr>
+          <w:lang w:val="en-US"/>
+        </w:rPr>
+        <w:t>e, request=request)</w:t>
+      </w:r>
+    </w:p>
+    <w:p>
+      <w:pPr>
+        <w:rPr>
+          <w:lang w:val="en-US"/>
+        </w:rPr>
+      </w:pPr>
+      <w:proofErr w:type="spellStart"/>
+      <w:proofErr w:type="gramStart"/>
+      <w:r>
+        <w:rPr>
+          <w:lang w:val="en-US"/>
+        </w:rPr>
+        <w:t>requests.exceptions</w:t>
+      </w:r>
+      <w:proofErr w:type="gramEnd"/>
+      <w:r>
+        <w:rPr>
+          <w:lang w:val="en-US"/>
+        </w:rPr>
+        <w:t>.ConnectionError</w:t>
+      </w:r>
+      <w:proofErr w:type="spellEnd"/>
+      <w:r>
+        <w:rPr>
+          <w:lang w:val="en-US"/>
+        </w:rPr>
+        <w:t xml:space="preserve">: </w:t>
+      </w:r>
+      <w:proofErr w:type="spellStart"/>
+      <w:r>
+        <w:rPr>
+          <w:lang w:val="en-US"/>
+        </w:rPr>
+        <w:t>HTTPSConnectionPool</w:t>
+      </w:r>
+      <w:proofErr w:type="spellEnd"/>
+      <w:r>
+        <w:rPr>
+          <w:lang w:val="en-US"/>
+        </w:rPr>
+        <w:t>(host='api.upbit.com', port=443): Max retries exceeded with url: /v1/candles/minutes/1?market=</w:t>
+      </w:r>
+      <w:proofErr w:type="spellStart"/>
+      <w:r>
+        <w:rPr>
+          <w:lang w:val="en-US"/>
+        </w:rPr>
+        <w:t>KRW-BTC&amp;count</w:t>
+      </w:r>
+      <w:proofErr w:type="spellEnd"/>
+      <w:r>
+        <w:rPr>
+          <w:lang w:val="en-US"/>
+        </w:rPr>
+        <w:t xml:space="preserve">=2 (Caused by </w:t>
+      </w:r>
+      <w:proofErr w:type="spellStart"/>
+      <w:r>
+        <w:rPr>
+          <w:lang w:val="en-US"/>
+        </w:rPr>
+        <w:t>NewConnectionError</w:t>
+      </w:r>
+      <w:proofErr w:type="spellEnd"/>
+      <w:r>
+        <w:rPr>
+          <w:lang w:val="en-US"/>
+        </w:rPr>
+        <w:t>('&lt;urllib3.connection.HTTPSConnection object at 0x75217040&gt;: Failed to establish a new connection: [</w:t>
+      </w:r>
+      <w:proofErr w:type="spellStart"/>
+      <w:r>
+        <w:rPr>
+          <w:lang w:val="en-US"/>
+        </w:rPr>
+        <w:t>Errno</w:t>
+      </w:r>
+      <w:proofErr w:type="spellEnd"/>
+      <w:r>
+        <w:rPr>
+          <w:lang w:val="en-US"/>
+        </w:rPr>
+        <w:t xml:space="preserve"> -3] Temporary failure in name resolution'))</w:t>
       </w:r>
     </w:p>
     <w:sectPr>

</xml_diff>